<commit_message>
Use 70% GPU utilization baseline (Barroso et al. 2018), drop 90% sensitivity scenario
- Hardware section now cites Barroso et al. for 70% utilization rate directly
- Removed "90% is aspirational" discussion; baseline already uses 70%
- Dropped "Util 90%" sensitivity scenario (5 scenarios remain)
- Incorporated 8 track changes: "Global demand", removed "approximately",
  dropped Deloitte inference projection and EPRI U.S. tripling claim,
  fixed em-dash to comma after Uptime Institute, replaced "Data center
  investments in developing countries" with geographic specificity,
  removed two forward references to Section 6

Co-Authored-By: Claude Opus 4.6 <noreply@anthropic.com>
</commit_message>
<xml_diff>
--- a/Documents/flop_trade_model_v20.docx
+++ b/Documents/flop_trade_model_v20.docx
@@ -50,7 +50,7 @@
           <w:color w:val="808080"/>
           <w:sz w:val="18"/>
         </w:rPr>
-        <w:t>v20  —  February 16, 2026  01:55</w:t>
+        <w:t>v20  —  February 16, 2026  02:12</w:t>
       </w:r>
     </w:p>
     <w:p>
@@ -130,9 +130,9 @@
         <w:jc w:val="both"/>
       </w:pPr>
       <w:r>
-        <w:t xml:space="preserve">Demand for computational resources is driven by the expansion of artificial intelligence. The computation used to train the largest AI models has been doubling approximately every six months since 2010 (</w:t>
+        <w:t xml:space="preserve">Global demand for computational resources is driven by the expansion of artificial intelligence. The computation used to train the largest AI models has been doubling every six months since 2010 (</w:t>
       </w:r>
-      <w:bookmarkStart w:id="234" w:name="EpochAI2024txt"/>
+      <w:bookmarkStart w:id="233" w:name="EpochAI2024txt"/>
       <w:hyperlink w:anchor="EpochAI2024" w:history="1">
         <w:r>
           <w:rPr>
@@ -142,25 +142,11 @@
           <w:t xml:space="preserve">Epoch AI 2024</w:t>
         </w:r>
       </w:hyperlink>
-      <w:bookmarkEnd w:id="234"/>
-      <w:r>
-        <w:t xml:space="preserve">), with inference workloads expected to account for roughly two-thirds of all compute by 2026 (</w:t>
-      </w:r>
-      <w:bookmarkStart w:id="250" w:name="Deloitte2025txt"/>
-      <w:hyperlink w:anchor="Deloitte2025" w:history="1">
-        <w:r>
-          <w:rPr>
-            <w:color w:val="1F3864"/>
-            <w:u w:val="single"/>
-          </w:rPr>
-          <w:t xml:space="preserve">Deloitte 2025</w:t>
-        </w:r>
-      </w:hyperlink>
-      <w:bookmarkEnd w:id="250"/>
+      <w:bookmarkEnd w:id="233"/>
       <w:r>
         <w:t xml:space="preserve">). Data centers accounted for approximately 1.5% of global electricity demand in 2024—more than the entire electricity consumption of France—a share projected to more than double by 2030 (</w:t>
       </w:r>
-      <w:bookmarkStart w:id="256" w:name="IEA2025txt"/>
+      <w:bookmarkStart w:id="250" w:name="IEA2025txt"/>
       <w:hyperlink w:anchor="IEA2025" w:history="1">
         <w:r>
           <w:rPr>
@@ -170,21 +156,7 @@
           <w:t xml:space="preserve">IEA 2025</w:t>
         </w:r>
       </w:hyperlink>
-      <w:bookmarkEnd w:id="256"/>
-      <w:r>
-        <w:t xml:space="preserve">), with U.S. data center electricity consumption expected to triple over that period (</w:t>
-      </w:r>
-      <w:bookmarkStart w:id="254" w:name="EPRI2024txt"/>
-      <w:hyperlink w:anchor="EPRI2024" w:history="1">
-        <w:r>
-          <w:rPr>
-            <w:color w:val="1F3864"/>
-            <w:u w:val="single"/>
-          </w:rPr>
-          <w:t xml:space="preserve">EPRI 2024</w:t>
-        </w:r>
-      </w:hyperlink>
-      <w:bookmarkEnd w:id="254"/>
+      <w:bookmarkEnd w:id="250"/>
       <w:r>
         <w:t xml:space="preserve">). AI-oriented facilities are qualitatively different from traditional cloud or enterprise data centers. They deploy thousands of GPUs at power densities of 40–100 kW per rack (versus 5–10 kW in conventional facilities), and can consume over 500,000 gallons of cooling water per day (</w:t>
       </w:r>
@@ -245,7 +217,7 @@
       <w:r>
         <w:t xml:space="preserve">Data center operations require minimal labor. A typical hyperscale facility (operated by providers such as Amazon Web Services, Microsoft Azure, or Google Cloud) employs only about 50 permanent staff (</w:t>
       </w:r>
-      <w:bookmarkStart w:id="235" w:name="UptimeInstitute2024txt"/>
+      <w:bookmarkStart w:id="234" w:name="UptimeInstitute2024txt"/>
       <w:hyperlink w:anchor="UptimeInstitute2024" w:history="1">
         <w:r>
           <w:rPr>
@@ -255,9 +227,9 @@
           <w:t xml:space="preserve">Uptime Institute 2024</w:t>
         </w:r>
       </w:hyperlink>
-      <w:bookmarkEnd w:id="235"/>
+      <w:bookmarkEnd w:id="234"/>
       <w:r>
-        <w:t xml:space="preserve">)—so the human capital constraints that have historically limited export upgrading in developing countries (</w:t>
+        <w:t xml:space="preserve">), so the human capital constraints that have historically limited export upgrading in developing countries (</w:t>
       </w:r>
       <w:bookmarkStart w:id="202" w:name="Hausmann2007txt"/>
       <w:hyperlink w:anchor="Hausmann2007" w:history="1">
@@ -297,7 +269,7 @@
         <w:jc w:val="both"/>
       </w:pPr>
       <w:r>
-        <w:t xml:space="preserve">Data center investments in developing countries confirm that FLOP exporting is already feasible. Armenia is deploying 50,000 GPUs in a $4 billion AI megaproject (</w:t>
+        <w:t xml:space="preserve">Recent megaprojects across Africa, the Middle East, and Central Asia confirm that FLOP exporting is already feasible. Armenia is deploying 50,000 GPUs in a $4 billion AI megaproject (</w:t>
       </w:r>
       <w:bookmarkStart w:id="203" w:name="Firebird2026txt"/>
       <w:hyperlink w:anchor="Firebird2026" w:history="1">
@@ -352,7 +324,7 @@
       <w:r>
         <w:t xml:space="preserve">A growing literature examines compute governance and the geography of AI infrastructure (</w:t>
       </w:r>
-      <w:bookmarkStart w:id="236" w:name="Sastry2024txt"/>
+      <w:bookmarkStart w:id="235" w:name="Sastry2024txt"/>
       <w:hyperlink w:anchor="Sastry2024" w:history="1">
         <w:r>
           <w:rPr>
@@ -362,7 +334,7 @@
           <w:t xml:space="preserve">Sastry, Heim, et al. 2024</w:t>
         </w:r>
       </w:hyperlink>
-      <w:bookmarkEnd w:id="236"/>
+      <w:bookmarkEnd w:id="235"/>
       <w:r>
         <w:t xml:space="preserve">, </w:t>
       </w:r>
@@ -380,7 +352,7 @@
       <w:r>
         <w:t xml:space="preserve">, </w:t>
       </w:r>
-      <w:bookmarkStart w:id="237" w:name="Pilz2025txt"/>
+      <w:bookmarkStart w:id="236" w:name="Pilz2025txt"/>
       <w:hyperlink w:anchor="Pilz2025" w:history="1">
         <w:r>
           <w:rPr>
@@ -390,7 +362,7 @@
           <w:t xml:space="preserve">Pilz, Mahmood, and Heim 2025</w:t>
         </w:r>
       </w:hyperlink>
-      <w:bookmarkEnd w:id="237"/>
+      <w:bookmarkEnd w:id="236"/>
       <w:r>
         <w:t xml:space="preserve">), but no formal trade model of compute exists. This paper offers the first such model, treating FLOPs as commodities produced and exported according to Ricardian comparative advantage. The paper makes three contributions. First, it develops a trade model of FLOP production and export that decomposes the cost of a FLOP into electricity, hardware, and construction components, and introduces an iceberg trade cost for inference that captures latency degradation, alongside a sovereignty premium for domestic production preference. Second, it calibrates the model for 86 countries using data on electricity prices, climate, data center construction costs, and inter-country network latency, correcting for energy subsidies that distort headline cost rankings. Third, it characterizes the resulting trade regimes (which countries export, which import, and which adopt hybrid strategies) and shows how the sovereignty premium determines the boundary between domestic and foreign sourcing.</w:t>
       </w:r>
@@ -451,7 +423,7 @@
       <w:r>
         <w:t xml:space="preserve"> depends on electricity costs and climate, so resource-rich countries could become compute exporters without domestic AI research industries. </w:t>
       </w:r>
-      <w:bookmarkStart w:id="238" w:name="Korinek2021txt"/>
+      <w:bookmarkStart w:id="237" w:name="Korinek2021txt"/>
       <w:hyperlink w:anchor="Korinek2021" w:history="1">
         <w:r>
           <w:rPr>
@@ -461,7 +433,7 @@
           <w:t xml:space="preserve">Korinek and Stiglitz (2021)</w:t>
         </w:r>
       </w:hyperlink>
-      <w:bookmarkEnd w:id="238"/>
+      <w:bookmarkEnd w:id="237"/>
       <w:r>
         <w:t xml:space="preserve"> raise the possibility that developing countries could be left behind in the AI revolution. FLOP exporting offers a route by which energy-rich developing countries could participate. The concept of FLOP exporting as value chain upgrading connects to </w:t>
       </w:r>
@@ -479,7 +451,7 @@
       <w:r>
         <w:t xml:space="preserve">, who show that what a country exports matters for growth. </w:t>
       </w:r>
-      <w:bookmarkStart w:id="239" w:name="Limao2001txt"/>
+      <w:bookmarkStart w:id="238" w:name="Limao2001txt"/>
       <w:hyperlink w:anchor="Limao2001" w:history="1">
         <w:r>
           <w:rPr>
@@ -489,7 +461,7 @@
           <w:t xml:space="preserve">Limão and Venables (2001)</w:t>
         </w:r>
       </w:hyperlink>
-      <w:bookmarkEnd w:id="239"/>
+      <w:bookmarkEnd w:id="238"/>
       <w:r>
         <w:t xml:space="preserve"> demonstrate that infrastructure quality determines trade costs. In the model, network infrastructure plays the analogous role for digital trade. </w:t>
       </w:r>
@@ -531,7 +503,7 @@
       <w:r>
         <w:t xml:space="preserve"> show that climate affects data center cooling costs. </w:t>
       </w:r>
-      <w:bookmarkStart w:id="240" w:name="Oltmanns2021txt"/>
+      <w:bookmarkStart w:id="239" w:name="Oltmanns2021txt"/>
       <w:hyperlink w:anchor="Oltmanns2021" w:history="1">
         <w:r>
           <w:rPr>
@@ -541,7 +513,7 @@
           <w:t xml:space="preserve">Oltmanns, Krcmarik, and Gatti (2021)</w:t>
         </w:r>
       </w:hyperlink>
-      <w:bookmarkEnd w:id="240"/>
+      <w:bookmarkEnd w:id="239"/>
       <w:r>
         <w:t xml:space="preserve"> model data center location as a function of electricity prices, climate, connectivity, and political stability. </w:t>
       </w:r>
@@ -559,7 +531,7 @@
       <w:r>
         <w:t xml:space="preserve"> study data center placement under renewable energy constraints. These studies focus on where firms should build data centers. In international trade theory, </w:t>
       </w:r>
-      <w:bookmarkStart w:id="257" w:name="Brainard1997txt"/>
+      <w:bookmarkStart w:id="256" w:name="Brainard1997txt"/>
       <w:hyperlink w:anchor="Brainard1997" w:history="1">
         <w:r>
           <w:rPr>
@@ -569,7 +541,7 @@
           <w:t xml:space="preserve">Brainard (1997)</w:t>
         </w:r>
       </w:hyperlink>
-      <w:bookmarkEnd w:id="257"/>
+      <w:bookmarkEnd w:id="256"/>
       <w:r>
         <w:t xml:space="preserve"> formalizes the proximity-concentration trade-off between serving a market locally and concentrating production abroad, and </w:t>
       </w:r>
@@ -597,7 +569,7 @@
       <w:r>
         <w:t xml:space="preserve">Several recent papers address compute governance. </w:t>
       </w:r>
-      <w:bookmarkStart w:id="241" w:name="Sastry2024txt"/>
+      <w:bookmarkStart w:id="240" w:name="Sastry2024txt"/>
       <w:hyperlink w:anchor="Sastry2024" w:history="1">
         <w:r>
           <w:rPr>
@@ -607,7 +579,7 @@
           <w:t xml:space="preserve">Sastry, Heim, et al. (2024)</w:t>
         </w:r>
       </w:hyperlink>
-      <w:bookmarkEnd w:id="241"/>
+      <w:bookmarkEnd w:id="240"/>
       <w:r>
         <w:t xml:space="preserve"> argue that compute is well-suited for regulation because governments can track how many chips exist, restrict who buys them, and measure how much computation they perform. </w:t>
       </w:r>
@@ -625,7 +597,7 @@
       <w:r>
         <w:t xml:space="preserve"> map the global geography of cloud GPU infrastructure, distinguishing a “Compute North” with training-capable hardware from a “Compute South” limited to inference-grade chips. </w:t>
       </w:r>
-      <w:bookmarkStart w:id="242" w:name="Pilz2025txt"/>
+      <w:bookmarkStart w:id="241" w:name="Pilz2025txt"/>
       <w:hyperlink w:anchor="Pilz2025" w:history="1">
         <w:r>
           <w:rPr>
@@ -635,7 +607,7 @@
           <w:t xml:space="preserve">Pilz, Mahmood, and Heim (2025)</w:t>
         </w:r>
       </w:hyperlink>
-      <w:bookmarkEnd w:id="242"/>
+      <w:bookmarkEnd w:id="241"/>
       <w:r>
         <w:t xml:space="preserve"> project that AI data center power demand could reach 327 GW by 2030 and that domestic power shortages may push compute infrastructure abroad.</w:t>
       </w:r>
@@ -2144,7 +2116,7 @@
       <w:r>
         <w:t xml:space="preserve"> and the iceberg cost structure of </w:t>
       </w:r>
-      <w:bookmarkStart w:id="243" w:name="EatonKortum2002txt"/>
+      <w:bookmarkStart w:id="242" w:name="EatonKortum2002txt"/>
       <w:hyperlink w:anchor="EatonKortum2002" w:history="1">
         <w:r>
           <w:rPr>
@@ -2154,7 +2126,7 @@
           <w:t xml:space="preserve">Eaton and Kortum (2002)</w:t>
         </w:r>
       </w:hyperlink>
-      <w:bookmarkEnd w:id="243"/>
+      <w:bookmarkEnd w:id="242"/>
       <w:r>
         <w:t xml:space="preserve">, countries produce and trade two types of compute services that differ in their offshoring costs. </w:t>
       </w:r>
@@ -6949,7 +6921,7 @@
       <w:r>
         <w:t xml:space="preserve">For European countries, the paper uses Eurostat industrial electricity prices in the 20,000–69,999 MWh consumption band, which corresponds to large industrial consumers (</w:t>
       </w:r>
-      <w:bookmarkStart w:id="244" w:name="Eurostat2025txt"/>
+      <w:bookmarkStart w:id="243" w:name="Eurostat2025txt"/>
       <w:hyperlink w:anchor="Eurostat2025" w:history="1">
         <w:r>
           <w:rPr>
@@ -6959,7 +6931,7 @@
           <w:t xml:space="preserve">Eurostat 2025</w:t>
         </w:r>
       </w:hyperlink>
-      <w:bookmarkEnd w:id="244"/>
+      <w:bookmarkEnd w:id="243"/>
       <w:r>
         <w:t xml:space="preserve">). For non-European countries, the paper uses national regulator tariff sheets and secondary sources, including U.S. Energy Information Administration (</w:t>
       </w:r>
@@ -7041,7 +7013,7 @@
       <w:r>
         <w:t xml:space="preserve">). For the remaining countries, construction costs are predicted using a log-linear regression of ln($/W) on ln(GDP per capita), urban population share, a seismic zone indicator, and </w:t>
       </w:r>
-      <w:bookmarkStart w:id="245" w:name="WorldBank2024txt"/>
+      <w:bookmarkStart w:id="244" w:name="WorldBank2024txt"/>
       <w:hyperlink w:anchor="WorldBank2024" w:history="1">
         <w:r>
           <w:rPr>
@@ -7051,7 +7023,7 @@
           <w:t xml:space="preserve">World Bank</w:t>
         </w:r>
       </w:hyperlink>
-      <w:bookmarkEnd w:id="245"/>
+      <w:bookmarkEnd w:id="244"/>
       <w:r>
         <w:t xml:space="preserve"> regional dummies (</w:t>
       </w:r>
@@ -7157,9 +7129,23 @@
         <w:t xml:space="preserve">Hardware. </w:t>
       </w:r>
       <w:r>
-        <w:t xml:space="preserve">The calibration uses the NVIDIA H100 SXM GPU as the reference hardware platform, with list price $25,000, thermal design power 700W, economic lifetime 3 years, utilization rate 90% (</w:t>
+        <w:t xml:space="preserve">The calibration uses the NVIDIA H100 SXM GPU as the reference hardware platform, with list price $25,000, thermal design power 700W, economic lifetime 3 years, utilization rate 70% (</w:t>
       </w:r>
-      <w:bookmarkStart w:id="220" w:name="NVIDIA2024txt"/>
+      <w:bookmarkStart w:id="220" w:name="Barroso2018txt"/>
+      <w:hyperlink w:anchor="Barroso2018" w:history="1">
+        <w:r>
+          <w:rPr>
+            <w:color w:val="1F3864"/>
+            <w:u w:val="single"/>
+          </w:rPr>
+          <w:t xml:space="preserve">Barroso, Hölzle, and Ranganathan 2018</w:t>
+        </w:r>
+      </w:hyperlink>
+      <w:bookmarkEnd w:id="220"/>
+      <w:r>
+        <w:t xml:space="preserve">; </w:t>
+      </w:r>
+      <w:bookmarkStart w:id="254" w:name="NVIDIA2024txt"/>
       <w:hyperlink w:anchor="NVIDIA2024" w:history="1">
         <w:r>
           <w:rPr>
@@ -7169,9 +7155,23 @@
           <w:t xml:space="preserve">NVIDIA 2024</w:t>
         </w:r>
       </w:hyperlink>
-      <w:bookmarkEnd w:id="220"/>
+      <w:bookmarkEnd w:id="254"/>
       <w:r>
-        <w:t xml:space="preserve">). This yields an amortized hardware cost </w:t>
+        <w:t xml:space="preserve">). Google’s fleet-wide GPU utilization, after years of optimization with custom schedulers and workload packing, runs in the 60–75% range (</w:t>
+      </w:r>
+      <w:bookmarkStart w:id="245" w:name="Barroso2018txt"/>
+      <w:hyperlink w:anchor="Barroso2018" w:history="1">
+        <w:r>
+          <w:rPr>
+            <w:color w:val="1F3864"/>
+            <w:u w:val="single"/>
+          </w:rPr>
+          <w:t xml:space="preserve">Barroso, Hölzle, and Ranganathan 2018</w:t>
+        </w:r>
+      </w:hyperlink>
+      <w:bookmarkEnd w:id="245"/>
+      <w:r>
+        <w:t xml:space="preserve">). A new entrant in Central Asia would likely achieve 40–60% utilization in early years, which would roughly double the effective hardware cost per useful GPU-hour. This yields an amortized hardware cost </w:t>
       </w:r>
       <m:oMath>
         <m:r>
@@ -7194,21 +7194,7 @@
         </m:r>
       </m:oMath>
       <w:r>
-        <w:t xml:space="preserve">/hr. The 90% utilization rate is aspirational. Google’s fleet-wide GPU utilization, after years of optimization with custom schedulers and workload packing, runs in the 60–75% range (</w:t>
-      </w:r>
-      <w:bookmarkStart w:id="221" w:name="Barroso2018txt"/>
-      <w:hyperlink w:anchor="Barroso2018" w:history="1">
-        <w:r>
-          <w:rPr>
-            <w:color w:val="1F3864"/>
-            <w:u w:val="single"/>
-          </w:rPr>
-          <w:t xml:space="preserve">Barroso, Hölzle, and Ranganathan 2018</w:t>
-        </w:r>
-      </w:hyperlink>
-      <w:bookmarkEnd w:id="221"/>
-      <w:r>
-        <w:t xml:space="preserve">). At 70% utilization, hardware cost rises to $1.36/hr, compressing the cost advantages in Table A2. A new entrant in Central Asia would likely achieve 40–60% utilization in early years, which would roughly double the effective hardware cost per useful GPU-hour. Networking costs are calibrated at </w:t>
+        <w:t xml:space="preserve">/hr. Networking costs are calibrated at </w:t>
       </w:r>
       <m:oMath>
         <m:r>
@@ -7233,7 +7219,7 @@
       <w:r>
         <w:t xml:space="preserve">/hr, based on the amortized cost of InfiniBand interconnect fabric per GPU over the same three-year horizon (</w:t>
       </w:r>
-      <w:bookmarkStart w:id="222" w:name="Barroso2018txt"/>
+      <w:bookmarkStart w:id="221" w:name="Barroso2018txt"/>
       <w:hyperlink w:anchor="Barroso2018" w:history="1">
         <w:r>
           <w:rPr>
@@ -7243,7 +7229,7 @@
           <w:t xml:space="preserve">Barroso, Hölzle, and Ranganathan 2018</w:t>
         </w:r>
       </w:hyperlink>
-      <w:bookmarkEnd w:id="222"/>
+      <w:bookmarkEnd w:id="221"/>
       <w:r>
         <w:t xml:space="preserve">). Like hardware, networking equipment is procured at uniform global prices, so this term does not affect cross-country cost rankings. GPU prices are assumed uniform across countries. In practice, export controls, logistics costs, insurance, and local distribution markups can raise effective GPU prices by 5–15% in developing countries. A 10% GPU price premium would add roughly $0.10/hr to unit costs, substantially eroding the thin cost advantages documented in Table A2. This assumption thus works in favor of developing-country exporters and should be kept in mind when interpreting the calibration results.</w:t>
       </w:r>
@@ -7385,7 +7371,7 @@
       <w:r>
         <w:t xml:space="preserve">, within the industry range of 0.4–0.6 (</w:t>
       </w:r>
-      <w:bookmarkStart w:id="223" w:name="Deloitte2025txt"/>
+      <w:bookmarkStart w:id="222" w:name="Deloitte2025txt"/>
       <w:hyperlink w:anchor="Deloitte2025" w:history="1">
         <w:r>
           <w:rPr>
@@ -7395,9 +7381,9 @@
           <w:t xml:space="preserve">Deloitte 2025</w:t>
         </w:r>
       </w:hyperlink>
-      <w:bookmarkEnd w:id="223"/>
+      <w:bookmarkEnd w:id="222"/>
       <w:r>
-        <w:t xml:space="preserve">). Sensitivity to all three parameters is explored in Section 6.</w:t>
+        <w:t xml:space="preserve">).</w:t>
       </w:r>
       <w:r>
         <w:rPr>
@@ -7454,7 +7440,7 @@
       <w:r>
         <w:t xml:space="preserve"> from equation (2a) is constructed as the product of three normalized scores for governance quality (</w:t>
       </w:r>
-      <w:bookmarkStart w:id="224" w:name="WorldBank2024txt"/>
+      <w:bookmarkStart w:id="223" w:name="WorldBank2024txt"/>
       <w:hyperlink w:anchor="WorldBank2024" w:history="1">
         <w:r>
           <w:rPr>
@@ -7464,7 +7450,7 @@
           <w:t xml:space="preserve">World Bank</w:t>
         </w:r>
       </w:hyperlink>
-      <w:bookmarkEnd w:id="224"/>
+      <w:bookmarkEnd w:id="223"/>
       <w:r>
         <w:t xml:space="preserve"> Worldwide Governance Indicators, Rule of Law percentile, rescaled to [0, 1]), grid reliability (inverse of hours without electricity per firm per year, from the </w:t>
       </w:r>
@@ -7558,46 +7544,7 @@
         </m:r>
       </m:oMath>
       <w:r>
-        <w:t xml:space="preserve">. Developing countries with weak grids and governance fall in between. The baseline calibration sets </w:t>
-      </w:r>
-      <m:oMath>
-        <m:sSub>
-          <m:sSubPr/>
-          <m:e>
-            <m:r>
-              <m:rPr>
-                <m:sty m:val="i"/>
-              </m:rPr>
-              <w:rPr>
-                <w:rFonts w:ascii="Cambria Math" w:hAnsi="Cambria Math"/>
-              </w:rPr>
-              <m:t xml:space="preserve">ξ</m:t>
-            </m:r>
-          </m:e>
-          <m:sub>
-            <m:r>
-              <m:rPr>
-                <m:sty m:val="i"/>
-              </m:rPr>
-              <w:rPr>
-                <w:rFonts w:ascii="Cambria Math" w:hAnsi="Cambria Math"/>
-              </w:rPr>
-              <m:t xml:space="preserve">j</m:t>
-            </m:r>
-          </m:sub>
-        </m:sSub>
-        <m:r>
-          <m:rPr>
-            <m:sty m:val="p"/>
-          </m:rPr>
-          <w:rPr>
-            <w:rFonts w:ascii="Cambria Math" w:hAnsi="Cambria Math"/>
-          </w:rPr>
-          <m:t xml:space="preserve"> = 1</m:t>
-        </m:r>
-      </m:oMath>
-      <w:r>
-        <w:t xml:space="preserve"> for all countries and reports reliability-adjusted cost rankings as a robustness exercise in Section 6.</w:t>
+        <w:t>. Developing countries with weak grids and governance fall in between.</w:t>
       </w:r>
     </w:p>
     <w:p>
@@ -7676,7 +7623,7 @@
       <w:r>
         <w:t xml:space="preserve">), are substantially larger on average, and </w:t>
       </w:r>
-      <w:bookmarkStart w:id="225" w:name="IEA2025txt"/>
+      <w:bookmarkStart w:id="224" w:name="IEA2025txt"/>
       <w:hyperlink w:anchor="IEA2025" w:history="1">
         <w:r>
           <w:rPr>
@@ -7686,7 +7633,7 @@
           <w:t xml:space="preserve">IEA (2025)</w:t>
         </w:r>
       </w:hyperlink>
-      <w:bookmarkEnd w:id="225"/>
+      <w:bookmarkEnd w:id="224"/>
       <w:r>
         <w:t xml:space="preserve"> data confirm that China accounts for roughly 25% of global data center electricity consumption versus 44% for the United States. </w:t>
       </w:r>
@@ -7751,7 +7698,7 @@
       <w:r>
         <w:t xml:space="preserve"> countries (30 in ECA, 55 non-ECA comparators), in the spirit of the multi-country Ricardian tests of </w:t>
       </w:r>
-      <w:bookmarkStart w:id="226" w:name="CDK2012txt"/>
+      <w:bookmarkStart w:id="225" w:name="CDK2012txt"/>
       <w:hyperlink w:anchor="CDK2012" w:history="1">
         <w:r>
           <w:rPr>
@@ -7761,7 +7708,7 @@
           <w:t xml:space="preserve">Costinot, Donaldson, and Komunjer (2012)</w:t>
         </w:r>
       </w:hyperlink>
-      <w:bookmarkEnd w:id="226"/>
+      <w:bookmarkEnd w:id="225"/>
       <w:r>
         <w:t xml:space="preserve">. </w:t>
       </w:r>
@@ -7849,7 +7796,7 @@
       <w:r>
         <w:t xml:space="preserve"> matches Google’s reported fleet-wide PUE for facilities with free-air cooling in cold climates (</w:t>
       </w:r>
-      <w:bookmarkStart w:id="227" w:name="UptimeInstitute2024txt"/>
+      <w:bookmarkStart w:id="226" w:name="UptimeInstitute2024txt"/>
       <w:hyperlink w:anchor="UptimeInstitute2024" w:history="1">
         <w:r>
           <w:rPr>
@@ -7859,7 +7806,7 @@
           <w:t xml:space="preserve">Uptime Institute 2024</w:t>
         </w:r>
       </w:hyperlink>
-      <w:bookmarkEnd w:id="227"/>
+      <w:bookmarkEnd w:id="226"/>
       <w:r>
         <w:t xml:space="preserve">). The sensitivity coefficient </w:t>
       </w:r>
@@ -7886,7 +7833,7 @@
       <w:r>
         <w:t xml:space="preserve"> per °C is estimated from cross-sectional variation in PUE across data center locations with different cooling loads (</w:t>
       </w:r>
-      <w:bookmarkStart w:id="228" w:name="Liu2023txt"/>
+      <w:bookmarkStart w:id="227" w:name="Liu2023txt"/>
       <w:hyperlink w:anchor="Liu2023" w:history="1">
         <w:r>
           <w:rPr>
@@ -7896,7 +7843,7 @@
           <w:t xml:space="preserve">Liu et al. 2023</w:t>
         </w:r>
       </w:hyperlink>
-      <w:bookmarkEnd w:id="228"/>
+      <w:bookmarkEnd w:id="227"/>
       <w:r>
         <w:t xml:space="preserve">). The threshold </w:t>
       </w:r>
@@ -8007,7 +7954,7 @@
       <w:r>
         <w:t xml:space="preserve">, </w:t>
       </w:r>
-      <w:bookmarkStart w:id="229" w:name="Lazard2025txt"/>
+      <w:bookmarkStart w:id="228" w:name="Lazard2025txt"/>
       <w:hyperlink w:anchor="Lazard2025" w:history="1">
         <w:r>
           <w:rPr>
@@ -8017,7 +7964,7 @@
           <w:t xml:space="preserve">Lazard 2025</w:t>
         </w:r>
       </w:hyperlink>
-      <w:bookmarkEnd w:id="229"/>
+      <w:bookmarkEnd w:id="228"/>
       <w:r>
         <w:t xml:space="preserve">). This adjustment is applied to </w:t>
       </w:r>
@@ -8833,7 +8780,7 @@
         <w:t xml:space="preserve">Sensitivity analysis. </w:t>
       </w:r>
       <w:r>
-        <w:t>The cost rankings in Table A2 are robust to substantial parameter variation. Across six scenarios—electricity prices ±$0.01/kWh, GPU price ±20%, utilization at 70%, and PUE capped at 1.20—the Spearman rank correlation with the baseline never falls below 0.992. The top five cheapest countries are unchanged in five of six scenarios. The training price shifts by at most $0.302/hr. The reason is straightforward—hardware amortization accounts for approximately 94 percent of total cost and is identical for all countries. Only the electricity and construction components vary cross-country, and their combined share is too small for plausible perturbations to overturn the ordering.</w:t>
+        <w:t>The cost rankings in Table A2 are robust to substantial parameter variation. Across five scenarios—electricity prices ±$0.01/kWh, GPU price ±20%, and PUE capped at 1.20—the Spearman rank correlation with the baseline never falls below 0.992. The top five cheapest countries are unchanged in four of five scenarios. The training price shifts by at most $0.272/hr. The reason is straightforward—hardware amortization accounts for approximately 94 percent of total cost and is identical for all countries. Only the electricity and construction components vary cross-country, and their combined share is too small for plausible perturbations to overturn the ordering.</w:t>
       </w:r>
     </w:p>
     <w:p>
@@ -8903,7 +8850,7 @@
       <w:r>
         <w:t xml:space="preserve">The competitive framework abstracts from the industrial organization of the cloud compute market, which is dominated by a small number of hyperscalers (AWS, Azure, Google Cloud) with significant scale economies, proprietary networks, and market power. In practice, whether a country becomes a compute exporter depends not only on unit costs but on whether a hyperscaler or colocation provider chooses to invest there, a decision shaped by agglomeration economies, institutional quality, and network connectivity (</w:t>
       </w:r>
-      <w:bookmarkStart w:id="230" w:name="Krugman1991txt"/>
+      <w:bookmarkStart w:id="229" w:name="Krugman1991txt"/>
       <w:hyperlink w:anchor="Krugman1991" w:history="1">
         <w:r>
           <w:rPr>
@@ -8913,7 +8860,7 @@
           <w:t xml:space="preserve">Krugman 1991</w:t>
         </w:r>
       </w:hyperlink>
-      <w:bookmarkEnd w:id="230"/>
+      <w:bookmarkEnd w:id="229"/>
       <w:r>
         <w:t xml:space="preserve">). The concentration of data centers in locations such as Northern Virginia reflects precisely these centripetal forces.</w:t>
       </w:r>
@@ -8961,7 +8908,7 @@
       <w:r>
         <w:t xml:space="preserve">Across 86 countries, cheap-energy peripheries serve as FLOP exporters for training, while inference organizes into regional hubs bounded by latency. The sovereignty premium rationalizes widespread domestic investment, shifting the majority of countries from import to domestic production, at a demand-weighted welfare cost of 6.0% of average compute spending, comparable in magnitude to the 1–10% welfare losses from trade barriers estimated for goods trade (</w:t>
       </w:r>
-      <w:bookmarkStart w:id="231" w:name="ACR2012txt"/>
+      <w:bookmarkStart w:id="230" w:name="ACR2012txt"/>
       <w:hyperlink w:anchor="ACR2012" w:history="1">
         <w:r>
           <w:rPr>
@@ -8971,7 +8918,7 @@
           <w:t xml:space="preserve">Arkolakis, Costinot, and Rodríguez-Clare 2012</w:t>
         </w:r>
       </w:hyperlink>
-      <w:bookmarkEnd w:id="231"/>
+      <w:bookmarkEnd w:id="230"/>
       <w:r>
         <w:t xml:space="preserve">). The model generates a country taxonomy (full importers, training exporters, inference hubs, and hybrid regimes) that maps onto observed investment patterns. This geographic structure is consistent with </w:t>
       </w:r>
@@ -8999,7 +8946,7 @@
       <w:r>
         <w:t xml:space="preserve">For developing countries, the results point to a new avenue for economic participation in the global economy. Countries like Kyrgyzstan, Uzbekistan, and Egypt, which rank among the cheapest FLOP producers in the calibration, could convert cheap electricity into a high-value digital export without building a domestic AI research ecosystem. FLOP exporting is the digital equivalent of resource-based industrialization, but with the advantage that the “resource” (electricity) need not deplete a finite reserve and the product (compute) serves the fastest-growing sector of the world economy. That said, the resource curse literature (</w:t>
       </w:r>
-      <w:bookmarkStart w:id="232" w:name="vanderPloeg2011txt"/>
+      <w:bookmarkStart w:id="231" w:name="vanderPloeg2011txt"/>
       <w:hyperlink w:anchor="vanderPloeg2011" w:history="1">
         <w:r>
           <w:rPr>
@@ -9009,7 +8956,7 @@
           <w:t xml:space="preserve">van der Ploeg 2011</w:t>
         </w:r>
       </w:hyperlink>
-      <w:bookmarkEnd w:id="232"/>
+      <w:bookmarkEnd w:id="231"/>
       <w:r>
         <w:t xml:space="preserve">) cautions that concentrated export revenues can produce Dutch disease, institutional degradation, and volatility. Whether FLOP exporting shares these risks depends on whether the revenues are broad-based or captured by a narrow set of actors, and on whether governments invest the proceeds in human capital and institutional development.</w:t>
       </w:r>
@@ -9363,15 +9310,13 @@
         <w:jc w:val="both"/>
       </w:pPr>
       <w:bookmarkStart w:id="511" w:name="EPRI2024"/>
-      <w:hyperlink w:anchor="EPRI2024txt" w:history="1">
-        <w:r>
-          <w:rPr>
-            <w:color w:val="1F3864"/>
-            <w:u w:val="single"/>
-          </w:rPr>
-          <w:t xml:space="preserve">EPRI. (2024). </w:t>
-        </w:r>
-      </w:hyperlink>
+      <w:r>
+        <w:rPr>
+          <w:color w:val="1F3864"/>
+          <w:u w:val="single"/>
+        </w:rPr>
+        <w:t xml:space="preserve">EPRI. (2024). </w:t>
+      </w:r>
       <w:r>
         <w:t>“Powering Intelligence: Analyzing AI and Data Center Energy Consumption.” Electric Power Research Institute.</w:t>
       </w:r>
@@ -9864,7 +9809,7 @@
         </w:rPr>
         <w:t xml:space="preserve"/>
       </w:r>
-      <w:bookmarkStart w:id="233" w:name="WorldBank2024txt"/>
+      <w:bookmarkStart w:id="232" w:name="WorldBank2024txt"/>
       <w:hyperlink w:anchor="WorldBank2024" w:history="1">
         <w:r>
           <w:rPr>
@@ -9875,7 +9820,7 @@
           <w:t xml:space="preserve">World Bank</w:t>
         </w:r>
       </w:hyperlink>
-      <w:bookmarkEnd w:id="233"/>
+      <w:bookmarkEnd w:id="232"/>
       <w:r>
         <w:rPr>
           <w:i/>
@@ -11991,7 +11936,7 @@
         <w:rPr>
           <w:sz w:val="15"/>
         </w:rPr>
-        <w:t xml:space="preserve"> Sensitivity scenarios and parameter values. Elec +$0.01/kWh (electricity +0.01 $/kWh, ρ = 0.9996, p_T = $1.600/hr). Elec −$0.01/kWh (electricity -0.01 $/kWh, ρ = 0.9993, p_T = $1.585/hr). GPU +20% ($30k) (GPU price $30,000, ρ = 1.0000, p_T = $1.864/hr). GPU −20% ($20k) (GPU price $20,000, ρ = 1.0000, p_T = $1.320/hr). Util 90% (utilization 90%, ρ = 1.0000, p_T = $1.290/hr). PUE cap 1.20 (PUE cap 1.20, ρ = 0.9922, p_T = $1.592/hr).</w:t>
+        <w:t xml:space="preserve"> Sensitivity scenarios and parameter values. Elec +$0.01/kWh (electricity +0.01 $/kWh, ρ = 0.9996, p_T = $1.600/hr). Elec −$0.01/kWh (electricity -0.01 $/kWh, ρ = 0.9993, p_T = $1.585/hr). GPU +20% ($30k) (GPU price $30,000, ρ = 1.0000, p_T = $1.864/hr). GPU −20% ($20k) (GPU price $20,000, ρ = 1.0000, p_T = $1.320/hr). PUE cap 1.20 (PUE cap 1.20, ρ = 0.9922, p_T = $1.592/hr).</w:t>
       </w:r>
     </w:p>
     <w:p>

</xml_diff>

<commit_message>
v20: Prose edits — Heckscher-Ohlin citation, sentence move, UK inference, misc fixes
Move GPU amortization sentence from Sec 3.1 to Sec 6 governance
discussion. Rewrite Heckscher-Ohlin reference with Ohlin (1933).
Restructure UK inference sourcing as domestic production. Fix
grammar and tighten phrasing across Sections 6-7.

Co-Authored-By: Claude Opus 4.6 <noreply@anthropic.com>
</commit_message>
<xml_diff>
--- a/Documents/flop_trade_model_v20.docx
+++ b/Documents/flop_trade_model_v20.docx
@@ -48,7 +48,39 @@
           <w:color w:val="808080"/>
           <w:sz w:val="18"/>
         </w:rPr>
-        <w:t>v20  —  February 17, 2026  23:45</w:t>
+        <w:t>v</w:t>
+      </w:r>
+      <w:proofErr w:type="gramStart"/>
+      <w:r>
+        <w:rPr>
+          <w:color w:val="808080"/>
+          <w:sz w:val="18"/>
+        </w:rPr>
+        <w:t>20  —</w:t>
+      </w:r>
+      <w:proofErr w:type="gramEnd"/>
+      <w:r>
+        <w:rPr>
+          <w:color w:val="808080"/>
+          <w:sz w:val="18"/>
+        </w:rPr>
+        <w:t xml:space="preserve">  February 17, </w:t>
+      </w:r>
+      <w:proofErr w:type="gramStart"/>
+      <w:r>
+        <w:rPr>
+          <w:color w:val="808080"/>
+          <w:sz w:val="18"/>
+        </w:rPr>
+        <w:t>2026  23</w:t>
+      </w:r>
+      <w:proofErr w:type="gramEnd"/>
+      <w:r>
+        <w:rPr>
+          <w:color w:val="808080"/>
+          <w:sz w:val="18"/>
+        </w:rPr>
+        <w:t>:45</w:t>
       </w:r>
     </w:p>
     <w:p>
@@ -63,7 +95,21 @@
         <w:t>Abstract</w:t>
       </w:r>
       <w:r>
-        <w:t>: This paper develops a trade model in which countries produce and export computing services (FLOPs), with costs determined by electricity prices, climate, and construction costs. The model distinguishes two services, AI training, which is latency-insensitive and can be offshored to the cheapest producer, and AI inference, which degrades with distance and favors proximity to users. A sovereignty premium captures governments’ preference for domestic data processing. Calibrating the model for 86 countries, the paper finds that many cheap-energy economies, including several low-income countries, could serve the world’s training needs, while regional inference hubs emerge around major demand centers. For developing countries with abundant energy but narrow export baskets, exporting compute opens a new entry point in the global economy, converting a natural resource directly into a high-value digital service.</w:t>
+        <w:t xml:space="preserve">: This paper develops a trade model in which countries produce and export computing services (FLOPs), with costs determined by electricity prices, climate, and construction costs. The model distinguishes two services, AI training, which is latency-insensitive and can be offshored to the cheapest producer, and AI inference, which degrades with distance and favors proximity to users. A sovereignty premium captures governments’ preference for domestic data processing. Calibrating the model for 86 countries, the paper finds that many cheap-energy economies, including several low-income countries, could serve the world’s training needs, while regional inference hubs emerge around major demand centers. For developing countries with abundant energy but narrow export baskets, exporting </w:t>
+      </w:r>
+      <w:proofErr w:type="gramStart"/>
+      <w:r>
+        <w:t>compute</w:t>
+      </w:r>
+      <w:proofErr w:type="gramEnd"/>
+      <w:r>
+        <w:t xml:space="preserve"> opens a new entry point in the global economy, converting natural resource</w:t>
+      </w:r>
+      <w:r>
+        <w:t>s</w:t>
+      </w:r>
+      <w:r>
+        <w:t xml:space="preserve"> directly into a high-value digital service.</w:t>
       </w:r>
     </w:p>
     <w:p>
@@ -92,8 +138,13 @@
         </w:rPr>
         <w:t xml:space="preserve">Keywords: </w:t>
       </w:r>
-      <w:r>
-        <w:t>compute trade, FLOPs, artificial intelligence, data centers, comparative advantage, electricity costs, developing countries</w:t>
+      <w:proofErr w:type="gramStart"/>
+      <w:r>
+        <w:t>compute</w:t>
+      </w:r>
+      <w:proofErr w:type="gramEnd"/>
+      <w:r>
+        <w:t xml:space="preserve"> trade, FLOPs, artificial intelligence, data centers, comparative advantage, electricity costs, developing countries</w:t>
       </w:r>
     </w:p>
     <w:p/>
@@ -117,10 +168,7 @@
         <w:jc w:val="both"/>
       </w:pPr>
       <w:r>
-        <w:t>D</w:t>
-      </w:r>
-      <w:r>
-        <w:t>emand for computational resources is driven by the expansion of artificial intelligence. The computation used to train the largest AI models has been doubling every six months since 2010 (</w:t>
+        <w:t>Demand for computational resources is driven by the expansion of artificial intelligence. The computation used to train the largest AI models has been doubling every six months since 2010 (</w:t>
       </w:r>
       <w:bookmarkStart w:id="0" w:name="EpochAI2024txt"/>
       <w:r>
@@ -156,7 +204,15 @@
         </w:r>
       </w:hyperlink>
       <w:r>
-        <w:t>). AI-oriented facilities are qualitatively different from traditional cloud or enterprise data centers. They deploy thousands of GPUs at power densities of 40–100 kW per rack (versus 5–10 kW in conventional facilities), and can consume over 500,000 gallons of cooling water per day (</w:t>
+        <w:t>). AI-oriented facilities are qualitatively different from traditional cloud or enterprise data centers. They deploy thousands of GPUs at power densities of 40–100 kW per rack (versus 5–10 kW in conventional facilities</w:t>
+      </w:r>
+      <w:proofErr w:type="gramStart"/>
+      <w:r>
+        <w:t>), and</w:t>
+      </w:r>
+      <w:proofErr w:type="gramEnd"/>
+      <w:r>
+        <w:t xml:space="preserve"> can consume over 500,000 gallons of cooling water per day (</w:t>
       </w:r>
       <w:bookmarkStart w:id="1" w:name="TurnerLee2025txt"/>
       <w:r>
@@ -195,16 +251,43 @@
         <w:jc w:val="both"/>
       </w:pPr>
       <w:r>
-        <w:t>This surge in demand for computation creates a new type of export opportunity. This paper refers to converting cheap electricity into exportable compute services as</w:t>
+        <w:t xml:space="preserve">This surge in demand for computation creates a new type of export opportunity. This paper refers to converting cheap electricity into exportable </w:t>
+      </w:r>
+      <w:proofErr w:type="gramStart"/>
+      <w:r>
+        <w:t>compute</w:t>
+      </w:r>
+      <w:proofErr w:type="gramEnd"/>
+      <w:r>
+        <w:t xml:space="preserve"> services </w:t>
+      </w:r>
+      <w:proofErr w:type="spellStart"/>
+      <w:r>
+        <w:t>as</w:t>
       </w:r>
       <w:r>
         <w:rPr>
           <w:i/>
         </w:rPr>
-        <w:t>FLOP exporting</w:t>
-      </w:r>
-      <w:r>
-        <w:t>—the production of compute services in one country for consumption in another. FLOP exporting is a form of value chain upgrading—moving from low-value to higher-value activities within an industry. Rather than exporting raw energy resources as primary commodities, countries can convert cheap electricity into a higher value-added digital service. For energy-rich developing countries, FLOP exporting offers a route up the value chain without the heavy industrialization traditionally required for such upgrading (</w:t>
+        <w:t>FLOP</w:t>
+      </w:r>
+      <w:proofErr w:type="spellEnd"/>
+      <w:r>
+        <w:rPr>
+          <w:i/>
+        </w:rPr>
+        <w:t xml:space="preserve"> exporting</w:t>
+      </w:r>
+      <w:r>
+        <w:t xml:space="preserve">—the production of </w:t>
+      </w:r>
+      <w:proofErr w:type="gramStart"/>
+      <w:r>
+        <w:t>compute</w:t>
+      </w:r>
+      <w:proofErr w:type="gramEnd"/>
+      <w:r>
+        <w:t xml:space="preserve"> services in one country for consumption in another. FLOP exporting is a form of value chain upgrading—moving from low-value to higher-value activities within an industry. Rather than exporting raw energy resources as primary commodities, countries can convert cheap electricity into a higher value-added digital service. For energy-rich developing countries, FLOP exporting offers a route up the value chain without the heavy industrialization traditionally required for such upgrading (</w:t>
       </w:r>
       <w:hyperlink w:anchor="Hausmann2007" w:history="1">
         <w:r>
@@ -265,7 +348,15 @@
       </w:pPr>
       <w:r>
         <w:lastRenderedPageBreak/>
-        <w:t>The opportunity is particularly relevant for the Europe and Central Asia (ECA) region. Several ECA countries, including Turkmenistan, Kyrgyzstan, and the countries of the South Caucasus, have among the world’s lowest electricity prices but limited integration into the global digital economy. Building data centers in these locations and selling compute services to high-cost markets could generate export revenue, attract foreign investment, and accelerate digital infrastructure development. Export-oriented capacity can also later serve the domestic market as local AI demand grows.</w:t>
+        <w:t xml:space="preserve">The opportunity is particularly relevant for the Europe and Central Asia (ECA) region. Several ECA countries, including Turkmenistan, Kyrgyzstan, and the countries of the South Caucasus, have among the world’s lowest electricity prices but limited integration into the global digital economy. Building data centers in these locations and selling </w:t>
+      </w:r>
+      <w:proofErr w:type="gramStart"/>
+      <w:r>
+        <w:t>compute</w:t>
+      </w:r>
+      <w:proofErr w:type="gramEnd"/>
+      <w:r>
+        <w:t xml:space="preserve"> services to high-cost markets could generate export revenue, attract foreign investment, and accelerate digital infrastructure development. Export-oriented capacity can also later serve the domestic market as local AI demand grows.</w:t>
       </w:r>
     </w:p>
     <w:p>
@@ -346,10 +437,7 @@
         <w:jc w:val="both"/>
       </w:pPr>
       <w:r>
-        <w:t>Recent work</w:t>
-      </w:r>
-      <w:r>
-        <w:t xml:space="preserve"> examines compute governance and the geography of AI infrastructure (</w:t>
+        <w:t>Recent work examines compute governance and the geography of AI infrastructure (</w:t>
       </w:r>
       <w:hyperlink w:anchor="Sastry2024" w:history="1">
         <w:r>
@@ -364,12 +452,21 @@
         <w:t xml:space="preserve">, </w:t>
       </w:r>
       <w:hyperlink w:anchor="Lehdonvirta2024" w:history="1">
+        <w:proofErr w:type="spellStart"/>
         <w:r>
           <w:rPr>
             <w:color w:val="1F3864"/>
             <w:u w:val="single"/>
           </w:rPr>
-          <w:t>Lehdonvirta, Wu, and Hawkins 2024</w:t>
+          <w:t>Lehdonvirta</w:t>
+        </w:r>
+        <w:proofErr w:type="spellEnd"/>
+        <w:r>
+          <w:rPr>
+            <w:color w:val="1F3864"/>
+            <w:u w:val="single"/>
+          </w:rPr>
+          <w:t>, Wu, and Hawkins 2024</w:t>
         </w:r>
       </w:hyperlink>
       <w:r>
@@ -385,11 +482,11 @@
         </w:r>
       </w:hyperlink>
       <w:r>
-        <w:t xml:space="preserve">), but no formal trade model of compute exists. This paper offers the first such model, treating FLOPs as commodities produced and exported according to Ricardian comparative advantage. The paper makes three contributions. First, it develops a trade model of FLOP production and export that decomposes the cost of a FLOP into electricity, hardware, and construction components, and introduces an iceberg trade cost for inference that captures latency degradation, alongside a sovereignty premium for domestic production preference. Second, it calibrates the model for 86 countries using data on electricity prices, climate, data center construction costs, and inter-country </w:t>
+        <w:t xml:space="preserve">), but no formal trade model of compute exists. This paper offers the first such model, treating FLOPs as commodities produced and exported according to Ricardian comparative advantage. The paper makes three contributions. First, it develops a trade model of FLOP production and export that decomposes the cost of a FLOP into electricity, hardware, and construction components, and introduces an iceberg trade cost for inference that captures latency degradation, alongside a sovereignty premium for domestic production preference. Second, it calibrates the model for 86 countries using data on electricity prices, climate, data center construction costs, and inter-country network latency, correcting for energy subsidies that distort headline cost rankings. Third, </w:t>
       </w:r>
       <w:r>
         <w:lastRenderedPageBreak/>
-        <w:t>network latency, correcting for energy subsidies that distort headline cost rankings. Third, it characterizes the resulting trade regimes (which countries export, which import, and which adopt hybrid strategies) and shows how the sovereignty premium determines the boundary between domestic and foreign sourcing.</w:t>
+        <w:t>it characterizes the resulting trade regimes (which countries export, which import, and which adopt hybrid strategies) and shows how the sovereignty premium determines the boundary between domestic and foreign sourcing.</w:t>
       </w:r>
     </w:p>
     <w:p>
@@ -433,15 +530,36 @@
           <w:color w:val="1F3864"/>
           <w:u w:val="single"/>
         </w:rPr>
-        <w:t>Goldfarb and Trefler (2018)</w:t>
+        <w:t xml:space="preserve">Goldfarb and </w:t>
+      </w:r>
+      <w:proofErr w:type="spellStart"/>
+      <w:r>
+        <w:rPr>
+          <w:color w:val="1F3864"/>
+          <w:u w:val="single"/>
+        </w:rPr>
+        <w:t>Trefler</w:t>
+      </w:r>
+      <w:proofErr w:type="spellEnd"/>
+      <w:r>
+        <w:rPr>
+          <w:color w:val="1F3864"/>
+          <w:u w:val="single"/>
+        </w:rPr>
+        <w:t xml:space="preserve"> (2018)</w:t>
       </w:r>
       <w:r>
         <w:fldChar w:fldCharType="end"/>
       </w:r>
       <w:bookmarkEnd w:id="3"/>
       <w:r>
-        <w:t xml:space="preserve"> argue that AI shifts comparative advantage toward countries with data, human capital, and institutional capacity. The model introduces a complementary mechanism—comparative advantage in compute</w:t>
-      </w:r>
+        <w:t xml:space="preserve"> argue that AI shifts comparative advantage toward countries with data, human capital, and institutional capacity. The model introduces a complementary mechanism—comparative advantage in </w:t>
+      </w:r>
+      <w:proofErr w:type="gramStart"/>
+      <w:r>
+        <w:t>compute</w:t>
+      </w:r>
+      <w:proofErr w:type="gramEnd"/>
       <w:r>
         <w:t xml:space="preserve"> </w:t>
       </w:r>
@@ -518,12 +636,21 @@
       <w:r>
         <w:fldChar w:fldCharType="separate"/>
       </w:r>
+      <w:proofErr w:type="spellStart"/>
       <w:r>
         <w:rPr>
           <w:color w:val="1F3864"/>
           <w:u w:val="single"/>
         </w:rPr>
-        <w:t>Limão and Venables (2001)</w:t>
+        <w:t>Limão</w:t>
+      </w:r>
+      <w:proofErr w:type="spellEnd"/>
+      <w:r>
+        <w:rPr>
+          <w:color w:val="1F3864"/>
+          <w:u w:val="single"/>
+        </w:rPr>
+        <w:t xml:space="preserve"> and Venables (2001)</w:t>
       </w:r>
       <w:r>
         <w:fldChar w:fldCharType="end"/>
@@ -582,20 +709,32 @@
         </w:rPr>
         <w:t xml:space="preserve">Oltmanns, </w:t>
       </w:r>
+      <w:proofErr w:type="spellStart"/>
       <w:r>
         <w:rPr>
           <w:color w:val="1F3864"/>
           <w:u w:val="single"/>
         </w:rPr>
+        <w:t>Krcmarik</w:t>
+      </w:r>
+      <w:proofErr w:type="spellEnd"/>
+      <w:r>
+        <w:rPr>
+          <w:color w:val="1F3864"/>
+          <w:u w:val="single"/>
+        </w:rPr>
+        <w:t>, and Gatti (2021)</w:t>
+      </w:r>
+      <w:r>
+        <w:fldChar w:fldCharType="end"/>
+      </w:r>
+      <w:bookmarkEnd w:id="7"/>
+      <w:r>
+        <w:t xml:space="preserve"> model data center location as a function of electricity prices, </w:t>
+      </w:r>
+      <w:r>
         <w:lastRenderedPageBreak/>
-        <w:t>Krcmarik, and Gatti (2021)</w:t>
-      </w:r>
-      <w:r>
-        <w:fldChar w:fldCharType="end"/>
-      </w:r>
-      <w:bookmarkEnd w:id="7"/>
-      <w:r>
-        <w:t xml:space="preserve"> model data center location as a function of electricity prices, climate, connectivity, and political stability. </w:t>
+        <w:t xml:space="preserve">climate, connectivity, and political stability. </w:t>
       </w:r>
       <w:hyperlink w:anchor="Liu2023" w:history="1">
         <w:r>
@@ -643,12 +782,21 @@
       <w:r>
         <w:fldChar w:fldCharType="separate"/>
       </w:r>
+      <w:proofErr w:type="spellStart"/>
       <w:r>
         <w:rPr>
           <w:color w:val="1F3864"/>
           <w:u w:val="single"/>
         </w:rPr>
-        <w:t>Helpman, Melitz, and Yeaple (2004)</w:t>
+        <w:t>Helpman</w:t>
+      </w:r>
+      <w:proofErr w:type="spellEnd"/>
+      <w:r>
+        <w:rPr>
+          <w:color w:val="1F3864"/>
+          <w:u w:val="single"/>
+        </w:rPr>
+        <w:t>, Melitz, and Yeaple (2004)</w:t>
       </w:r>
       <w:r>
         <w:fldChar w:fldCharType="end"/>
@@ -664,7 +812,15 @@
         <w:jc w:val="both"/>
       </w:pPr>
       <w:r>
-        <w:t xml:space="preserve">Several papers address compute governance directly. </w:t>
+        <w:t xml:space="preserve">Several papers address </w:t>
+      </w:r>
+      <w:proofErr w:type="gramStart"/>
+      <w:r>
+        <w:t>compute</w:t>
+      </w:r>
+      <w:proofErr w:type="gramEnd"/>
+      <w:r>
+        <w:t xml:space="preserve"> governance directly. </w:t>
       </w:r>
       <w:bookmarkStart w:id="10" w:name="Sastry2024txt"/>
       <w:r>
@@ -688,7 +844,23 @@
       </w:r>
       <w:bookmarkEnd w:id="10"/>
       <w:r>
-        <w:t xml:space="preserve"> argue that compute is well-suited for regulation because governments can track </w:t>
+        <w:t xml:space="preserve"> argue that </w:t>
+      </w:r>
+      <w:proofErr w:type="gramStart"/>
+      <w:r>
+        <w:t>compute</w:t>
+      </w:r>
+      <w:proofErr w:type="gramEnd"/>
+      <w:r>
+        <w:t xml:space="preserve"> is well-suited for </w:t>
+      </w:r>
+      <w:proofErr w:type="gramStart"/>
+      <w:r>
+        <w:t>regulation</w:t>
+      </w:r>
+      <w:proofErr w:type="gramEnd"/>
+      <w:r>
+        <w:t xml:space="preserve"> because governments can track </w:t>
       </w:r>
       <w:r>
         <w:t>the number of</w:t>
@@ -709,12 +881,21 @@
         <w:t xml:space="preserve">buy them, and measure how much computation they perform. </w:t>
       </w:r>
       <w:hyperlink w:anchor="Lehdonvirta2024" w:history="1">
+        <w:proofErr w:type="spellStart"/>
         <w:r>
           <w:rPr>
             <w:color w:val="1F3864"/>
             <w:u w:val="single"/>
           </w:rPr>
-          <w:t>Lehdonvirta, Wu, and Hawkins (2024)</w:t>
+          <w:t>Lehdonvirta</w:t>
+        </w:r>
+        <w:proofErr w:type="spellEnd"/>
+        <w:r>
+          <w:rPr>
+            <w:color w:val="1F3864"/>
+            <w:u w:val="single"/>
+          </w:rPr>
+          <w:t>, Wu, and Hawkins (2024)</w:t>
         </w:r>
       </w:hyperlink>
       <w:r>
@@ -742,7 +923,15 @@
       </w:r>
       <w:bookmarkEnd w:id="11"/>
       <w:r>
-        <w:t xml:space="preserve"> project that AI data center power demand could reach 327 GW by 2030 and that domestic power shortages may push compute infrastructure abroad.</w:t>
+        <w:t xml:space="preserve"> project that AI data center power demand could reach 327 GW by 2030 and that domestic power shortages may push </w:t>
+      </w:r>
+      <w:proofErr w:type="gramStart"/>
+      <w:r>
+        <w:t>compute</w:t>
+      </w:r>
+      <w:proofErr w:type="gramEnd"/>
+      <w:r>
+        <w:t xml:space="preserve"> infrastructure abroad.</w:t>
       </w:r>
     </w:p>
     <w:p>
@@ -763,7 +952,15 @@
         <w:jc w:val="both"/>
       </w:pPr>
       <w:r>
-        <w:t>The existing literature documents where compute infrastructure is located and who controls it, but no formal framework links production costs to trade patterns. This section  models compute as a tradable good with country-specific production costs, a delivery cost that depends on whether the workload is training (latency-insensitive) or inference (latency-sensitive), and a sovereignty premium reflecting governments’ preference for domestic production.</w:t>
+        <w:t xml:space="preserve">The existing literature documents where </w:t>
+      </w:r>
+      <w:proofErr w:type="gramStart"/>
+      <w:r>
+        <w:t>compute</w:t>
+      </w:r>
+      <w:proofErr w:type="gramEnd"/>
+      <w:r>
+        <w:t xml:space="preserve"> infrastructure is located and who controls it, but no formal framework links production costs to trade patterns. This section models compute as a tradable good with country-specific production costs, a delivery cost that depends on whether the workload is training (latency-insensitive) or inference (latency-sensitive), and a sovereignty premium reflecting governments’ preference for domestic production.</w:t>
       </w:r>
     </w:p>
     <w:p>
@@ -787,7 +984,15 @@
         <w:jc w:val="both"/>
       </w:pPr>
       <w:r>
-        <w:t xml:space="preserve">The production of compute at scale takes place in data centers that house thousands of GPU-equipped servers. Consider </w:t>
+        <w:t xml:space="preserve">The production of </w:t>
+      </w:r>
+      <w:proofErr w:type="gramStart"/>
+      <w:r>
+        <w:t>compute</w:t>
+      </w:r>
+      <w:proofErr w:type="gramEnd"/>
+      <w:r>
+        <w:t xml:space="preserve"> at scale takes place in data centers that house thousands of GPU-equipped servers. Consider </w:t>
       </w:r>
       <m:oMath>
         <m:r>
@@ -798,11 +1003,27 @@
         </m:r>
       </m:oMath>
       <w:r>
-        <w:t xml:space="preserve"> countries, each capable of producing compute </w:t>
+        <w:t xml:space="preserve"> countries, each capable of producing </w:t>
+      </w:r>
+      <w:proofErr w:type="gramStart"/>
+      <w:r>
+        <w:t>compute</w:t>
+      </w:r>
+      <w:proofErr w:type="gramEnd"/>
+      <w:r>
+        <w:t xml:space="preserve"> </w:t>
       </w:r>
       <w:r>
         <w:lastRenderedPageBreak/>
-        <w:t xml:space="preserve">services. The unit cost of producing one GPU-hour of compute in country </w:t>
+        <w:t xml:space="preserve">services. The unit cost of producing one GPU-hour of </w:t>
+      </w:r>
+      <w:proofErr w:type="gramStart"/>
+      <w:r>
+        <w:t>compute</w:t>
+      </w:r>
+      <w:proofErr w:type="gramEnd"/>
+      <w:r>
+        <w:t xml:space="preserve"> in country </w:t>
       </w:r>
       <m:oMath>
         <m:r>
@@ -813,7 +1034,15 @@
         </m:r>
       </m:oMath>
       <w:r>
-        <w:t xml:space="preserve"> depends on three inputs—electricity, hardware, and data center construction.</w:t>
+        <w:t xml:space="preserve"> depends on three </w:t>
+      </w:r>
+      <w:proofErr w:type="gramStart"/>
+      <w:r>
+        <w:t>inputs—</w:t>
+      </w:r>
+      <w:proofErr w:type="gramEnd"/>
+      <w:r>
+        <w:t>electricity, hardware, and data center construction.</w:t>
       </w:r>
       <w:r>
         <w:rPr>
@@ -1665,11 +1894,11 @@
         </m:sSub>
       </m:oMath>
       <w:r>
-        <w:t xml:space="preserve"> is therefore driven by electricity prices, climate (through PUE), and construction costs. Although GPUs account for roughly 40 percent of total upfront data center capital expenditure, their short replacement cycle (3 years, compared with 15–25 years for the </w:t>
+        <w:t xml:space="preserve"> is therefore driven by electricity prices, climate (through PUE), and construction costs.</w:t>
       </w:r>
       <w:r>
         <w:lastRenderedPageBreak/>
-        <w:t>building shell) means that hardware amortization dominates the per-GPU-hour cost, accounting for over 80 percent of the total.</w:t>
+        <w:t/>
       </w:r>
     </w:p>
     <w:p>
@@ -1678,7 +1907,15 @@
         <w:jc w:val="both"/>
       </w:pPr>
       <w:r>
-        <w:t xml:space="preserve">In the Heckscher-Ohlin tradition, countries export goods intensive in their abundant factors. For compute production, the relevant endowment is not electricity per se but the natural resources that generate it—hydropower reservoirs (Kyrgyzstan, Ethiopia, Georgia), oil and gas (Iran, Turkmenistan, Qatar), solar irradiance (North Africa, the Gulf), and geothermal energy (Kenya, Iceland). The electricity price </w:t>
+        <w:t xml:space="preserve">Countries export goods intensive in their abundant factors (Ohlin 1933).</w:t>
+      </w:r>
+      <w:proofErr w:type="gramStart"/>
+      <w:r>
+        <w:t/>
+      </w:r>
+      <w:proofErr w:type="gramEnd"/>
+      <w:r>
+        <w:t xml:space="preserve"> For compute production, the relevant endowment is not electricity per se but the natural resources that generate it—hydropower reservoirs (Kyrgyzstan, Ethiopia, Georgia), oil and gas (Iran, Turkmenistan, Qatar), solar irradiance (North Africa, the Gulf), and geothermal energy (Kenya, Iceland). The electricity price </w:t>
       </w:r>
       <m:oMath>
         <m:sSub>
@@ -1944,7 +2181,23 @@
         </m:r>
       </m:oMath>
       <w:r>
-        <w:t xml:space="preserve">, which acts as a proportional markup on the cost of foreign-sourced compute. When a country sources compute from a foreign seller, the effective cost is inflated by the factor </w:t>
+        <w:t xml:space="preserve">, which acts as a proportional markup on the cost of foreign-sourced </w:t>
+      </w:r>
+      <w:proofErr w:type="gramStart"/>
+      <w:r>
+        <w:t>compute</w:t>
+      </w:r>
+      <w:proofErr w:type="gramEnd"/>
+      <w:r>
+        <w:t xml:space="preserve">. When a </w:t>
+      </w:r>
+      <w:proofErr w:type="gramStart"/>
+      <w:r>
+        <w:t>country</w:t>
+      </w:r>
+      <w:proofErr w:type="gramEnd"/>
+      <w:r>
+        <w:t xml:space="preserve"> purchases compute from a foreign seller, the effective cost is inflated by the factor </w:t>
       </w:r>
       <m:oMath>
         <m:r>
@@ -1983,7 +2236,15 @@
       </w:pPr>
       <w:r>
         <w:lastRenderedPageBreak/>
-        <w:t xml:space="preserve">The delivered cost of service </w:t>
+        <w:t xml:space="preserve">The </w:t>
+      </w:r>
+      <w:proofErr w:type="gramStart"/>
+      <w:r>
+        <w:t>delivered</w:t>
+      </w:r>
+      <w:proofErr w:type="gramEnd"/>
+      <w:r>
+        <w:t xml:space="preserve"> cost of service </w:t>
       </w:r>
       <m:oMath>
         <m:r>
@@ -2522,7 +2783,15 @@
         </m:r>
       </m:oMath>
       <w:r>
-        <w:t xml:space="preserve"> is a reliability index that captures institutional factors, such as grid outages, regulatory unpredictability, and sanctions risk, that reduce effective output. It approaches one for countries with stable institutions and reliable power, and falls well below one where outages or sanctions reduce effective delivery. The parameter </w:t>
+        <w:t xml:space="preserve"> is a reliability index that captures institutional factors, such as grid outages, regulatory unpredictability, and sanctions risk, that reduce effective output. It approaches one for countries with stable institutions and reliable </w:t>
+      </w:r>
+      <w:proofErr w:type="gramStart"/>
+      <w:r>
+        <w:t>power, and</w:t>
+      </w:r>
+      <w:proofErr w:type="gramEnd"/>
+      <w:r>
+        <w:t xml:space="preserve"> falls below one where outages or sanctions reduce effective delivery. The parameter </w:t>
       </w:r>
       <m:oMath>
         <m:r>
@@ -2643,7 +2912,23 @@
           <w:color w:val="1F3864"/>
           <w:u w:val="single"/>
         </w:rPr>
-        <w:t>Hummels and Schaur (2013)</w:t>
+        <w:t xml:space="preserve">Hummels and </w:t>
+      </w:r>
+      <w:proofErr w:type="spellStart"/>
+      <w:r>
+        <w:rPr>
+          <w:color w:val="1F3864"/>
+          <w:u w:val="single"/>
+        </w:rPr>
+        <w:t>Schaur</w:t>
+      </w:r>
+      <w:proofErr w:type="spellEnd"/>
+      <w:r>
+        <w:rPr>
+          <w:color w:val="1F3864"/>
+          <w:u w:val="single"/>
+        </w:rPr>
+        <w:t xml:space="preserve"> (2013)</w:t>
       </w:r>
       <w:r>
         <w:fldChar w:fldCharType="end"/>
@@ -2689,7 +2974,15 @@
         </m:r>
       </m:oMath>
       <w:r>
-        <w:t xml:space="preserve">), the delivered cost reduces to the production cost plus the sovereignty markup; distance plays no role. Inference also faces a hard latency ceiling: beyond a threshold </w:t>
+        <w:t xml:space="preserve">), the </w:t>
+      </w:r>
+      <w:proofErr w:type="gramStart"/>
+      <w:r>
+        <w:t>delivered</w:t>
+      </w:r>
+      <w:proofErr w:type="gramEnd"/>
+      <w:r>
+        <w:t xml:space="preserve"> cost reduces to the production cost plus the sovereignty markup; distance plays no role. Inference also faces a hard latency ceiling: beyond a threshold </w:t>
       </w:r>
       <m:oMath>
         <m:bar>
@@ -2862,7 +3155,17 @@
         <w:jc w:val="both"/>
       </w:pPr>
       <w:r>
-        <w:t xml:space="preserve">The model is closed by specifying demand for compute services. Let </w:t>
+        <w:t xml:space="preserve">The model is closed by specifying demand for </w:t>
+      </w:r>
+      <w:proofErr w:type="spellStart"/>
+      <w:proofErr w:type="gramStart"/>
+      <w:r>
+        <w:t>compute</w:t>
+      </w:r>
+      <w:proofErr w:type="spellEnd"/>
+      <w:proofErr w:type="gramEnd"/>
+      <w:r>
+        <w:t xml:space="preserve"> services. Let </w:t>
       </w:r>
       <m:oMath>
         <m:sSub>
@@ -2892,7 +3195,15 @@
         </m:sSub>
       </m:oMath>
       <w:r>
-        <w:t xml:space="preserve"> denote the volume of compute purchased by buyer </w:t>
+        <w:t xml:space="preserve"> denote the volume of </w:t>
+      </w:r>
+      <w:proofErr w:type="gramStart"/>
+      <w:r>
+        <w:t>compute</w:t>
+      </w:r>
+      <w:proofErr w:type="gramEnd"/>
+      <w:r>
+        <w:t xml:space="preserve"> purchased by buyer </w:t>
       </w:r>
       <m:oMath>
         <m:r>
@@ -2903,7 +3214,15 @@
         </m:r>
       </m:oMath>
       <w:r>
-        <w:t>. The paper measures compute demand using installed data center capacity in megawatts (MW), compiled from industry sources as follows:</w:t>
+        <w:t xml:space="preserve">. The paper measures </w:t>
+      </w:r>
+      <w:proofErr w:type="gramStart"/>
+      <w:r>
+        <w:t>compute</w:t>
+      </w:r>
+      <w:proofErr w:type="gramEnd"/>
+      <w:r>
+        <w:t xml:space="preserve"> demand using installed data center capacity in megawatts (MW), compiled from industry sources as follows:</w:t>
       </w:r>
     </w:p>
     <w:tbl>
@@ -3448,7 +3767,15 @@
         </m:r>
       </m:oMath>
       <w:r>
-        <w:t xml:space="preserve"> should be interpreted as the share of compute that is fully latency-insensitive and freely offshorable; the effective offshorable share may be smaller as intermediate workloads (agentic inference, fine-tuning) grow.</w:t>
+        <w:t xml:space="preserve"> should be interpreted as the share of </w:t>
+      </w:r>
+      <w:proofErr w:type="gramStart"/>
+      <w:r>
+        <w:t>compute</w:t>
+      </w:r>
+      <w:proofErr w:type="gramEnd"/>
+      <w:r>
+        <w:t xml:space="preserve"> that is fully latency-insensitive and freely offshorable; the effective offshorable share may be smaller as intermediate workloads (agentic inference, fine-tuning) grow.</w:t>
       </w:r>
       <w:r>
         <w:rPr>
@@ -3539,7 +3866,15 @@
         </m:r>
       </m:oMath>
       <w:r>
-        <w:t xml:space="preserve"> chooses the source that minimizes the delivered cost:</w:t>
+        <w:t xml:space="preserve"> chooses the source that minimizes the </w:t>
+      </w:r>
+      <w:proofErr w:type="gramStart"/>
+      <w:r>
+        <w:t>delivered</w:t>
+      </w:r>
+      <w:proofErr w:type="gramEnd"/>
+      <w:r>
+        <w:t xml:space="preserve"> cost:</w:t>
       </w:r>
     </w:p>
     <w:tbl>
@@ -3808,7 +4143,15 @@
         </m:sSub>
       </m:oMath>
       <w:r>
-        <w:t>, measured in GPU-hours per period, representing the maximum volume of compute the country can supply. This ceiling reflects the joint constraint of grid electricity availability, institutional capacity for data center permitting and construction, and access to GPU financing.</w:t>
+        <w:t xml:space="preserve">, measured in GPU-hours per period, representing the maximum volume of </w:t>
+      </w:r>
+      <w:proofErr w:type="gramStart"/>
+      <w:r>
+        <w:t>compute</w:t>
+      </w:r>
+      <w:proofErr w:type="gramEnd"/>
+      <w:r>
+        <w:t xml:space="preserve"> the country can supply. This ceiling reflects the joint constraint of grid electricity availability, institutional capacity for data center permitting and construction, and access to GPU financing.</w:t>
       </w:r>
     </w:p>
     <w:p>
@@ -3991,7 +4334,15 @@
         </m:sSub>
       </m:oMath>
       <w:r>
-        <w:t xml:space="preserve"> is the competitive world training price. Following </w:t>
+        <w:t xml:space="preserve"> is the competitive world training price</w:t>
+      </w:r>
+      <w:proofErr w:type="gramStart"/>
+      <w:r>
+        <w:t>.</w:t>
+      </w:r>
+      <w:proofErr w:type="gramEnd"/>
+      <w:r>
+        <w:t xml:space="preserve"> Following </w:t>
       </w:r>
       <w:bookmarkStart w:id="21" w:name="DFS1977txt"/>
       <w:r>
@@ -4143,7 +4494,15 @@
         </m:sSub>
       </m:oMath>
       <w:r>
-        <w:t xml:space="preserve"> is the index at which cumulative capacity first meets export demand. The equilibrium training price equals the marginal exporter’s cost:</w:t>
+        <w:t xml:space="preserve"> is the index at which cumulative capacity first meets export demand. The equilibrium training price equals the </w:t>
+      </w:r>
+      <w:proofErr w:type="gramStart"/>
+      <w:r>
+        <w:t>marginal exporter’s</w:t>
+      </w:r>
+      <w:proofErr w:type="gramEnd"/>
+      <w:r>
+        <w:t xml:space="preserve"> cost:</w:t>
       </w:r>
     </w:p>
     <w:tbl>
@@ -4684,7 +5043,15 @@
         </m:bar>
       </m:oMath>
       <w:r>
-        <w:t xml:space="preserve"> can participate, and each faces a different delivered cost. The delivered inference price for buyer </w:t>
+        <w:t xml:space="preserve"> can participate, and each faces a different </w:t>
+      </w:r>
+      <w:proofErr w:type="gramStart"/>
+      <w:r>
+        <w:t>delivered</w:t>
+      </w:r>
+      <w:proofErr w:type="gramEnd"/>
+      <w:r>
+        <w:t xml:space="preserve"> cost. The delivered inference price for buyer </w:t>
       </w:r>
       <m:oMath>
         <m:r>
@@ -5061,7 +5428,15 @@
         </m:r>
       </m:oMath>
       <w:r>
-        <w:t>’s inference market. Each GPU-hour of capacity is allocated to its highest-margin use, whether training exports, inference exports to various destinations, or domestic supply. The aggregate rent function (derived in Appendix B) is concave and piecewise linear in total capacity deployed.</w:t>
+        <w:t>’s inference market. Each GPU-</w:t>
+      </w:r>
+      <w:proofErr w:type="gramStart"/>
+      <w:r>
+        <w:t>hour of</w:t>
+      </w:r>
+      <w:proofErr w:type="gramEnd"/>
+      <w:r>
+        <w:t xml:space="preserve"> capacity is allocated to its highest-margin use, whether training exports, inference exports to various destinations, or domestic supply. The aggregate rent function (derived in Appendix B) is concave and piecewise linear in total capacity deployed.</w:t>
       </w:r>
     </w:p>
     <w:p>
@@ -5082,7 +5457,15 @@
         <w:jc w:val="both"/>
       </w:pPr>
       <w:r>
-        <w:t>This section derives the formal properties of the capacity-constrained equilibrium defined in Section 3. Full derivations appear in Appendix B. All propositions hold for general parameter values, and country-specific numerical examples are deferred to the calibration (Section 6).</w:t>
+        <w:t xml:space="preserve">This section derives the formal properties of the capacity-constrained equilibrium defined in Section 3. Full derivations appear in Appendix B.</w:t>
+      </w:r>
+      <w:proofErr w:type="gramStart"/>
+      <w:r>
+        <w:t/>
+      </w:r>
+      <w:proofErr w:type="gramEnd"/>
+      <w:r>
+        <w:t xml:space="preserve"/>
       </w:r>
     </w:p>
     <w:p>
@@ -5097,7 +5480,15 @@
         <w:t xml:space="preserve">Proposition 1 (Country Taxonomy). </w:t>
       </w:r>
       <w:r>
-        <w:t>In equilibrium, each country falls into exactly one of three regimes: (i) exporter (</w:t>
+        <w:t>In equilibrium, each country falls into exactly one of three regimes: (</w:t>
+      </w:r>
+      <w:proofErr w:type="spellStart"/>
+      <w:r>
+        <w:t>i</w:t>
+      </w:r>
+      <w:proofErr w:type="spellEnd"/>
+      <w:r>
+        <w:t>) exporter (</w:t>
       </w:r>
       <m:oMath>
         <m:sSub>
@@ -6454,19 +6845,36 @@
       <w:r>
         <w:fldChar w:fldCharType="separate"/>
       </w:r>
+      <w:proofErr w:type="spellStart"/>
       <w:r>
         <w:rPr>
           <w:color w:val="1F3864"/>
           <w:u w:val="single"/>
         </w:rPr>
-        <w:t>GlobalPetrolPrices (2025)</w:t>
+        <w:t>GlobalPetrolPrices</w:t>
+      </w:r>
+      <w:proofErr w:type="spellEnd"/>
+      <w:r>
+        <w:rPr>
+          <w:color w:val="1F3864"/>
+          <w:u w:val="single"/>
+        </w:rPr>
+        <w:t xml:space="preserve"> (2025)</w:t>
       </w:r>
       <w:r>
         <w:fldChar w:fldCharType="end"/>
       </w:r>
       <w:bookmarkEnd w:id="27"/>
       <w:r>
-        <w:t xml:space="preserve"> for remaining countries. All prices are converted to USD/kWh at 2024 average exchange rates.</w:t>
+        <w:t xml:space="preserve"> for remaining countries. All prices are converted to USD/kWh </w:t>
+      </w:r>
+      <w:proofErr w:type="gramStart"/>
+      <w:r>
+        <w:t>at</w:t>
+      </w:r>
+      <w:proofErr w:type="gramEnd"/>
+      <w:r>
+        <w:t xml:space="preserve"> 2024 average exchange rates.</w:t>
       </w:r>
     </w:p>
     <w:p>
@@ -6484,6 +6892,7 @@
         <w:t>Peak summer temperature for each country is computed from ERA5 reanalysis data (</w:t>
       </w:r>
       <w:bookmarkStart w:id="28" w:name="Hersbach2020txt"/>
+      <w:proofErr w:type="spellStart"/>
       <w:r>
         <w:fldChar w:fldCharType="begin"/>
       </w:r>
@@ -6498,7 +6907,15 @@
           <w:color w:val="1F3864"/>
           <w:u w:val="single"/>
         </w:rPr>
-        <w:t>Hersbach et al. 2020</w:t>
+        <w:t>Hersbach</w:t>
+      </w:r>
+      <w:proofErr w:type="spellEnd"/>
+      <w:r>
+        <w:rPr>
+          <w:color w:val="1F3864"/>
+          <w:u w:val="single"/>
+        </w:rPr>
+        <w:t xml:space="preserve"> et al. 2020</w:t>
       </w:r>
       <w:r>
         <w:fldChar w:fldCharType="end"/>
@@ -6632,9 +7049,18 @@
         <w:t xml:space="preserve">Latency. </w:t>
       </w:r>
       <w:r>
-        <w:t>Inter-country round-trip latency is measured using WonderNetwork’s global ping dataset (</w:t>
+        <w:t xml:space="preserve">Inter-country round-trip latency is measured using </w:t>
+      </w:r>
+      <w:proofErr w:type="spellStart"/>
+      <w:r>
+        <w:t>WonderNetwork’s</w:t>
+      </w:r>
+      <w:proofErr w:type="spellEnd"/>
+      <w:r>
+        <w:t xml:space="preserve"> global ping dataset (</w:t>
       </w:r>
       <w:bookmarkStart w:id="31" w:name="WonderNetwork2024txt"/>
+      <w:proofErr w:type="spellStart"/>
       <w:r>
         <w:fldChar w:fldCharType="begin"/>
       </w:r>
@@ -6649,14 +7075,30 @@
           <w:color w:val="1F3864"/>
           <w:u w:val="single"/>
         </w:rPr>
-        <w:t>WonderNetwork 2024</w:t>
+        <w:t>WonderNetwork</w:t>
+      </w:r>
+      <w:proofErr w:type="spellEnd"/>
+      <w:r>
+        <w:rPr>
+          <w:color w:val="1F3864"/>
+          <w:u w:val="single"/>
+        </w:rPr>
+        <w:t xml:space="preserve"> 2024</w:t>
       </w:r>
       <w:r>
         <w:fldChar w:fldCharType="end"/>
       </w:r>
       <w:bookmarkEnd w:id="31"/>
       <w:r>
-        <w:t xml:space="preserve">). For each country pair, the median round-trip time (RTT) in milliseconds is used. Domestic latency defaults to 5 ms where no intra-country measurement is available. These measurements reflect today’s network infrastructure. New undersea cables, terrestrial fiber, and CDN expansions could cut bilateral latencies enough to redraw inference trade patterns, opening distant low-cost producers to markets they cannot currently reach. </w:t>
+        <w:t xml:space="preserve">). For each country pair, the median round-trip time (RTT) in milliseconds is used. Domestic latency defaults to 5 </w:t>
+      </w:r>
+      <w:proofErr w:type="spellStart"/>
+      <w:r>
+        <w:t>ms</w:t>
+      </w:r>
+      <w:proofErr w:type="spellEnd"/>
+      <w:r>
+        <w:t xml:space="preserve"> where no intra-country measurement is available. These measurements reflect today’s network infrastructure. New undersea cables, terrestrial fiber, and CDN expansions could cut bilateral latencies enough to redraw inference trade patterns, opening distant low-cost producers to markets they cannot currently reach. </w:t>
       </w:r>
       <w:r>
         <w:rPr>
@@ -6673,7 +7115,23 @@
             <w:color w:val="1F3864"/>
             <w:u w:val="single"/>
           </w:rPr>
-          <w:t>Barroso, Hölzle, and Ranganathan 2018</w:t>
+          <w:t xml:space="preserve">Barroso, </w:t>
+        </w:r>
+        <w:proofErr w:type="spellStart"/>
+        <w:r>
+          <w:rPr>
+            <w:color w:val="1F3864"/>
+            <w:u w:val="single"/>
+          </w:rPr>
+          <w:t>Hölzle</w:t>
+        </w:r>
+        <w:proofErr w:type="spellEnd"/>
+        <w:r>
+          <w:rPr>
+            <w:color w:val="1F3864"/>
+            <w:u w:val="single"/>
+          </w:rPr>
+          <w:t>, and Ranganathan 2018</w:t>
         </w:r>
       </w:hyperlink>
       <w:r>
@@ -6709,7 +7167,23 @@
             <w:color w:val="1F3864"/>
             <w:u w:val="single"/>
           </w:rPr>
-          <w:t>Barroso, Hölzle, and Ranganathan 2018</w:t>
+          <w:t xml:space="preserve">Barroso, </w:t>
+        </w:r>
+        <w:proofErr w:type="spellStart"/>
+        <w:r>
+          <w:rPr>
+            <w:color w:val="1F3864"/>
+            <w:u w:val="single"/>
+          </w:rPr>
+          <w:t>Hölzle</w:t>
+        </w:r>
+        <w:proofErr w:type="spellEnd"/>
+        <w:r>
+          <w:rPr>
+            <w:color w:val="1F3864"/>
+            <w:u w:val="single"/>
+          </w:rPr>
+          <w:t>, and Ranganathan 2018</w:t>
         </w:r>
       </w:hyperlink>
       <w:r>
@@ -6776,18 +7250,47 @@
           <w:color w:val="1F3864"/>
           <w:u w:val="single"/>
         </w:rPr>
-        <w:t>Barroso, Hölzle, and Ranganathan 2018</w:t>
+        <w:t xml:space="preserve">Barroso, </w:t>
+      </w:r>
+      <w:proofErr w:type="spellStart"/>
+      <w:r>
+        <w:rPr>
+          <w:color w:val="1F3864"/>
+          <w:u w:val="single"/>
+        </w:rPr>
+        <w:t>Hölzle</w:t>
+      </w:r>
+      <w:proofErr w:type="spellEnd"/>
+      <w:r>
+        <w:rPr>
+          <w:color w:val="1F3864"/>
+          <w:u w:val="single"/>
+        </w:rPr>
+        <w:t>, and Ranganathan 2018</w:t>
       </w:r>
       <w:r>
         <w:fldChar w:fldCharType="end"/>
       </w:r>
       <w:bookmarkEnd w:id="33"/>
       <w:r>
-        <w:t xml:space="preserve">). Like hardware, networking equipment is procured at uniform global prices, so this term does not affect cross-country cost rankings. GPU prices are assumed uniform across countries. In practice, export controls, logistics costs, insurance, and local distribution markups can raise effective GPU prices by 5–15% in developing countries. A 10% GPU price premium would add roughly $0.10/hr to unit costs, substantially eroding the thin cost advantages documented in Table A2. This assumption thus works in favor of </w:t>
-      </w:r>
+        <w:t>). Like hardware, networking equipment is procured at uniform global prices, so this term does not affect cross-country cost rankings. GPU prices are assumed to be uniform across countries. In practice, export controls, logistics costs, insurance, and local distribution markups can raise effective GPU prices by 5–15% in developing countries. A 10% GPU price premium would add roughly $0.10/</w:t>
+      </w:r>
+      <w:proofErr w:type="spellStart"/>
+      <w:r>
+        <w:t>hr</w:t>
+      </w:r>
+      <w:proofErr w:type="spellEnd"/>
+      <w:r>
+        <w:t xml:space="preserve"> to unit costs, substantially eroding the thin cost advantages documented in Table A2. This assumption thus works in favor of </w:t>
+      </w:r>
+      <w:proofErr w:type="gramStart"/>
       <w:r>
         <w:lastRenderedPageBreak/>
-        <w:t>developing-country exporters and should be kept in mind when interpreting the calibration results.</w:t>
+        <w:t>developing-country</w:t>
+      </w:r>
+      <w:proofErr w:type="gramEnd"/>
+      <w:r>
+        <w:t xml:space="preserve"> exporters and should be kept in mind when interpreting the calibration results.</w:t>
       </w:r>
     </w:p>
     <w:p>
@@ -7157,8 +7660,13 @@
         </w:rPr>
         <w:t xml:space="preserve">Demand. </w:t>
       </w:r>
-      <w:r>
-        <w:t xml:space="preserve">Compute demand </w:t>
+      <w:proofErr w:type="gramStart"/>
+      <w:r>
+        <w:t>Compute</w:t>
+      </w:r>
+      <w:proofErr w:type="gramEnd"/>
+      <w:r>
+        <w:t xml:space="preserve"> demand </w:t>
       </w:r>
       <m:oMath>
         <m:sSub>
@@ -7216,7 +7724,15 @@
       </w:r>
       <w:r>
         <w:lastRenderedPageBreak/>
-        <w:t xml:space="preserve">Canada (3%), and Australia (2%)) account for 77% of global demand. MW capacity captures the scale of compute infrastructure more accurately than facility counts. Chinese data centers, though fewer in number (449 in </w:t>
+        <w:t xml:space="preserve">Canada (3%), and Australia (2%)) account for 77% of global demand. MW capacity captures the scale of </w:t>
+      </w:r>
+      <w:proofErr w:type="gramStart"/>
+      <w:r>
+        <w:t>compute</w:t>
+      </w:r>
+      <w:proofErr w:type="gramEnd"/>
+      <w:r>
+        <w:t xml:space="preserve"> infrastructure more accurately than facility counts. Chinese data centers, though fewer in number (449 in </w:t>
       </w:r>
       <w:bookmarkStart w:id="37" w:name="Cloudscene2025txt"/>
       <w:r>
@@ -7228,6 +7744,7 @@
       <w:r>
         <w:fldChar w:fldCharType="separate"/>
       </w:r>
+      <w:proofErr w:type="spellStart"/>
       <w:r>
         <w:rPr>
           <w:color w:val="1F3864"/>
@@ -7235,6 +7752,7 @@
         </w:rPr>
         <w:t>Cloudscene</w:t>
       </w:r>
+      <w:proofErr w:type="spellEnd"/>
       <w:r>
         <w:fldChar w:fldCharType="end"/>
       </w:r>
@@ -7341,12 +7859,37 @@
       <w:r>
         <w:fldChar w:fldCharType="separate"/>
       </w:r>
+      <w:proofErr w:type="spellStart"/>
       <w:r>
         <w:rPr>
           <w:color w:val="1F3864"/>
           <w:u w:val="single"/>
         </w:rPr>
-        <w:t>Costinot, Donaldson, and Komunjer (2012)</w:t>
+        <w:t>Costinot</w:t>
+      </w:r>
+      <w:proofErr w:type="spellEnd"/>
+      <w:r>
+        <w:rPr>
+          <w:color w:val="1F3864"/>
+          <w:u w:val="single"/>
+        </w:rPr>
+        <w:t xml:space="preserve">, Donaldson, and </w:t>
+      </w:r>
+      <w:proofErr w:type="spellStart"/>
+      <w:r>
+        <w:rPr>
+          <w:color w:val="1F3864"/>
+          <w:u w:val="single"/>
+        </w:rPr>
+        <w:t>Komunjer</w:t>
+      </w:r>
+      <w:proofErr w:type="spellEnd"/>
+      <w:r>
+        <w:rPr>
+          <w:color w:val="1F3864"/>
+          <w:u w:val="single"/>
+        </w:rPr>
+        <w:t xml:space="preserve"> (2012)</w:t>
       </w:r>
       <w:r>
         <w:fldChar w:fldCharType="end"/>
@@ -7570,11 +8113,51 @@
         </m:r>
       </m:oMath>
       <w:r>
-        <w:t xml:space="preserve"> countries, sorted by unit cost under observed electricity prices. Under observed tariffs, the cheapest producer is Iran ($1.41/hr), followed by Turkmenistan ($1.11/hr) and Kyrgyzstan ($1.13/hr). But this ranking is misleading. Iran’s headline cost rests on electricity priced at $0.005/kWh, a figure sustained by one of the world’s largest fossil fuel subsidies. Turkmenistan, Algeria, Qatar, and several other low-cost producers face similar distortions. Construction costs account for 3–6% of total costs, ranging from $0.033/hr (China) to </w:t>
+        <w:t xml:space="preserve"> countries, sorted by unit cost under observed electricity prices. Under observed tariffs, the cheapest producer is Iran ($1.41/hr), followed by Turkmenistan ($1.11/hr) and Kyrgyzstan ($1.13/hr). But this ranking is misleading. Iran’s headline cost rests on electricity priced at $0.005/kWh, a figure sustained by one of the world’s largest fossil fuel subsidies. Turkmenistan, Algeria, Qatar, and several other low-cost producers face similar distortions. Construction costs account for 3–6% of total co</w:t>
+      </w:r>
+      <w:proofErr w:type="spellStart"/>
+      <w:r>
+        <w:t>sts</w:t>
+      </w:r>
+      <w:proofErr w:type="spellEnd"/>
+      <w:r>
+        <w:t>, ranging from $0.033/</w:t>
+      </w:r>
+      <w:proofErr w:type="spellStart"/>
+      <w:r>
+        <w:t>hr</w:t>
+      </w:r>
+      <w:proofErr w:type="spellEnd"/>
+      <w:r>
+        <w:t xml:space="preserve"> (China) to </w:t>
       </w:r>
       <w:r>
         <w:lastRenderedPageBreak/>
-        <w:t>$0.078/hr (Japan, Singapore). The Nordics benefit from low PUE (1.08–1.10). At the expensive end, Ireland ($1.28/hr) and Greenland ($1.32/hr) face high electricity prices.</w:t>
+        <w:t>$0.078/</w:t>
+      </w:r>
+      <w:proofErr w:type="spellStart"/>
+      <w:r>
+        <w:t>hr</w:t>
+      </w:r>
+      <w:proofErr w:type="spellEnd"/>
+      <w:r>
+        <w:t xml:space="preserve"> (Japan, Singapore). The Nordics benefit from low PUE (1.08–1.10). At the expensive end, Ireland ($1.28/</w:t>
+      </w:r>
+      <w:proofErr w:type="spellStart"/>
+      <w:r>
+        <w:t>hr</w:t>
+      </w:r>
+      <w:proofErr w:type="spellEnd"/>
+      <w:r>
+        <w:t>) and Greenland ($1.32/</w:t>
+      </w:r>
+      <w:proofErr w:type="spellStart"/>
+      <w:r>
+        <w:t>hr</w:t>
+      </w:r>
+      <w:proofErr w:type="spellEnd"/>
+      <w:r>
+        <w:t>) face high electricity prices.</w:t>
       </w:r>
     </w:p>
     <w:p>
@@ -7637,7 +8220,47 @@
         <w:t xml:space="preserve"> rather than</w:t>
       </w:r>
       <w:r>
-        <w:t xml:space="preserve"> fiscal transfers. The resulting cost-recovery ranking is the paper’s preferred baseline. The five cheapest producers become Kyrgyzstan ($1.58/hr), Canada ($1.59/hr), Ethiopia ($1.59/hr), Kosovo ($1.60/hr), and Tajikistan ($1.60/hr). A sovereignty premium </w:t>
+        <w:t xml:space="preserve"> fiscal transfers. The resulting cost-recovery ranking is the paper’s preferred baseline. The five cheapest producers become Kyrgyzstan ($1.58/</w:t>
+      </w:r>
+      <w:proofErr w:type="spellStart"/>
+      <w:r>
+        <w:t>hr</w:t>
+      </w:r>
+      <w:proofErr w:type="spellEnd"/>
+      <w:r>
+        <w:t>), Canada ($1.59/</w:t>
+      </w:r>
+      <w:proofErr w:type="spellStart"/>
+      <w:r>
+        <w:t>hr</w:t>
+      </w:r>
+      <w:proofErr w:type="spellEnd"/>
+      <w:r>
+        <w:t>), Ethiopia ($1.59/</w:t>
+      </w:r>
+      <w:proofErr w:type="spellStart"/>
+      <w:r>
+        <w:t>hr</w:t>
+      </w:r>
+      <w:proofErr w:type="spellEnd"/>
+      <w:r>
+        <w:t>), Kosovo ($1.60/</w:t>
+      </w:r>
+      <w:proofErr w:type="spellStart"/>
+      <w:r>
+        <w:t>hr</w:t>
+      </w:r>
+      <w:proofErr w:type="spellEnd"/>
+      <w:r>
+        <w:t>), and Tajikistan ($1.60/</w:t>
+      </w:r>
+      <w:proofErr w:type="spellStart"/>
+      <w:r>
+        <w:t>hr</w:t>
+      </w:r>
+      <w:proofErr w:type="spellEnd"/>
+      <w:r>
+        <w:t xml:space="preserve">). A sovereignty premium </w:t>
       </w:r>
       <m:oMath>
         <m:r>
@@ -7657,7 +8280,15 @@
         </m:r>
       </m:oMath>
       <w:r>
-        <w:t xml:space="preserve"> shifts the majority of countries to </w:t>
+        <w:t xml:space="preserve"> shifts </w:t>
+      </w:r>
+      <w:proofErr w:type="gramStart"/>
+      <w:r>
+        <w:t>the majority of</w:t>
+      </w:r>
+      <w:proofErr w:type="gramEnd"/>
+      <w:r>
+        <w:t xml:space="preserve"> countries to </w:t>
       </w:r>
       <w:r>
         <w:rPr>
@@ -7666,7 +8297,15 @@
         <w:t>domestic</w:t>
       </w:r>
       <w:r>
-        <w:t xml:space="preserve"> production. The sovereignty premium is particularly powerful for inference, since the latency markup within Europe is moderate (10–40 ms, adding 1–3%), even a small domestic preference tips the decision away from importing. </w:t>
+        <w:t xml:space="preserve"> production. The sovereignty premium is particularly powerful for inference, since the latency markup within Europe is moderate (10–40 </w:t>
+      </w:r>
+      <w:proofErr w:type="spellStart"/>
+      <w:r>
+        <w:t>ms</w:t>
+      </w:r>
+      <w:proofErr w:type="spellEnd"/>
+      <w:r>
+        <w:t xml:space="preserve">, adding 1–3%), even a small domestic preference tips the decision away from importing. </w:t>
       </w:r>
       <w:bookmarkStart w:id="46" w:name="_fig1_ref"/>
       <w:r>
@@ -7807,7 +8446,15 @@
         </m:sSubSup>
       </m:oMath>
       <w:r>
-        <w:t xml:space="preserve"> from Section 4 varies widely across the calibration. Near-frontier countries, whose production costs are close to the cheapest global supplier, switch to domestic production with minimal sovereignty premia. Kyrgyzstan requires only </w:t>
+        <w:t xml:space="preserve"> from Section 4 varies widely across the calibration. Near-frontier countries, whose production costs are close to the cheapest global supplier, switch to domestic production with minimal sovereignty </w:t>
+      </w:r>
+      <w:proofErr w:type="gramStart"/>
+      <w:r>
+        <w:t>premia</w:t>
+      </w:r>
+      <w:proofErr w:type="gramEnd"/>
+      <w:r>
+        <w:t xml:space="preserve">. Kyrgyzstan requires only </w:t>
       </w:r>
       <m:oMath>
         <m:sSubSup>
@@ -7847,7 +8494,15 @@
         </m:r>
       </m:oMath>
       <w:r>
-        <w:t xml:space="preserve">, China 0.8%, and the United States 2.6%. High-cost countries require much larger premia. Germany needs </w:t>
+        <w:t xml:space="preserve">, China 0.8%, and the United States 2.6%. High-cost countries require much larger </w:t>
+      </w:r>
+      <w:proofErr w:type="gramStart"/>
+      <w:r>
+        <w:t>premia</w:t>
+      </w:r>
+      <w:proofErr w:type="gramEnd"/>
+      <w:r>
+        <w:t xml:space="preserve">. Germany needs </w:t>
       </w:r>
       <m:oMath>
         <m:sSubSup>
@@ -7942,8 +8597,13 @@
         </w:rPr>
         <w:t xml:space="preserve">Trade flows under capacity constraints. </w:t>
       </w:r>
-      <w:r>
-        <w:t xml:space="preserve">Weighting the sourcing patterns by demand shares from </w:t>
+      <w:proofErr w:type="gramStart"/>
+      <w:r>
+        <w:t>Weighting</w:t>
+      </w:r>
+      <w:proofErr w:type="gramEnd"/>
+      <w:r>
+        <w:t xml:space="preserve"> the sourcing patterns by demand shares from </w:t>
       </w:r>
       <w:bookmarkStart w:id="47" w:name="Eq3txt904"/>
       <w:r>
@@ -8012,7 +8672,15 @@
         <w:t xml:space="preserve">in </w:t>
       </w:r>
       <w:r>
-        <w:t xml:space="preserve">Kyrgyzstan ($0.014/hr), consistent with Proposition 4. Inference is more dispersed, with the top five suppliers being Canada (46%), Kyrgyzstan (26%), Kosovo (6%), </w:t>
+        <w:t>Kyrgyzstan ($0.014/</w:t>
+      </w:r>
+      <w:proofErr w:type="spellStart"/>
+      <w:r>
+        <w:t>hr</w:t>
+      </w:r>
+      <w:proofErr w:type="spellEnd"/>
+      <w:r>
+        <w:t xml:space="preserve">), consistent with Proposition 4. Inference is more dispersed, with the top five suppliers being Canada (46%), Kyrgyzstan (26%), Kosovo (6%), </w:t>
       </w:r>
       <w:r>
         <w:t xml:space="preserve">the United Kingdom (3%), and </w:t>
@@ -8088,7 +8756,15 @@
       </w:r>
       <w:r>
         <w:lastRenderedPageBreak/>
-        <w:t>more resilient to sovereignty premia because the latency advantage of proximity partially insulates regional hubs.</w:t>
+        <w:t xml:space="preserve">more resilient to sovereignty </w:t>
+      </w:r>
+      <w:proofErr w:type="gramStart"/>
+      <w:r>
+        <w:t>premia</w:t>
+      </w:r>
+      <w:proofErr w:type="gramEnd"/>
+      <w:r>
+        <w:t xml:space="preserve"> because the latency advantage of proximity partially insulates regional hubs.</w:t>
       </w:r>
     </w:p>
     <w:p>
@@ -8103,7 +8779,47 @@
         <w:t xml:space="preserve">Major demand centers. </w:t>
       </w:r>
       <w:r>
-        <w:t>The model’s predictions vary across major AI demand centers because each faces a different latency geography. For the United States, the cost-recovery optimum sources training from the cheapest available producer and inference from Canada ($1.66/hr). For Germany, inference is sourced from Kosovo ($1.65/hr), for the United Kingdom from United Kingdom ($1.66/hr), and for France from Kosovo ($1.66/hr). For China, the cheapest inference source is Kyrgyzstan ($1.63/hr), a bordering country with hydropower-based electricity. These patterns illustrate the prediction that inference organizes around latency-bounded regional hubs, and each major market has a distinct optimal supplier determined by geography. With a sovereignty premium of 10%, most large economies shift to full domestic production.</w:t>
+        <w:t>The model’s predictions vary across major AI demand centers because each faces a different latency geography. For the United States, the cost-recovery optimum sources training from the cheapest available producer and inference from Canada ($1.66/</w:t>
+      </w:r>
+      <w:proofErr w:type="spellStart"/>
+      <w:r>
+        <w:t>hr</w:t>
+      </w:r>
+      <w:proofErr w:type="spellEnd"/>
+      <w:r>
+        <w:t>). For Germany, inference is sourced from Kosovo (.65/hr) and for France from Kosovo (.66/hr). The United Kingdom produces inference domestically at .66/hr.</w:t>
+      </w:r>
+      <w:proofErr w:type="spellStart"/>
+      <w:r>
+        <w:t/>
+      </w:r>
+      <w:proofErr w:type="spellEnd"/>
+      <w:r>
+        <w:t/>
+      </w:r>
+      <w:proofErr w:type="spellStart"/>
+      <w:r>
+        <w:t/>
+      </w:r>
+      <w:proofErr w:type="spellEnd"/>
+      <w:r>
+        <w:t>66/</w:t>
+      </w:r>
+      <w:proofErr w:type="spellStart"/>
+      <w:r>
+        <w:t>hr</w:t>
+      </w:r>
+      <w:proofErr w:type="spellEnd"/>
+      <w:r>
+        <w:t>). For China, the cheapest inference source is Kyrgyzstan ($1.63/</w:t>
+      </w:r>
+      <w:proofErr w:type="spellStart"/>
+      <w:r>
+        <w:t>hr</w:t>
+      </w:r>
+      <w:proofErr w:type="spellEnd"/>
+      <w:r>
+        <w:t>), a bordering country with hydropower-based electricity. These patterns illustrate the prediction that inference organizes around latency-bounded regional hubs, and each major market has a distinct optimal supplier determined by geography. With a sovereignty premium of 10%, most large economies shift to full domestic production.</w:t>
       </w:r>
     </w:p>
     <w:p>
@@ -8148,7 +8864,15 @@
         </m:sSub>
       </m:oMath>
       <w:r>
-        <w:t xml:space="preserve"> for Iran, Russia, and Belarus, and grid reliability varies widely. Data center investments are large, long-lived, and immobile, so the viability of a country as a compute exporter depends on institutional factors not captured by </w:t>
+        <w:t xml:space="preserve"> for Iran, Russia, and Belarus, and grid reliability varies widely. Data center investments are large, long-lived, and immobile, so the viability of a country as a </w:t>
+      </w:r>
+      <w:proofErr w:type="gramStart"/>
+      <w:r>
+        <w:t>compute</w:t>
+      </w:r>
+      <w:proofErr w:type="gramEnd"/>
+      <w:r>
+        <w:t xml:space="preserve"> exporter depends on institutional factors not captured by </w:t>
       </w:r>
       <m:oMath>
         <m:sSub>
@@ -8187,7 +8911,15 @@
         <w:jc w:val="both"/>
       </w:pPr>
       <w:r>
-        <w:t xml:space="preserve">The EU’s GDPR and AI Act segment the compute market along regulatory lines, reinforcing the sovereignty premium </w:t>
+        <w:t xml:space="preserve">The EU’s GDPR and AI Act segment the </w:t>
+      </w:r>
+      <w:proofErr w:type="gramStart"/>
+      <w:r>
+        <w:t>compute</w:t>
+      </w:r>
+      <w:proofErr w:type="gramEnd"/>
+      <w:r>
+        <w:t xml:space="preserve"> market along regulatory lines, reinforcing the sovereignty premium </w:t>
       </w:r>
       <m:oMath>
         <m:r>
@@ -8361,7 +9093,15 @@
         </m:sSub>
       </m:oMath>
       <w:r>
-        <w:t xml:space="preserve">. Under reliability adjustment, the five cheapest producers become Canada ($1.61/hr), Norway ($1.62/hr), Finland ($1.62/hr), Sweden ($1.63/hr), and Iceland ($1.64/hr). 9 of the top 10 baseline producers fall out of the top 10 after adjustment, replaced by countries with stronger institutions and more reliable grids. Because hardware amortization accounts for roughly 94% of engineering costs and is identical everywhere, the cross-country cost spread is narrow (about 20%). Even modest institutional penalties are large relative to this thin margin, so governance quality can easily dominate the cost ranking. Engineering cost advantage is therefore necessary but not sufficient for FLOP exporting. </w:t>
+        <w:t xml:space="preserve">. Under reliability adjustment, the five cheapest producers become Canada ($1.61/hr), Norway ($1.62/hr), Finland ($1.62/hr), Sweden ($1.63/hr), and Iceland ($1.64/hr). 9 of the top 10 baseline producers fall out of the top 10 after adjustment, </w:t>
+      </w:r>
+      <w:proofErr w:type="gramStart"/>
+      <w:r>
+        <w:t>replaced by</w:t>
+      </w:r>
+      <w:proofErr w:type="gramEnd"/>
+      <w:r>
+        <w:t xml:space="preserve"> countries with stronger institutions and more reliable grids. Although GPUs account for roughly 40 percent of total upfront data center capital expenditure, their short replacement cycle (3 years, compared with 15–25 years for the building shell) means that hardware amortization dominates the per-GPU-hour cost, accounting for over 80 percent of the total. Because hardware amortization accounts for roughly 94% of engineering costs and is identical everywhere, the cross-country cost spread is narrow (about 20%). Even modest institutional penalties are large relative to this thin margin, so governance quality can easily dominate the cost ranking. Engineering cost advantage is therefore necessary but not sufficient for FLOP exporting. </w:t>
       </w:r>
       <w:bookmarkStart w:id="50" w:name="_fig3_ref"/>
       <w:r>
@@ -8385,7 +9125,15 @@
       </w:r>
       <w:bookmarkEnd w:id="50"/>
       <w:r>
-        <w:t xml:space="preserve"> illustrates the resulting rank reshuffling. These governance factors suggest that viable compute exporters are a strict subset of low-cost producers—those that combine cheap energy with adequate institutional quality, such as the Nordic countries, Canada, and parts of the Gulf and Central Asia. Water is another constraint. Evaporative cooling consumes large volumes, and several of the cheapest producers (Iran, Turkmenistan, Egypt, Saudi Arabia) are water-scarce. Liquid cooling reduces water needs but does not eliminate them.</w:t>
+        <w:t xml:space="preserve"> illustrates the resulting rank reshuffling. These governance factors suggest that viable compute exporters are a strict subset of low-cost producers—those that combine cheap energy with adequate institutional quality, such as the Nordic countries, Canada, and parts of the Gulf and Central Asia. Water is another constraint. Evaporative cooling consumes large volumes, and several of the cheapest producers (Iran, Turkmenistan, Egypt, Saudi Arabia) are </w:t>
+      </w:r>
+      <w:proofErr w:type="gramStart"/>
+      <w:r>
+        <w:t>water-scarce</w:t>
+      </w:r>
+      <w:proofErr w:type="gramEnd"/>
+      <w:r>
+        <w:t>. Liquid cooling reduces water needs but does not eliminate them.</w:t>
       </w:r>
     </w:p>
     <w:p>
@@ -8394,7 +9142,23 @@
         <w:jc w:val="both"/>
       </w:pPr>
       <w:r>
-        <w:t>The sovereignty premium deserves scrutiny. Some domestic processing preference is justified for genuinely confidential data (military intelligence, health records, national statistical systems). But much of the current policy push, particularly in the EU, extends the sovereignty logic far beyond these cases to cover routine commercial computation that carries no security risk. The welfare cost is not trivial. As shown above, a 10% premium already shifts the majority of countries to domestic production, forgoing the cost savings from specialization. Developing countries in Central Asia and Africa are likely to follow the EU template, imposing data localization requirements that their small markets cannot efficiently serve. The irony is that the same countries whose cost advantages make them natural FLOP exporters may simultaneously erect sovereignty barriers against importing compute from their neighbors, undermining the regional trade the model predicts would be welfare-improving.</w:t>
+        <w:t xml:space="preserve">The sovereignty premium deserves scrutiny. Some domestic processing preference is justified for genuinely confidential data (e.g., military intelligence, health records, and national statistical systems). But much of the current policy push, particularly in the EU, extends the sovereignty logic far beyond these cases to cover routine commercial computation that carries no security risk. The welfare cost is not trivial. As shown above, a 10% premium already shifts most countries toward</w:t>
+      </w:r>
+      <w:proofErr w:type="gramStart"/>
+      <w:r>
+        <w:t/>
+      </w:r>
+      <w:proofErr w:type="gramEnd"/>
+      <w:r>
+        <w:t xml:space="preserve"> domestic production, forgoing the cost savings from specialization. Developing countries in Central Asia and Africa are likely to follow the EU template, imposing data localization requirements that their small markets cannot efficiently serve. The irony is that the same countries whose cost advantages make them natural FLOP exporters may simultaneously erect sovereignty barriers against importing </w:t>
+      </w:r>
+      <w:proofErr w:type="gramStart"/>
+      <w:r>
+        <w:t>compute</w:t>
+      </w:r>
+      <w:proofErr w:type="gramEnd"/>
+      <w:r>
+        <w:t xml:space="preserve"> from their neighbors, undermining the regional trade the model predicts would be welfare-improving.</w:t>
       </w:r>
     </w:p>
     <w:p>
@@ -8413,7 +9177,7 @@
       </w:r>
       <w:r>
         <w:lastRenderedPageBreak/>
-        <w:t>combined-cycle gas generation at export-parity fuel prices ($0.065–$0.100/kWh). For the Gulf states, it uses the opportunity cost of domestic gas combustion versus LNG export. For coal-dependent producers (Kazakhstan, South Africa), the calibration uses the Eskom-style cost-recovery tariff. For Ethiopia, it uses the IMF’s hydro cost-recovery target ($0.050/kWh).</w:t>
+        <w:t>combined-cycle gas generation at export-parity fuel prices ($0.065–$0.100/kWh). For the Gulf states, it uses the opportunity cost of domestic gas combustion relative to LNG exports. For coal-dependent producers (Kazakhstan, South Africa), the calibration uses the Eskom-style cost-recovery tariff. For Ethiopia, it uses the IMF’s hydro cost-recovery target ($0.050/kWh).</w:t>
       </w:r>
       <w:r>
         <w:rPr>
@@ -8428,7 +9192,15 @@
         <w:t>F</w:t>
       </w:r>
       <w:r>
-        <w:t xml:space="preserve">or Iran, a 100 MW data center would receive roughly $70 million per year in implicit fiscal transfer. At export scale, this fiscal arithmetic becomes unsustainable. Even cost-recovery prices may understate the true resource cost. Regulated tariffs in many developing countries cover operating expenses but not the full capital cost of generation, transmission, and distribution infrastructure. </w:t>
+        <w:t xml:space="preserve">or Iran, a 100 MW data center would receive roughly $70 million per year in implicit fiscal transfer. </w:t>
+      </w:r>
+      <w:proofErr w:type="gramStart"/>
+      <w:r>
+        <w:t>At export</w:t>
+      </w:r>
+      <w:proofErr w:type="gramEnd"/>
+      <w:r>
+        <w:t xml:space="preserve"> scale, this fiscal arithmetic becomes unsustainable. Even cost-recovery prices may understate the true resource cost. Regulated tariffs in many developing countries cover operating expenses but not the full capital cost of generation, transmission, and distribution infrastructure. </w:t>
       </w:r>
       <w:r>
         <w:t xml:space="preserve">State-owned enterprises (SOEs) accumulate quasi-fiscal deficits that are </w:t>
@@ -8443,7 +9215,15 @@
         <w:t>questions about</w:t>
       </w:r>
       <w:r>
-        <w:t xml:space="preserve"> the political sustainability of export compute in situations where</w:t>
+        <w:t xml:space="preserve"> the political sustainability of export </w:t>
+      </w:r>
+      <w:proofErr w:type="gramStart"/>
+      <w:r>
+        <w:t>compute</w:t>
+      </w:r>
+      <w:proofErr w:type="gramEnd"/>
+      <w:r>
+        <w:t xml:space="preserve"> in situations where</w:t>
       </w:r>
       <w:r>
         <w:t xml:space="preserve"> the domestic energy sector cannot maintain its capital stock</w:t>
@@ -8503,7 +9283,23 @@
         <w:t>about</w:t>
       </w:r>
       <w:r>
-        <w:t xml:space="preserve"> 5% of national electricity output, and at the multi-facility scale implied by the model’s export predictions, data centers would become the dominant industrial load. At that scale, the assumption of price-taking behaviour breaks down. Increased demand would bid up wholesale electricity prices, competing with residential heating in winter (when Kyrgyz hydropower output drops), and likely triggering regulatory intervention. The cheap electricity that attracts investment would be </w:t>
+        <w:t xml:space="preserve"> 5% of national electricity output, and at the multi-facility scale implied by the model’s export predictions, data centers would become the dominant industrial load. At that scale, the assumption of price-taking </w:t>
+      </w:r>
+      <w:proofErr w:type="spellStart"/>
+      <w:r>
+        <w:t>behaviour</w:t>
+      </w:r>
+      <w:proofErr w:type="spellEnd"/>
+      <w:r>
+        <w:t xml:space="preserve"> breaks down. Increased demand would bid up wholesale electricity prices, competing with residential heating in winter (when Kyrgyz hydropower output drops), and likely </w:t>
+      </w:r>
+      <w:proofErr w:type="gramStart"/>
+      <w:r>
+        <w:t>triggering</w:t>
+      </w:r>
+      <w:proofErr w:type="gramEnd"/>
+      <w:r>
+        <w:t xml:space="preserve"> regulatory intervention. The cheap electricity that attracts investment would be </w:t>
       </w:r>
       <w:r>
         <w:lastRenderedPageBreak/>
@@ -8558,7 +9354,15 @@
         </m:sSub>
       </m:oMath>
       <w:r>
-        <w:t xml:space="preserve"> partially addresses this concern by capping each country’s compute output, but within the feasible range, the model’s fixed-price assumption means that the cost advantages in Table A2 are upper bounds. A general equilibrium extension with upward-sloping electricity supply curves would compress these advantages further and narrow the set of viable exporters.</w:t>
+        <w:t xml:space="preserve"> partially addresses this concern by capping each country’s </w:t>
+      </w:r>
+      <w:proofErr w:type="gramStart"/>
+      <w:r>
+        <w:t>compute</w:t>
+      </w:r>
+      <w:proofErr w:type="gramEnd"/>
+      <w:r>
+        <w:t xml:space="preserve"> output, but within the feasible range, the model’s fixed-price assumption means that the cost advantages in Table A2 are upper bounds. A general equilibrium extension with upward-sloping electricity supply curves would compress these advantages further and narrow the set of viable exporters.</w:t>
       </w:r>
     </w:p>
     <w:p>
@@ -8588,7 +9392,7 @@
         <w:t xml:space="preserve">Model extensions. </w:t>
       </w:r>
       <w:r>
-        <w:t xml:space="preserve">The model can be extended in several directions. It can accommodate endogenous capacity investment, allowing countries to optimally choose their capacity ceiling rather than taking grid limits as given. It can incorporate stochastic disruptions such as grid outages or political instability, giving buyers a reason to diversify workloads across providers. Demand can be segmented by latency tolerance to capture heterogeneous service requirements. Carbon pricing can introduce a “green premium” that favors hydropower-rich countries. The framework can also accommodate strategic interaction among oligopolistic providers, and governance can enter as a multiplicative cost shifter on </w:t>
+        <w:t xml:space="preserve">The model can be extended in several directions. It can accommodate endogenous capacity investment, allowing countries to optimally choose their capacity ceiling rather than taking grid limits as given. It can incorporate stochastic disruptions, such as grid outages or political instability, providing buyers with incentives to diversify workloads across providers. Demand can be segmented by latency tolerance to capture heterogeneous service requirements. Carbon pricing can introduce a “green premium” that favors hydropower-rich countries. The framework can also accommodate strategic interaction among oligopolistic providers, and governance can enter as a multiplicative cost shifter on </w:t>
       </w:r>
       <m:oMath>
         <m:sSub>
@@ -8633,7 +9437,23 @@
         <w:t xml:space="preserve">Agglomeration and market structure. </w:t>
       </w:r>
       <w:r>
-        <w:t>The competitive framework abstracts from the industrial organization of the cloud compute market, which is dominated by a small number of hyperscalers (AWS, Azure, Google Cloud) with significant scale economies, proprietary networks, and market power. In practice, whether a country becomes a compute exporter depends not only on unit costs but on whether a hyperscaler or colocation provider chooses to invest there, a decision shaped by agglomeration economies, institutional quality, and network connectivity (</w:t>
+        <w:t xml:space="preserve">The competitive framework abstracts from the industrial organization of the cloud compute market, which is dominated by a small number of </w:t>
+      </w:r>
+      <w:proofErr w:type="spellStart"/>
+      <w:r>
+        <w:t>hyperscalers</w:t>
+      </w:r>
+      <w:proofErr w:type="spellEnd"/>
+      <w:r>
+        <w:t xml:space="preserve"> (AWS, Azure, Google Cloud) with significant scale economies, proprietary networks, and market power. In practice, whether a country becomes a compute exporter depends not only on unit costs but on whether a </w:t>
+      </w:r>
+      <w:proofErr w:type="spellStart"/>
+      <w:r>
+        <w:t>hyperscaler</w:t>
+      </w:r>
+      <w:proofErr w:type="spellEnd"/>
+      <w:r>
+        <w:t xml:space="preserve"> or colocation provider chooses to invest there, a decision shaped by agglomeration economies, institutional quality, and network connectivity (</w:t>
       </w:r>
       <w:bookmarkStart w:id="51" w:name="Krugman1991txt"/>
       <w:r>
@@ -8667,7 +9487,23 @@
       </w:pPr>
       <w:r>
         <w:lastRenderedPageBreak/>
-        <w:t>The model’s contribution is to identify which countries satisfy the necessary cost condition for competitive supply. Even under increasing returns, hyperscalers expanding internationally will favor locations where electricity, cooling, and construction costs are lowest, conditional on meeting minimum infrastructure thresholds. The cost ranking in Table A2 thus identifies the feasibility frontier. countries that are cost-competitive have a prerequisite for attracting investment, though cost competitiveness alone is not sufficient. The thin margins documented above (a 20% spread between cheapest and most expensive) reinforce this point. Since unit cost advantages are modest, institutional and agglomeration factors will often be decisive in determining which cost-competitive countries actually attract investment.</w:t>
+        <w:t xml:space="preserve">The model’s contribution is to identify which countries satisfy the necessary cost condition for competitive supply. Even under increasing returns, </w:t>
+      </w:r>
+      <w:proofErr w:type="spellStart"/>
+      <w:r>
+        <w:t>hyperscalers</w:t>
+      </w:r>
+      <w:proofErr w:type="spellEnd"/>
+      <w:r>
+        <w:t xml:space="preserve"> expanding internationally will favor locations where electricity, cooling, and construction costs are lowest, conditional on meeting minimum infrastructure thresholds. The cost ranking in Table A2 thus identifies the feasibility frontier. countries that are cost-competitive have a prerequisite for attracting investment, though cost competitiveness alone is not sufficient. The thin margins documented above (a 20% spread between cheapest and most expensive) reinforce this point. Since unit cost advantages are modest, institutional and agglomeration factors are often decisive in determining which cost-competitive countries attract</w:t>
+      </w:r>
+      <w:proofErr w:type="gramStart"/>
+      <w:r>
+        <w:t/>
+      </w:r>
+      <w:proofErr w:type="gramEnd"/>
+      <w:r>
+        <w:t xml:space="preserve"> investment.</w:t>
       </w:r>
     </w:p>
     <w:p>
@@ -8688,7 +9524,23 @@
         <w:jc w:val="both"/>
       </w:pPr>
       <w:r>
-        <w:t>This paper develops a capacity-constrained Ricardian model for trade in computing services (FLOPs) in which countries produce and export computing capacity based on their energy resource endowments—reflected in electricity prices—climate, and construction costs. The model distinguishes two service types, latency-insensitive training and latency-sensitive inference, and introduces a sovereignty premium to capture governments’ preference for domestic data processing. Capacity ceilings transform the classical cost-based assignment into a framework with market-clearing prices and scarcity rents. The paper calibrates the model for 86 countries using data on electricity prices, temperatures, construction costs, bilateral latencies, and grid capacity.</w:t>
+        <w:t xml:space="preserve">This paper develops a capacity-constrained model of trade in computing services (FLOPs) in which countries </w:t>
+      </w:r>
+      <w:proofErr w:type="gramStart"/>
+      <w:r>
+        <w:t>produce</w:t>
+      </w:r>
+      <w:proofErr w:type="gramEnd"/>
+      <w:r>
+        <w:t xml:space="preserve"> and export computing capacity based on their energy-resource endowments, as reflected in electricity prices, climate, and construction costs. The model distinguishes two service types, latency-insensitive training and latency-sensitive inference, and introduces a sovereignty premium to capture governments’ preference for domestic data processing. Capacity ceilings transform the classical cost-based assignment into a framework with market-clearing prices and scarcity rents. The paper </w:t>
+      </w:r>
+      <w:proofErr w:type="gramStart"/>
+      <w:r>
+        <w:t>calibrates</w:t>
+      </w:r>
+      <w:proofErr w:type="gramEnd"/>
+      <w:r>
+        <w:t xml:space="preserve"> the model for 86 countries using data on electricity prices, temperatures, construction costs, bilateral latencies, and grid capacity.</w:t>
       </w:r>
     </w:p>
     <w:p>
@@ -8697,9 +9549,18 @@
         <w:jc w:val="both"/>
       </w:pPr>
       <w:r>
-        <w:t>Across 86 countries, low-energy-cost countries export training compute, while inference is served by regional hubs close enough to users to meet latency requirements. The sovereignty premium rationalizes widespread domestic investment, shifting the majority of countries from import to domestic production, at a demand-weighted welfare cost of 6.0% of average compute spending, comparable in magnitude to the 1–10% welfare losses from trade barriers estimated for goods trade (</w:t>
+        <w:t xml:space="preserve">Across 86 countries, low-energy-cost countries export training </w:t>
+      </w:r>
+      <w:proofErr w:type="gramStart"/>
+      <w:r>
+        <w:t>compute</w:t>
+      </w:r>
+      <w:proofErr w:type="gramEnd"/>
+      <w:r>
+        <w:t>, while inference is served by regional hubs close enough to users to meet latency requirements. The sovereignty premium rationalizes widespread domestic investment, shifting the majority of countries from import to domestic production, at a demand-weighted welfare cost of 6.0% of average compute spending, comparable in magnitude to the 1–10% welfare losses from trade barriers estimated for goods trade (</w:t>
       </w:r>
       <w:bookmarkStart w:id="52" w:name="ACR2012txt"/>
+      <w:proofErr w:type="spellStart"/>
       <w:r>
         <w:fldChar w:fldCharType="begin"/>
       </w:r>
@@ -8714,31 +9575,72 @@
           <w:color w:val="1F3864"/>
           <w:u w:val="single"/>
         </w:rPr>
-        <w:t>Arkolakis, Costinot, and Rodríguez-Clare 2012</w:t>
-      </w:r>
-      <w:r>
-        <w:fldChar w:fldCharType="end"/>
-      </w:r>
-      <w:bookmarkEnd w:id="52"/>
-      <w:r>
-        <w:t xml:space="preserve">). The model generates a country taxonomy (full importers, training exporters, inference hubs, and hybrid regimes) that maps onto observed investment patterns. This geographic structure is consistent with </w:t>
-      </w:r>
-      <w:bookmarkStart w:id="53" w:name="Lehdonvirta2024txt"/>
-      <w:r>
-        <w:fldChar w:fldCharType="begin"/>
-      </w:r>
-      <w:r>
-        <w:instrText>HYPERLINK \l "Lehdonvirta2024"</w:instrText>
-      </w:r>
-      <w:r>
-        <w:fldChar w:fldCharType="separate"/>
-      </w:r>
+        <w:t>Arkolakis</w:t>
+      </w:r>
+      <w:proofErr w:type="spellEnd"/>
       <w:r>
         <w:rPr>
           <w:color w:val="1F3864"/>
           <w:u w:val="single"/>
         </w:rPr>
-        <w:t>Lehdonvirta, Wu, and Hawkins (2024)</w:t>
+        <w:t xml:space="preserve">, </w:t>
+      </w:r>
+      <w:proofErr w:type="spellStart"/>
+      <w:r>
+        <w:rPr>
+          <w:color w:val="1F3864"/>
+          <w:u w:val="single"/>
+        </w:rPr>
+        <w:t>Costinot</w:t>
+      </w:r>
+      <w:proofErr w:type="spellEnd"/>
+      <w:r>
+        <w:rPr>
+          <w:color w:val="1F3864"/>
+          <w:u w:val="single"/>
+        </w:rPr>
+        <w:t>, and Rodríguez-Clare 2012</w:t>
+      </w:r>
+      <w:r>
+        <w:fldChar w:fldCharType="end"/>
+      </w:r>
+      <w:bookmarkEnd w:id="52"/>
+      <w:r>
+        <w:t xml:space="preserve">). The model generates a </w:t>
+      </w:r>
+      <w:proofErr w:type="gramStart"/>
+      <w:r>
+        <w:t>country</w:t>
+      </w:r>
+      <w:proofErr w:type="gramEnd"/>
+      <w:r>
+        <w:t xml:space="preserve"> taxonomy (full importers, training exporters, inference hubs, and hybrid regimes) that maps onto observed investment patterns. This geographic structure is consistent with </w:t>
+      </w:r>
+      <w:bookmarkStart w:id="53" w:name="Lehdonvirta2024txt"/>
+      <w:r>
+        <w:fldChar w:fldCharType="begin"/>
+      </w:r>
+      <w:r>
+        <w:instrText>HYPERLINK \l "Lehdonvirta2024"</w:instrText>
+      </w:r>
+      <w:r>
+        <w:fldChar w:fldCharType="separate"/>
+      </w:r>
+      <w:proofErr w:type="spellStart"/>
+      <w:r>
+        <w:rPr>
+          <w:color w:val="1F3864"/>
+          <w:u w:val="single"/>
+        </w:rPr>
+        <w:t>Lehdonvirta</w:t>
+      </w:r>
+      <w:proofErr w:type="spellEnd"/>
+      <w:r>
+        <w:rPr>
+          <w:color w:val="1F3864"/>
+          <w:u w:val="single"/>
+        </w:rPr>
+        <w:t>, Wu, and Hawkins (2024)</w:t>
       </w:r>
       <w:r>
         <w:fldChar w:fldCharType="end"/>
@@ -8788,7 +9690,7 @@
       </w:r>
       <w:bookmarkEnd w:id="54"/>
       <w:r>
-        <w:t>) cautions that concentrated export revenues can produce Dutch disease, institutional degradation, and volatility. Whether FLOP exporting shares these risks depends on whether the revenues are broad-based or captured by a narrow set of actors, and on whether governments invest the proceeds in human capital and institutional development.</w:t>
+        <w:t>) cautions that concentrated export revenues can produce Dutch disease, institutional degradation, and volatility. Whether FLOP exporting shares these risks depends on whether the revenues are broadly distributed or concentrated among a narrow set of actors, and on whether governments invest the proceeds in human capital and institutional development.</w:t>
       </w:r>
     </w:p>
     <w:p>
@@ -8797,7 +9699,15 @@
         <w:jc w:val="both"/>
       </w:pPr>
       <w:r>
-        <w:t>The policy implications are asymmetric across training and inference. Training workloads tolerate high latency, so restricting training imports raises costs without offsetting proximity gains. Inference, by contrast, is latency-sensitive, giving domestic production a genuine quality-of-service advantage—though this rationale weakens for countries close to low-cost neighbors. For developing countries seeking to enter the compute export market, the binding constraints are not technological but institutional. Reliable power grids, political stability, data governance frameworks, and international connectivity determine whether cost advantages translate into actual exports.</w:t>
+        <w:t xml:space="preserve">The policy implications are asymmetric across training and inference. Training workloads tolerate high latency, so restricting training imports raises costs without offsetting proximity gains. Inference, by contrast, is latency-sensitive, giving domestic production a genuine quality-of-service advantage—though this rationale weakens for countries close to low-cost neighbors. For developing countries seeking to enter the </w:t>
+      </w:r>
+      <w:proofErr w:type="gramStart"/>
+      <w:r>
+        <w:t>compute</w:t>
+      </w:r>
+      <w:proofErr w:type="gramEnd"/>
+      <w:r>
+        <w:t xml:space="preserve"> export market, the binding constraints are not technological but institutional. Reliable power grids, political stability, data governance frameworks, and international connectivity determine whether cost advantages translate into actual exports.</w:t>
       </w:r>
     </w:p>
     <w:p/>
@@ -8836,7 +9746,23 @@
           <w:color w:val="1F3864"/>
           <w:u w:val="single"/>
         </w:rPr>
-        <w:t xml:space="preserve">Arkolakis, C., A. Costinot, and A. Rodríguez-Clare. (2012). </w:t>
+        <w:t xml:space="preserve">Arkolakis, C., A. </w:t>
+      </w:r>
+      <w:proofErr w:type="spellStart"/>
+      <w:r>
+        <w:rPr>
+          <w:color w:val="1F3864"/>
+          <w:u w:val="single"/>
+        </w:rPr>
+        <w:t>Costinot</w:t>
+      </w:r>
+      <w:proofErr w:type="spellEnd"/>
+      <w:r>
+        <w:rPr>
+          <w:color w:val="1F3864"/>
+          <w:u w:val="single"/>
+        </w:rPr>
+        <w:t xml:space="preserve">, and A. Rodríguez-Clare. (2012). </w:t>
       </w:r>
       <w:r>
         <w:fldChar w:fldCharType="end"/>
@@ -8876,7 +9802,23 @@
           <w:color w:val="1F3864"/>
           <w:u w:val="single"/>
         </w:rPr>
-        <w:t xml:space="preserve">Barroso, L., U. Hölzle, and P. Ranganathan. </w:t>
+        <w:t xml:space="preserve">Barroso, L., U. </w:t>
+      </w:r>
+      <w:proofErr w:type="spellStart"/>
+      <w:r>
+        <w:rPr>
+          <w:color w:val="1F3864"/>
+          <w:u w:val="single"/>
+        </w:rPr>
+        <w:t>Hölzle</w:t>
+      </w:r>
+      <w:proofErr w:type="spellEnd"/>
+      <w:r>
+        <w:rPr>
+          <w:color w:val="1F3864"/>
+          <w:u w:val="single"/>
+        </w:rPr>
+        <w:t xml:space="preserve">, and P. Ranganathan. </w:t>
       </w:r>
       <w:r>
         <w:fldChar w:fldCharType="end"/>
@@ -8951,12 +9893,21 @@
       <w:r>
         <w:fldChar w:fldCharType="separate"/>
       </w:r>
+      <w:proofErr w:type="spellStart"/>
       <w:r>
         <w:rPr>
           <w:color w:val="1F3864"/>
           <w:u w:val="single"/>
         </w:rPr>
-        <w:t xml:space="preserve">Cloudscene. </w:t>
+        <w:t>Cloudscene</w:t>
+      </w:r>
+      <w:proofErr w:type="spellEnd"/>
+      <w:r>
+        <w:rPr>
+          <w:color w:val="1F3864"/>
+          <w:u w:val="single"/>
+        </w:rPr>
+        <w:t xml:space="preserve">. </w:t>
       </w:r>
       <w:r>
         <w:fldChar w:fldCharType="end"/>
@@ -8991,12 +9942,37 @@
       <w:r>
         <w:fldChar w:fldCharType="separate"/>
       </w:r>
+      <w:proofErr w:type="spellStart"/>
       <w:r>
         <w:rPr>
           <w:color w:val="1F3864"/>
           <w:u w:val="single"/>
         </w:rPr>
-        <w:t xml:space="preserve">Costinot, A., J. Donaldson, and I. Komunjer. (2012). </w:t>
+        <w:t>Costinot</w:t>
+      </w:r>
+      <w:proofErr w:type="spellEnd"/>
+      <w:r>
+        <w:rPr>
+          <w:color w:val="1F3864"/>
+          <w:u w:val="single"/>
+        </w:rPr>
+        <w:t xml:space="preserve">, A., J. Donaldson, and I. </w:t>
+      </w:r>
+      <w:proofErr w:type="spellStart"/>
+      <w:r>
+        <w:rPr>
+          <w:color w:val="1F3864"/>
+          <w:u w:val="single"/>
+        </w:rPr>
+        <w:t>Komunjer</w:t>
+      </w:r>
+      <w:proofErr w:type="spellEnd"/>
+      <w:r>
+        <w:rPr>
+          <w:color w:val="1F3864"/>
+          <w:u w:val="single"/>
+        </w:rPr>
+        <w:t xml:space="preserve">. (2012). </w:t>
       </w:r>
       <w:r>
         <w:fldChar w:fldCharType="end"/>
@@ -9143,12 +10119,14 @@
       <w:r>
         <w:t xml:space="preserve">“Technology, Geography, and Trade.” </w:t>
       </w:r>
+      <w:proofErr w:type="spellStart"/>
       <w:r>
         <w:rPr>
           <w:i/>
         </w:rPr>
         <w:t>Econometrica</w:t>
       </w:r>
+      <w:proofErr w:type="spellEnd"/>
       <w:r>
         <w:t>, 70(5): 1741–1779.</w:t>
       </w:r>
@@ -9371,12 +10349,21 @@
       <w:r>
         <w:fldChar w:fldCharType="separate"/>
       </w:r>
+      <w:proofErr w:type="spellStart"/>
       <w:r>
         <w:rPr>
           <w:color w:val="1F3864"/>
           <w:u w:val="single"/>
         </w:rPr>
-        <w:t xml:space="preserve">GlobalPetrolPrices. </w:t>
+        <w:t>GlobalPetrolPrices</w:t>
+      </w:r>
+      <w:proofErr w:type="spellEnd"/>
+      <w:r>
+        <w:rPr>
+          <w:color w:val="1F3864"/>
+          <w:u w:val="single"/>
+        </w:rPr>
+        <w:t xml:space="preserve">. </w:t>
       </w:r>
       <w:r>
         <w:fldChar w:fldCharType="end"/>
@@ -9416,7 +10403,23 @@
           <w:color w:val="1F3864"/>
           <w:u w:val="single"/>
         </w:rPr>
-        <w:t xml:space="preserve">Goldfarb, A., and D. Trefler. (2018). </w:t>
+        <w:t xml:space="preserve">Goldfarb, A., and D. </w:t>
+      </w:r>
+      <w:proofErr w:type="spellStart"/>
+      <w:r>
+        <w:rPr>
+          <w:color w:val="1F3864"/>
+          <w:u w:val="single"/>
+        </w:rPr>
+        <w:t>Trefler</w:t>
+      </w:r>
+      <w:proofErr w:type="spellEnd"/>
+      <w:r>
+        <w:rPr>
+          <w:color w:val="1F3864"/>
+          <w:u w:val="single"/>
+        </w:rPr>
+        <w:t xml:space="preserve">. (2018). </w:t>
       </w:r>
       <w:r>
         <w:fldChar w:fldCharType="end"/>
@@ -9531,12 +10534,21 @@
       <w:r>
         <w:fldChar w:fldCharType="separate"/>
       </w:r>
+      <w:proofErr w:type="spellStart"/>
       <w:r>
         <w:rPr>
           <w:color w:val="1F3864"/>
           <w:u w:val="single"/>
         </w:rPr>
-        <w:t xml:space="preserve">Helpman, E., M. Melitz, and S. Yeaple. (2004). </w:t>
+        <w:t>Helpman</w:t>
+      </w:r>
+      <w:proofErr w:type="spellEnd"/>
+      <w:r>
+        <w:rPr>
+          <w:color w:val="1F3864"/>
+          <w:u w:val="single"/>
+        </w:rPr>
+        <w:t xml:space="preserve">, E., M. Melitz, and S. Yeaple. (2004). </w:t>
       </w:r>
       <w:r>
         <w:fldChar w:fldCharType="end"/>
@@ -9571,12 +10583,21 @@
       <w:r>
         <w:fldChar w:fldCharType="separate"/>
       </w:r>
+      <w:proofErr w:type="spellStart"/>
       <w:r>
         <w:rPr>
           <w:color w:val="1F3864"/>
           <w:u w:val="single"/>
         </w:rPr>
-        <w:t xml:space="preserve">Hersbach, H., et al. (2020). </w:t>
+        <w:t>Hersbach</w:t>
+      </w:r>
+      <w:proofErr w:type="spellEnd"/>
+      <w:r>
+        <w:rPr>
+          <w:color w:val="1F3864"/>
+          <w:u w:val="single"/>
+        </w:rPr>
+        <w:t xml:space="preserve">, H., et al. (2020). </w:t>
       </w:r>
       <w:r>
         <w:fldChar w:fldCharType="end"/>
@@ -9617,7 +10638,23 @@
           <w:color w:val="1F3864"/>
           <w:u w:val="single"/>
         </w:rPr>
-        <w:t xml:space="preserve">Hummels, D., and G. Schaur. (2013). </w:t>
+        <w:t xml:space="preserve">Hummels, D., and G. </w:t>
+      </w:r>
+      <w:proofErr w:type="spellStart"/>
+      <w:r>
+        <w:rPr>
+          <w:color w:val="1F3864"/>
+          <w:u w:val="single"/>
+        </w:rPr>
+        <w:t>Schaur</w:t>
+      </w:r>
+      <w:proofErr w:type="spellEnd"/>
+      <w:r>
+        <w:rPr>
+          <w:color w:val="1F3864"/>
+          <w:u w:val="single"/>
+        </w:rPr>
+        <w:t xml:space="preserve">. (2013). </w:t>
       </w:r>
       <w:r>
         <w:fldChar w:fldCharType="end"/>
@@ -9843,12 +10880,21 @@
       <w:r>
         <w:fldChar w:fldCharType="separate"/>
       </w:r>
+      <w:proofErr w:type="spellStart"/>
       <w:r>
         <w:rPr>
           <w:color w:val="1F3864"/>
           <w:u w:val="single"/>
         </w:rPr>
-        <w:t xml:space="preserve">Lehdonvirta, V., B. Wu, and Z. Hawkins. (2024). </w:t>
+        <w:t>Lehdonvirta</w:t>
+      </w:r>
+      <w:proofErr w:type="spellEnd"/>
+      <w:r>
+        <w:rPr>
+          <w:color w:val="1F3864"/>
+          <w:u w:val="single"/>
+        </w:rPr>
+        <w:t xml:space="preserve">, V., B. Wu, and Z. Hawkins. (2024). </w:t>
       </w:r>
       <w:r>
         <w:fldChar w:fldCharType="end"/>
@@ -9883,12 +10929,21 @@
       <w:r>
         <w:fldChar w:fldCharType="separate"/>
       </w:r>
+      <w:proofErr w:type="spellStart"/>
       <w:r>
         <w:rPr>
           <w:color w:val="1F3864"/>
           <w:u w:val="single"/>
         </w:rPr>
-        <w:t xml:space="preserve">Limão, N., and A. Venables. (2001). </w:t>
+        <w:t>Limão</w:t>
+      </w:r>
+      <w:proofErr w:type="spellEnd"/>
+      <w:r>
+        <w:rPr>
+          <w:color w:val="1F3864"/>
+          <w:u w:val="single"/>
+        </w:rPr>
+        <w:t xml:space="preserve">, N., and A. Venables. (2001). </w:t>
       </w:r>
       <w:r>
         <w:fldChar w:fldCharType="end"/>
@@ -10030,7 +11085,23 @@
           <w:color w:val="1F3864"/>
           <w:u w:val="single"/>
         </w:rPr>
-        <w:t xml:space="preserve">Oltmanns, J., D. Krcmarik, and R. Gatti. (2021). </w:t>
+        <w:t xml:space="preserve">Oltmanns, J., D. </w:t>
+      </w:r>
+      <w:proofErr w:type="spellStart"/>
+      <w:r>
+        <w:rPr>
+          <w:color w:val="1F3864"/>
+          <w:u w:val="single"/>
+        </w:rPr>
+        <w:t>Krcmarik</w:t>
+      </w:r>
+      <w:proofErr w:type="spellEnd"/>
+      <w:r>
+        <w:rPr>
+          <w:color w:val="1F3864"/>
+          <w:u w:val="single"/>
+        </w:rPr>
+        <w:t xml:space="preserve">, and R. Gatti. (2021). </w:t>
       </w:r>
       <w:r>
         <w:fldChar w:fldCharType="end"/>
@@ -10346,12 +11417,21 @@
       <w:r>
         <w:fldChar w:fldCharType="separate"/>
       </w:r>
+      <w:proofErr w:type="spellStart"/>
       <w:r>
         <w:rPr>
           <w:color w:val="1F3864"/>
           <w:u w:val="single"/>
         </w:rPr>
-        <w:t xml:space="preserve">WonderNetwork. </w:t>
+        <w:t>WonderNetwork</w:t>
+      </w:r>
+      <w:proofErr w:type="spellEnd"/>
+      <w:r>
+        <w:rPr>
+          <w:color w:val="1F3864"/>
+          <w:u w:val="single"/>
+        </w:rPr>
+        <w:t xml:space="preserve">. </w:t>
       </w:r>
       <w:r>
         <w:fldChar w:fldCharType="end"/>
@@ -10509,7 +11589,35 @@
         <w:rPr>
           <w:sz w:val="20"/>
         </w:rPr>
-        <w:t>Each country is shaded by its all-in cost of one GPU-hour of training compute ($/GPU-hr), after adjusting subsidized electricity prices to cost-recovery levels. The cost includes hardware amortization, electricity, networking, and construction. Countries in gray are not in the calibration sample.</w:t>
+        <w:t xml:space="preserve">Each country is shaded by its all-in cost of one GPU-hour of training </w:t>
+      </w:r>
+      <w:proofErr w:type="gramStart"/>
+      <w:r>
+        <w:rPr>
+          <w:sz w:val="20"/>
+        </w:rPr>
+        <w:t>compute</w:t>
+      </w:r>
+      <w:proofErr w:type="gramEnd"/>
+      <w:r>
+        <w:rPr>
+          <w:sz w:val="20"/>
+        </w:rPr>
+        <w:t xml:space="preserve"> ($/GPU-</w:t>
+      </w:r>
+      <w:proofErr w:type="spellStart"/>
+      <w:r>
+        <w:rPr>
+          <w:sz w:val="20"/>
+        </w:rPr>
+        <w:t>hr</w:t>
+      </w:r>
+      <w:proofErr w:type="spellEnd"/>
+      <w:r>
+        <w:rPr>
+          <w:sz w:val="20"/>
+        </w:rPr>
+        <w:t>), after adjusting subsidized electricity prices to cost-recovery levels. The cost includes hardware amortization, electricity, networking, and construction. Countries in gray are not in the calibration sample.</w:t>
       </w:r>
     </w:p>
     <w:bookmarkStart w:id="100" w:name="_fig2"/>
@@ -11309,7 +12417,21 @@
               <w:rPr>
                 <w:sz w:val="16"/>
               </w:rPr>
-              <w:t>8766 hr/yr</w:t>
+              <w:t xml:space="preserve">8766 </w:t>
+            </w:r>
+            <w:proofErr w:type="spellStart"/>
+            <w:r>
+              <w:rPr>
+                <w:sz w:val="16"/>
+              </w:rPr>
+              <w:t>hr</w:t>
+            </w:r>
+            <w:proofErr w:type="spellEnd"/>
+            <w:r>
+              <w:rPr>
+                <w:sz w:val="16"/>
+              </w:rPr>
+              <w:t>/yr</w:t>
             </w:r>
           </w:p>
         </w:tc>
@@ -11397,8 +12519,16 @@
               <w:rPr>
                 <w:sz w:val="16"/>
               </w:rPr>
-              <w:t>$1.36/hr</w:t>
-            </w:r>
+              <w:t>$1.36/</w:t>
+            </w:r>
+            <w:proofErr w:type="spellStart"/>
+            <w:r>
+              <w:rPr>
+                <w:sz w:val="16"/>
+              </w:rPr>
+              <w:t>hr</w:t>
+            </w:r>
+            <w:proofErr w:type="spellEnd"/>
           </w:p>
         </w:tc>
         <w:tc>
@@ -11485,8 +12615,16 @@
               <w:rPr>
                 <w:sz w:val="16"/>
               </w:rPr>
-              <w:t>$0.15/hr</w:t>
-            </w:r>
+              <w:t>$0.15/</w:t>
+            </w:r>
+            <w:proofErr w:type="spellStart"/>
+            <w:r>
+              <w:rPr>
+                <w:sz w:val="16"/>
+              </w:rPr>
+              <w:t>hr</w:t>
+            </w:r>
+            <w:proofErr w:type="spellEnd"/>
           </w:p>
         </w:tc>
         <w:tc>
@@ -11886,7 +13024,21 @@
               <w:rPr>
                 <w:sz w:val="16"/>
               </w:rPr>
-              <w:t>Latency degradation per ms of RTT</w:t>
+              <w:t xml:space="preserve">Latency degradation per </w:t>
+            </w:r>
+            <w:proofErr w:type="spellStart"/>
+            <w:r>
+              <w:rPr>
+                <w:sz w:val="16"/>
+              </w:rPr>
+              <w:t>ms</w:t>
+            </w:r>
+            <w:proofErr w:type="spellEnd"/>
+            <w:r>
+              <w:rPr>
+                <w:sz w:val="16"/>
+              </w:rPr>
+              <w:t xml:space="preserve"> of RTT</w:t>
             </w:r>
           </w:p>
         </w:tc>
@@ -11937,8 +13089,16 @@
               <w:rPr>
                 <w:sz w:val="16"/>
               </w:rPr>
-              <w:t>0.0008 per ms</w:t>
-            </w:r>
+              <w:t xml:space="preserve">0.0008 per </w:t>
+            </w:r>
+            <w:proofErr w:type="spellStart"/>
+            <w:r>
+              <w:rPr>
+                <w:sz w:val="16"/>
+              </w:rPr>
+              <w:t>ms</w:t>
+            </w:r>
+            <w:proofErr w:type="spellEnd"/>
           </w:p>
         </w:tc>
         <w:tc>
@@ -12066,7 +13226,21 @@
               <w:rPr>
                 <w:sz w:val="16"/>
               </w:rPr>
-              <w:t>Training share of compute demand</w:t>
+              <w:t xml:space="preserve">Training share of </w:t>
+            </w:r>
+            <w:proofErr w:type="gramStart"/>
+            <w:r>
+              <w:rPr>
+                <w:sz w:val="16"/>
+              </w:rPr>
+              <w:t>compute</w:t>
+            </w:r>
+            <w:proofErr w:type="gramEnd"/>
+            <w:r>
+              <w:rPr>
+                <w:sz w:val="16"/>
+              </w:rPr>
+              <w:t xml:space="preserve"> demand</w:t>
             </w:r>
           </w:p>
         </w:tc>
@@ -12209,7 +13383,21 @@
               <w:rPr>
                 <w:sz w:val="16"/>
               </w:rPr>
-              <w:t>6×10¹⁰ GPU-hr/yr</w:t>
+              <w:t>6×10¹⁰ GPU-</w:t>
+            </w:r>
+            <w:proofErr w:type="spellStart"/>
+            <w:r>
+              <w:rPr>
+                <w:sz w:val="16"/>
+              </w:rPr>
+              <w:t>hr</w:t>
+            </w:r>
+            <w:proofErr w:type="spellEnd"/>
+            <w:r>
+              <w:rPr>
+                <w:sz w:val="16"/>
+              </w:rPr>
+              <w:t>/yr</w:t>
             </w:r>
           </w:p>
         </w:tc>
@@ -12358,7 +13546,21 @@
         <w:rPr>
           <w:sz w:val="20"/>
         </w:rPr>
-        <w:t>Hardware cost ρ = Pᴳᴘᴜ / (L · H · β). PUE(θ) = φ + δ · max(0, θ − θ̄). RTT = round-trip time, the network delay for a data packet to travel from client to server and back, measured in milliseconds. The reliability index ξⱼ combines governance quality, grid reliability, and sanctions exposure (equation 2). The baseline calibration sets ξⱼ = 1 for all countries.</w:t>
+        <w:t xml:space="preserve">Hardware cost ρ = Pᴳᴘᴜ / (L · H · β). PUE(θ) = φ + δ · </w:t>
+      </w:r>
+      <w:proofErr w:type="gramStart"/>
+      <w:r>
+        <w:rPr>
+          <w:sz w:val="20"/>
+        </w:rPr>
+        <w:t>max(</w:t>
+      </w:r>
+      <w:proofErr w:type="gramEnd"/>
+      <w:r>
+        <w:rPr>
+          <w:sz w:val="20"/>
+        </w:rPr>
+        <w:t>0, θ − θ̄). RTT = round-trip time, the network delay for a data packet to travel from client to server and back, measured in milliseconds. The reliability index ξⱼ combines governance quality, grid reliability, and sanctions exposure (equation 2). The baseline calibration sets ξⱼ = 1 for all countries.</w:t>
       </w:r>
     </w:p>
     <w:p>
@@ -12706,7 +13908,23 @@
                 <w:sz w:val="16"/>
               </w:rPr>
               <w:br/>
-              <w:t>($/hr)</w:t>
+              <w:t>($/</w:t>
+            </w:r>
+            <w:proofErr w:type="spellStart"/>
+            <w:r>
+              <w:rPr>
+                <w:b/>
+                <w:sz w:val="16"/>
+              </w:rPr>
+              <w:t>hr</w:t>
+            </w:r>
+            <w:proofErr w:type="spellEnd"/>
+            <w:r>
+              <w:rPr>
+                <w:b/>
+                <w:sz w:val="16"/>
+              </w:rPr>
+              <w:t>)</w:t>
             </w:r>
           </w:p>
         </w:tc>
@@ -30426,7 +31644,21 @@
         <w:rPr>
           <w:sz w:val="20"/>
         </w:rPr>
-        <w:t xml:space="preserve">Countries sorted by cost-recovery adjusted rank (ascending). pᴱ = national electricity price for industrial/data center consumers ($/kWh). θⱼ = peak summer temperature (°C). PUE = Power Usage Effectiveness. Constr. = predicted data center construction cost ($/W of IT load). k̄ⱼ = installed data center power capacity (MW). ωⱼ = country share of global compute demand from </w:t>
+        <w:t xml:space="preserve">Countries sorted by cost-recovery adjusted rank (ascending). pᴱ = national electricity price for industrial/data center consumers ($/kWh). θⱼ = peak summer temperature (°C). PUE = Power Usage Effectiveness. Constr. = predicted data center construction cost ($/W of IT load). k̄ⱼ = installed data center power capacity (MW). ωⱼ = country share of global </w:t>
+      </w:r>
+      <w:proofErr w:type="gramStart"/>
+      <w:r>
+        <w:rPr>
+          <w:sz w:val="20"/>
+        </w:rPr>
+        <w:t>compute</w:t>
+      </w:r>
+      <w:proofErr w:type="gramEnd"/>
+      <w:r>
+        <w:rPr>
+          <w:sz w:val="20"/>
+        </w:rPr>
+        <w:t xml:space="preserve"> demand from </w:t>
       </w:r>
       <w:bookmarkStart w:id="103" w:name="Eq3txt906"/>
       <w:r>
@@ -30471,7 +31703,35 @@
         <w:rPr>
           <w:sz w:val="20"/>
         </w:rPr>
-        <w:t>. ξⱼ = reliability index combining governance quality, grid reliability, and sanctions exposure. cⱼ = total hourly cost of operating one H100 GPU (electricity + hardware at $1.36/hr + networking at $0.15/hr + amortized construction). Cost-Rec. pᴱ = cost-recovery electricity price. For 13 countries with subsidized tariffs, this is the estimated long-run marginal cost of electricity generation (shown in bold). For all other countries, the cost-recovery price equals the observed tariff. Regime = optimal sourcing strategy from equation (4) without sovereignty premium.</w:t>
+        <w:t>. ξⱼ = reliability index combining governance quality, grid reliability, and sanctions exposure. cⱼ = total hourly cost of operating one H100 GPU (electricity + hardware at $1.36/</w:t>
+      </w:r>
+      <w:proofErr w:type="spellStart"/>
+      <w:r>
+        <w:rPr>
+          <w:sz w:val="20"/>
+        </w:rPr>
+        <w:t>hr</w:t>
+      </w:r>
+      <w:proofErr w:type="spellEnd"/>
+      <w:r>
+        <w:rPr>
+          <w:sz w:val="20"/>
+        </w:rPr>
+        <w:t xml:space="preserve"> + networking at $0.15/</w:t>
+      </w:r>
+      <w:proofErr w:type="spellStart"/>
+      <w:r>
+        <w:rPr>
+          <w:sz w:val="20"/>
+        </w:rPr>
+        <w:t>hr</w:t>
+      </w:r>
+      <w:proofErr w:type="spellEnd"/>
+      <w:r>
+        <w:rPr>
+          <w:sz w:val="20"/>
+        </w:rPr>
+        <w:t xml:space="preserve"> + amortized construction). Cost-Rec. pᴱ = cost-recovery electricity price. For 13 countries with subsidized tariffs, this is the estimated long-run marginal cost of electricity generation (shown in bold). For all other countries, the cost-recovery price equals the observed tariff. Regime = optimal sourcing strategy from equation (4) without sovereignty premium.</w:t>
       </w:r>
     </w:p>
     <w:p>
@@ -30571,7 +31831,23 @@
         </m:sSub>
       </m:oMath>
       <w:r>
-        <w:t xml:space="preserve"> (GPU-hours per period), representing the maximum volume of compute it can supply. Country </w:t>
+        <w:t xml:space="preserve"> (GPU-</w:t>
+      </w:r>
+      <w:proofErr w:type="gramStart"/>
+      <w:r>
+        <w:t>hours</w:t>
+      </w:r>
+      <w:proofErr w:type="gramEnd"/>
+      <w:r>
+        <w:t xml:space="preserve"> per period), representing the maximum volume of </w:t>
+      </w:r>
+      <w:proofErr w:type="gramStart"/>
+      <w:r>
+        <w:t>compute</w:t>
+      </w:r>
+      <w:proofErr w:type="gramEnd"/>
+      <w:r>
+        <w:t xml:space="preserve"> it can supply. Country </w:t>
       </w:r>
       <m:oMath>
         <m:r>
@@ -30636,7 +31912,15 @@
       </w:r>
       <w:bookmarkEnd w:id="104"/>
       <w:r>
-        <w:t xml:space="preserve">. On the demand side, total compute demand from country </w:t>
+        <w:t xml:space="preserve">. On the demand side, total </w:t>
+      </w:r>
+      <w:proofErr w:type="gramStart"/>
+      <w:r>
+        <w:t>compute</w:t>
+      </w:r>
+      <w:proofErr w:type="gramEnd"/>
+      <w:r>
+        <w:t xml:space="preserve"> demand from country </w:t>
       </w:r>
       <m:oMath>
         <m:r>
@@ -32509,7 +33793,15 @@
         <w:jc w:val="both"/>
       </w:pPr>
       <w:r>
-        <w:t xml:space="preserve">Each GPU-hour is allocated to its highest-margin use. The margins per GPU-hour are: training exports </w:t>
+        <w:t xml:space="preserve">Each GPU-hour is allocated to its </w:t>
+      </w:r>
+      <w:proofErr w:type="gramStart"/>
+      <w:r>
+        <w:t>highest-margin</w:t>
+      </w:r>
+      <w:proofErr w:type="gramEnd"/>
+      <w:r>
+        <w:t xml:space="preserve"> use. The margins per GPU-hour are: training exports </w:t>
       </w:r>
       <m:oMath>
         <m:sSub>
@@ -34182,7 +35474,15 @@
         <w:jc w:val="both"/>
       </w:pPr>
       <w:r>
-        <w:t>Table A3 reports equilibrium outcomes under five parameter perturbations. Rankings are robust because hardware amortization accounts for approximately 94 percent of total cost and is identical across countries. Only the electricity and construction components vary cross-country, and their combined share is too small for plausible perturbations to overturn the ordering.</w:t>
+        <w:t xml:space="preserve">Table A3 reports equilibrium outcomes under five parameter perturbations. Rankings are robust because hardware amortization accounts for approximately 94 percent of total cost and is identical across countries. Only the electricity and construction components vary </w:t>
+      </w:r>
+      <w:proofErr w:type="gramStart"/>
+      <w:r>
+        <w:t>cross-country</w:t>
+      </w:r>
+      <w:proofErr w:type="gramEnd"/>
+      <w:r>
+        <w:t>, and their combined share is too small for plausible perturbations to overturn the ordering.</w:t>
       </w:r>
     </w:p>
     <w:p>
@@ -34289,7 +35589,23 @@
                 <w:b/>
                 <w:sz w:val="16"/>
               </w:rPr>
-              <w:t>pₜ ($/hr)</w:t>
+              <w:t>pₜ ($/</w:t>
+            </w:r>
+            <w:proofErr w:type="spellStart"/>
+            <w:r>
+              <w:rPr>
+                <w:b/>
+                <w:sz w:val="16"/>
+              </w:rPr>
+              <w:t>hr</w:t>
+            </w:r>
+            <w:proofErr w:type="spellEnd"/>
+            <w:r>
+              <w:rPr>
+                <w:b/>
+                <w:sz w:val="16"/>
+              </w:rPr>
+              <w:t>)</w:t>
             </w:r>
           </w:p>
         </w:tc>
@@ -35507,7 +36823,21 @@
               <w:rPr>
                 <w:sz w:val="16"/>
               </w:rPr>
-              <w:t>$2.00/GPU-hr (wholesale)</w:t>
+              <w:t>$2.00/GPU-</w:t>
+            </w:r>
+            <w:proofErr w:type="spellStart"/>
+            <w:r>
+              <w:rPr>
+                <w:sz w:val="16"/>
+              </w:rPr>
+              <w:t>hr</w:t>
+            </w:r>
+            <w:proofErr w:type="spellEnd"/>
+            <w:r>
+              <w:rPr>
+                <w:sz w:val="16"/>
+              </w:rPr>
+              <w:t xml:space="preserve"> (wholesale)</w:t>
             </w:r>
           </w:p>
         </w:tc>
@@ -35544,7 +36874,21 @@
               <w:rPr>
                 <w:sz w:val="16"/>
               </w:rPr>
-              <w:t>70% steady-state (40% yr 1, 60% yr 2)</w:t>
+              <w:t xml:space="preserve">70% </w:t>
+            </w:r>
+            <w:proofErr w:type="gramStart"/>
+            <w:r>
+              <w:rPr>
+                <w:sz w:val="16"/>
+              </w:rPr>
+              <w:t>steady-state</w:t>
+            </w:r>
+            <w:proofErr w:type="gramEnd"/>
+            <w:r>
+              <w:rPr>
+                <w:sz w:val="16"/>
+              </w:rPr>
+              <w:t xml:space="preserve"> (40% yr 1, 60% yr 2)</w:t>
             </w:r>
           </w:p>
         </w:tc>
@@ -35616,7 +36960,21 @@
           <w:b/>
         </w:rPr>
         <w:lastRenderedPageBreak/>
-        <w:t>Table A5. Year-by-year cash flow ($ millions)</w:t>
+        <w:t xml:space="preserve">Table A5. Year-by-year cash flow ($ </w:t>
+      </w:r>
+      <w:proofErr w:type="gramStart"/>
+      <w:r>
+        <w:rPr>
+          <w:b/>
+        </w:rPr>
+        <w:t>millions</w:t>
+      </w:r>
+      <w:proofErr w:type="gramEnd"/>
+      <w:r>
+        <w:rPr>
+          <w:b/>
+        </w:rPr>
+        <w:t>)</w:t>
       </w:r>
     </w:p>
     <w:tbl>
@@ -37898,7 +39256,15 @@
         <w:jc w:val="both"/>
       </w:pPr>
       <w:r>
-        <w:t>The project yields an NPV of $353M at a 12.6% WACC, an IRR of 17.6%, and a simple payback in year 6. GPU hardware accounts for $5850M of the $6506M total CAPEX (90%), and electricity represents 53% of operating costs.</w:t>
+        <w:t xml:space="preserve">The project yields an NPV of $353M at </w:t>
+      </w:r>
+      <w:proofErr w:type="gramStart"/>
+      <w:r>
+        <w:t>a 12.6</w:t>
+      </w:r>
+      <w:proofErr w:type="gramEnd"/>
+      <w:r>
+        <w:t>% WACC, an IRR of 17.6%, and a simple payback in year 6. GPU hardware accounts for $5850M of the $6506M total CAPEX (90%), and electricity represents 53% of operating costs.</w:t>
       </w:r>
     </w:p>
     <w:p>
@@ -38622,7 +39988,15 @@
         <w:t xml:space="preserve">Risks. </w:t>
       </w:r>
       <w:r>
-        <w:t>Kyrgyzstan depends on the Toktogul reservoir for over 80% of electricity; seasonal drawdowns and drought years create acute power shortages. GPU procurement faces US export-control uncertainty. The reliability index assigns Kyrgyzstan a governance score of 0.50, reflecting underdeveloped contract enforcement and regulatory frameworks. Despite these risks, the engineering economics are clear: electricity at $0.038/kWh and a PUE of 1.08 yield production costs well below the global median, and the positive NPV survives all single-parameter perturbations in Table A6.</w:t>
+        <w:t xml:space="preserve">Kyrgyzstan depends on the </w:t>
+      </w:r>
+      <w:proofErr w:type="spellStart"/>
+      <w:r>
+        <w:t>Toktogul</w:t>
+      </w:r>
+      <w:proofErr w:type="spellEnd"/>
+      <w:r>
+        <w:t xml:space="preserve"> reservoir for over 80% of electricity; seasonal drawdowns and drought years create acute power shortages. GPU procurement faces US export-control uncertainty. The reliability index assigns Kyrgyzstan a governance score of 0.50, reflecting underdeveloped contract enforcement and regulatory frameworks. Despite these risks, the engineering economics are clear: electricity at $0.038/kWh and a PUE of 1.08 yield production costs well below the global median, and the positive NPV survives all single-parameter perturbations in Table A6.</w:t>
       </w:r>
     </w:p>
     <w:sectPr>

</xml_diff>

<commit_message>
v20: Elevate electricity-vs-reliability finding as central result
Add to abstract, governance section, and conclusion: electricity
prices drive cross-country cost variation but reliability,
sovereignty, and GPU access dominate actual location decisions.
Drop misleading claim that electricity is the dominant locational
factor. Additional prose fixes: Heckscher-Ohlin citation, UK
inference restructured, misc grammar.

Co-Authored-By: Claude Opus 4.6 <noreply@anthropic.com>
</commit_message>
<xml_diff>
--- a/Documents/flop_trade_model_v20.docx
+++ b/Documents/flop_trade_model_v20.docx
@@ -48,39 +48,7 @@
           <w:color w:val="808080"/>
           <w:sz w:val="18"/>
         </w:rPr>
-        <w:t>v</w:t>
-      </w:r>
-      <w:proofErr w:type="gramStart"/>
-      <w:r>
-        <w:rPr>
-          <w:color w:val="808080"/>
-          <w:sz w:val="18"/>
-        </w:rPr>
-        <w:t>20  —</w:t>
-      </w:r>
-      <w:proofErr w:type="gramEnd"/>
-      <w:r>
-        <w:rPr>
-          <w:color w:val="808080"/>
-          <w:sz w:val="18"/>
-        </w:rPr>
-        <w:t xml:space="preserve">  February 17, </w:t>
-      </w:r>
-      <w:proofErr w:type="gramStart"/>
-      <w:r>
-        <w:rPr>
-          <w:color w:val="808080"/>
-          <w:sz w:val="18"/>
-        </w:rPr>
-        <w:t>2026  23</w:t>
-      </w:r>
-      <w:proofErr w:type="gramEnd"/>
-      <w:r>
-        <w:rPr>
-          <w:color w:val="808080"/>
-          <w:sz w:val="18"/>
-        </w:rPr>
-        <w:t>:45</w:t>
+        <w:t>v20  —  February 18, 2026  00:43</w:t>
       </w:r>
     </w:p>
     <w:p>
@@ -95,15 +63,19 @@
         <w:t>Abstract</w:t>
       </w:r>
       <w:r>
-        <w:t xml:space="preserve">: This paper develops a trade model in which countries produce and export computing services (FLOPs), with costs determined by electricity prices, climate, and construction costs. The model distinguishes two services, AI training, which is latency-insensitive and can be offshored to the cheapest producer, and AI inference, which degrades with distance and favors proximity to users. A sovereignty premium captures governments’ preference for domestic data processing. Calibrating the model for 86 countries, the paper finds that many cheap-energy economies, including several low-income countries, could serve the world’s training needs, while regional inference hubs emerge around major demand centers. For developing countries with abundant energy but narrow export baskets, exporting </w:t>
-      </w:r>
-      <w:proofErr w:type="gramStart"/>
-      <w:r>
-        <w:t>compute</w:t>
-      </w:r>
-      <w:proofErr w:type="gramEnd"/>
-      <w:r>
-        <w:t xml:space="preserve"> opens a new entry point in the global economy, converting natural resource</w:t>
+        <w:t>: This paper develops a trade model in which countries produce and export computing services (FLOPs), with costs determined by electricity prices, climate, and construction costs. The model distinguishes two services, AI training, which is latency-insensitive and can be offshored to the cheapest producer, and AI inference, which degrades with distance and favors proximity to users. A sovereignty premium captures governments’ preference for domestic data processing. Calibrating the model for 86 countries, the paper finds that many cheap-energy economies, including several low-income countries, could serve the world’s training needs, while regional inference hubs emerge around major demand centers. However, because hardware costs are uniform worldwide, the cross-country cost spread is narrow, and institutional quality, sovereignty preferences, and GPU access often matter more than electricity prices for actual location decisions. For developing countries with abundant energy but narrow export baskets, exporting compute opens a</w:t>
+      </w:r>
+      <w:r>
+        <w:t>n</w:t>
+      </w:r>
+      <w:r>
+        <w:t xml:space="preserve"> entry point in</w:t>
+      </w:r>
+      <w:r>
+        <w:t>to</w:t>
+      </w:r>
+      <w:r>
+        <w:t xml:space="preserve"> the global economy, converting natural resource</w:t>
       </w:r>
       <w:r>
         <w:t>s</w:t>
@@ -138,13 +110,8 @@
         </w:rPr>
         <w:t xml:space="preserve">Keywords: </w:t>
       </w:r>
-      <w:proofErr w:type="gramStart"/>
-      <w:r>
-        <w:t>compute</w:t>
-      </w:r>
-      <w:proofErr w:type="gramEnd"/>
-      <w:r>
-        <w:t xml:space="preserve"> trade, FLOPs, artificial intelligence, data centers, comparative advantage, electricity costs, developing countries</w:t>
+      <w:r>
+        <w:t>compute trade, FLOPs, artificial intelligence, data centers, comparative advantage, electricity costs, developing countries</w:t>
       </w:r>
     </w:p>
     <w:p/>
@@ -168,7 +135,7 @@
         <w:jc w:val="both"/>
       </w:pPr>
       <w:r>
-        <w:t>Demand for computational resources is driven by the expansion of artificial intelligence. The computation used to train the largest AI models has been doubling every six months since 2010 (</w:t>
+        <w:t>Demand for computational resources is driven by the expansion of artificial intelligence. The compute used to train the largest AI models has been doubling every six months since 2010 (</w:t>
       </w:r>
       <w:bookmarkStart w:id="0" w:name="EpochAI2024txt"/>
       <w:r>
@@ -192,7 +159,7 @@
       </w:r>
       <w:bookmarkEnd w:id="0"/>
       <w:r>
-        <w:t>). Data centers accounted for approximately 1.5% of global electricity demand in 2024—more than the entire electricity consumption of France—a share projected to more than double by 2030 (</w:t>
+        <w:t>). Data centers accounted for approximately 1.5% of global electricity demand in 2024—more than the electricity consumption of France—a share projected to more than double by 2030 (</w:t>
       </w:r>
       <w:hyperlink w:anchor="IEA2025" w:history="1">
         <w:r>
@@ -204,15 +171,7 @@
         </w:r>
       </w:hyperlink>
       <w:r>
-        <w:t>). AI-oriented facilities are qualitatively different from traditional cloud or enterprise data centers. They deploy thousands of GPUs at power densities of 40–100 kW per rack (versus 5–10 kW in conventional facilities</w:t>
-      </w:r>
-      <w:proofErr w:type="gramStart"/>
-      <w:r>
-        <w:t>), and</w:t>
-      </w:r>
-      <w:proofErr w:type="gramEnd"/>
-      <w:r>
-        <w:t xml:space="preserve"> can consume over 500,000 gallons of cooling water per day (</w:t>
+        <w:t>). AI-oriented facilities are qualitatively different from traditional cloud or enterprise data centers. They deploy thousands of GPUs at power densities of 40–100 kW per rack (versus 5–10 kW in conventional facilities), and can consume over 500,000 gallons of cooling water per day (</w:t>
       </w:r>
       <w:bookmarkStart w:id="1" w:name="TurnerLee2025txt"/>
       <w:r>
@@ -236,13 +195,13 @@
       </w:r>
       <w:bookmarkEnd w:id="1"/>
       <w:r>
-        <w:t>). This power intensity makes electricity</w:t>
-      </w:r>
-      <w:r>
-        <w:t xml:space="preserve"> </w:t>
-      </w:r>
-      <w:r>
-        <w:t>cost the dominant locational factor for AI compute.</w:t>
+        <w:t>). </w:t>
+      </w:r>
+      <w:r>
+        <w:t xml:space="preserve"/>
+      </w:r>
+      <w:r>
+        <w:t/>
       </w:r>
     </w:p>
     <w:p>
@@ -251,43 +210,16 @@
         <w:jc w:val="both"/>
       </w:pPr>
       <w:r>
-        <w:t xml:space="preserve">This surge in demand for computation creates a new type of export opportunity. This paper refers to converting cheap electricity into exportable </w:t>
-      </w:r>
-      <w:proofErr w:type="gramStart"/>
-      <w:r>
-        <w:t>compute</w:t>
-      </w:r>
-      <w:proofErr w:type="gramEnd"/>
-      <w:r>
-        <w:t xml:space="preserve"> services </w:t>
-      </w:r>
-      <w:proofErr w:type="spellStart"/>
-      <w:r>
-        <w:t>as</w:t>
+        <w:t>This surge in demand for computation creates a new type of export opportunity. This paper refers to converting cheap electricity into exportable compute services as</w:t>
       </w:r>
       <w:r>
         <w:rPr>
           <w:i/>
         </w:rPr>
-        <w:t>FLOP</w:t>
-      </w:r>
-      <w:proofErr w:type="spellEnd"/>
-      <w:r>
-        <w:rPr>
-          <w:i/>
-        </w:rPr>
-        <w:t xml:space="preserve"> exporting</w:t>
-      </w:r>
-      <w:r>
-        <w:t xml:space="preserve">—the production of </w:t>
-      </w:r>
-      <w:proofErr w:type="gramStart"/>
-      <w:r>
-        <w:t>compute</w:t>
-      </w:r>
-      <w:proofErr w:type="gramEnd"/>
-      <w:r>
-        <w:t xml:space="preserve"> services in one country for consumption in another. FLOP exporting is a form of value chain upgrading—moving from low-value to higher-value activities within an industry. Rather than exporting raw energy resources as primary commodities, countries can convert cheap electricity into a higher value-added digital service. For energy-rich developing countries, FLOP exporting offers a route up the value chain without the heavy industrialization traditionally required for such upgrading (</w:t>
+        <w:t>FLOP exporting</w:t>
+      </w:r>
+      <w:r>
+        <w:t>—the production of compute services in one country for consumption in another. FLOP exporting is a form of value chain upgrading—moving from low-value to higher-value activities within an industry. Rather than exporting raw energy resources as primary commodities, countries can convert cheap electricity into a higher value-added digital service. For energy-rich developing countries, FLOP exporting offers a route up the value chain without the heavy industrialization traditionally required for such upgrading (</w:t>
       </w:r>
       <w:hyperlink w:anchor="Hausmann2007" w:history="1">
         <w:r>
@@ -348,15 +280,7 @@
       </w:pPr>
       <w:r>
         <w:lastRenderedPageBreak/>
-        <w:t xml:space="preserve">The opportunity is particularly relevant for the Europe and Central Asia (ECA) region. Several ECA countries, including Turkmenistan, Kyrgyzstan, and the countries of the South Caucasus, have among the world’s lowest electricity prices but limited integration into the global digital economy. Building data centers in these locations and selling </w:t>
-      </w:r>
-      <w:proofErr w:type="gramStart"/>
-      <w:r>
-        <w:t>compute</w:t>
-      </w:r>
-      <w:proofErr w:type="gramEnd"/>
-      <w:r>
-        <w:t xml:space="preserve"> services to high-cost markets could generate export revenue, attract foreign investment, and accelerate digital infrastructure development. Export-oriented capacity can also later serve the domestic market as local AI demand grows.</w:t>
+        <w:t>The opportunity is particularly relevant for the Europe and Central Asia (ECA) region. Several ECA countries, including Turkmenistan, Kyrgyzstan, and the countries of the South Caucasus, have among the world’s lowest electricity prices but limited integration into the global digital economy. Building data centers in these locations and selling compute services to high-cost markets could generate export revenue, attract foreign investment, and accelerate digital infrastructure development. Export-oriented capacity can also later serve the domestic market as local AI demand grows.</w:t>
       </w:r>
     </w:p>
     <w:p>
@@ -452,21 +376,12 @@
         <w:t xml:space="preserve">, </w:t>
       </w:r>
       <w:hyperlink w:anchor="Lehdonvirta2024" w:history="1">
-        <w:proofErr w:type="spellStart"/>
         <w:r>
           <w:rPr>
             <w:color w:val="1F3864"/>
             <w:u w:val="single"/>
           </w:rPr>
-          <w:t>Lehdonvirta</w:t>
-        </w:r>
-        <w:proofErr w:type="spellEnd"/>
-        <w:r>
-          <w:rPr>
-            <w:color w:val="1F3864"/>
-            <w:u w:val="single"/>
-          </w:rPr>
-          <w:t>, Wu, and Hawkins 2024</w:t>
+          <w:t>Lehdonvirta, Wu, and Hawkins 2024</w:t>
         </w:r>
       </w:hyperlink>
       <w:r>
@@ -530,36 +445,15 @@
           <w:color w:val="1F3864"/>
           <w:u w:val="single"/>
         </w:rPr>
-        <w:t xml:space="preserve">Goldfarb and </w:t>
-      </w:r>
-      <w:proofErr w:type="spellStart"/>
-      <w:r>
-        <w:rPr>
-          <w:color w:val="1F3864"/>
-          <w:u w:val="single"/>
-        </w:rPr>
-        <w:t>Trefler</w:t>
-      </w:r>
-      <w:proofErr w:type="spellEnd"/>
-      <w:r>
-        <w:rPr>
-          <w:color w:val="1F3864"/>
-          <w:u w:val="single"/>
-        </w:rPr>
-        <w:t xml:space="preserve"> (2018)</w:t>
+        <w:t>Goldfarb and Trefler (2018)</w:t>
       </w:r>
       <w:r>
         <w:fldChar w:fldCharType="end"/>
       </w:r>
       <w:bookmarkEnd w:id="3"/>
       <w:r>
-        <w:t xml:space="preserve"> argue that AI shifts comparative advantage toward countries with data, human capital, and institutional capacity. The model introduces a complementary mechanism—comparative advantage in </w:t>
-      </w:r>
-      <w:proofErr w:type="gramStart"/>
-      <w:r>
-        <w:t>compute</w:t>
-      </w:r>
-      <w:proofErr w:type="gramEnd"/>
+        <w:t xml:space="preserve"> argue that AI shifts comparative advantage toward countries with data, human capital, and institutional capacity. The model introduces a complementary mechanism—comparative advantage in compute</w:t>
+      </w:r>
       <w:r>
         <w:t xml:space="preserve"> </w:t>
       </w:r>
@@ -636,21 +530,12 @@
       <w:r>
         <w:fldChar w:fldCharType="separate"/>
       </w:r>
-      <w:proofErr w:type="spellStart"/>
       <w:r>
         <w:rPr>
           <w:color w:val="1F3864"/>
           <w:u w:val="single"/>
         </w:rPr>
-        <w:t>Limão</w:t>
-      </w:r>
-      <w:proofErr w:type="spellEnd"/>
-      <w:r>
-        <w:rPr>
-          <w:color w:val="1F3864"/>
-          <w:u w:val="single"/>
-        </w:rPr>
-        <w:t xml:space="preserve"> and Venables (2001)</w:t>
+        <w:t>Limão and Venables (2001)</w:t>
       </w:r>
       <w:r>
         <w:fldChar w:fldCharType="end"/>
@@ -707,23 +592,7 @@
           <w:color w:val="1F3864"/>
           <w:u w:val="single"/>
         </w:rPr>
-        <w:t xml:space="preserve">Oltmanns, </w:t>
-      </w:r>
-      <w:proofErr w:type="spellStart"/>
-      <w:r>
-        <w:rPr>
-          <w:color w:val="1F3864"/>
-          <w:u w:val="single"/>
-        </w:rPr>
-        <w:t>Krcmarik</w:t>
-      </w:r>
-      <w:proofErr w:type="spellEnd"/>
-      <w:r>
-        <w:rPr>
-          <w:color w:val="1F3864"/>
-          <w:u w:val="single"/>
-        </w:rPr>
-        <w:t>, and Gatti (2021)</w:t>
+        <w:t>Oltmanns, Krcmarik, and Gatti (2021)</w:t>
       </w:r>
       <w:r>
         <w:fldChar w:fldCharType="end"/>
@@ -782,21 +651,12 @@
       <w:r>
         <w:fldChar w:fldCharType="separate"/>
       </w:r>
-      <w:proofErr w:type="spellStart"/>
       <w:r>
         <w:rPr>
           <w:color w:val="1F3864"/>
           <w:u w:val="single"/>
         </w:rPr>
-        <w:t>Helpman</w:t>
-      </w:r>
-      <w:proofErr w:type="spellEnd"/>
-      <w:r>
-        <w:rPr>
-          <w:color w:val="1F3864"/>
-          <w:u w:val="single"/>
-        </w:rPr>
-        <w:t>, Melitz, and Yeaple (2004)</w:t>
+        <w:t>Helpman, Melitz, and Yeaple (2004)</w:t>
       </w:r>
       <w:r>
         <w:fldChar w:fldCharType="end"/>
@@ -812,15 +672,7 @@
         <w:jc w:val="both"/>
       </w:pPr>
       <w:r>
-        <w:t xml:space="preserve">Several papers address </w:t>
-      </w:r>
-      <w:proofErr w:type="gramStart"/>
-      <w:r>
-        <w:t>compute</w:t>
-      </w:r>
-      <w:proofErr w:type="gramEnd"/>
-      <w:r>
-        <w:t xml:space="preserve"> governance directly. </w:t>
+        <w:t xml:space="preserve">Several papers address compute governance directly. </w:t>
       </w:r>
       <w:bookmarkStart w:id="10" w:name="Sastry2024txt"/>
       <w:r>
@@ -844,23 +696,7 @@
       </w:r>
       <w:bookmarkEnd w:id="10"/>
       <w:r>
-        <w:t xml:space="preserve"> argue that </w:t>
-      </w:r>
-      <w:proofErr w:type="gramStart"/>
-      <w:r>
-        <w:t>compute</w:t>
-      </w:r>
-      <w:proofErr w:type="gramEnd"/>
-      <w:r>
-        <w:t xml:space="preserve"> is well-suited for </w:t>
-      </w:r>
-      <w:proofErr w:type="gramStart"/>
-      <w:r>
-        <w:t>regulation</w:t>
-      </w:r>
-      <w:proofErr w:type="gramEnd"/>
-      <w:r>
-        <w:t xml:space="preserve"> because governments can track </w:t>
+        <w:t xml:space="preserve"> argue that compute is well-suited for regulation because governments can track </w:t>
       </w:r>
       <w:r>
         <w:t>the number of</w:t>
@@ -881,21 +717,12 @@
         <w:t xml:space="preserve">buy them, and measure how much computation they perform. </w:t>
       </w:r>
       <w:hyperlink w:anchor="Lehdonvirta2024" w:history="1">
-        <w:proofErr w:type="spellStart"/>
         <w:r>
           <w:rPr>
             <w:color w:val="1F3864"/>
             <w:u w:val="single"/>
           </w:rPr>
-          <w:t>Lehdonvirta</w:t>
-        </w:r>
-        <w:proofErr w:type="spellEnd"/>
-        <w:r>
-          <w:rPr>
-            <w:color w:val="1F3864"/>
-            <w:u w:val="single"/>
-          </w:rPr>
-          <w:t>, Wu, and Hawkins (2024)</w:t>
+          <w:t>Lehdonvirta, Wu, and Hawkins (2024)</w:t>
         </w:r>
       </w:hyperlink>
       <w:r>
@@ -923,15 +750,7 @@
       </w:r>
       <w:bookmarkEnd w:id="11"/>
       <w:r>
-        <w:t xml:space="preserve"> project that AI data center power demand could reach 327 GW by 2030 and that domestic power shortages may push </w:t>
-      </w:r>
-      <w:proofErr w:type="gramStart"/>
-      <w:r>
-        <w:t>compute</w:t>
-      </w:r>
-      <w:proofErr w:type="gramEnd"/>
-      <w:r>
-        <w:t xml:space="preserve"> infrastructure abroad.</w:t>
+        <w:t xml:space="preserve"> project that AI data center power demand could reach 327 GW by 2030 and that domestic power shortages may push compute infrastructure abroad.</w:t>
       </w:r>
     </w:p>
     <w:p>
@@ -952,15 +771,7 @@
         <w:jc w:val="both"/>
       </w:pPr>
       <w:r>
-        <w:t xml:space="preserve">The existing literature documents where </w:t>
-      </w:r>
-      <w:proofErr w:type="gramStart"/>
-      <w:r>
-        <w:t>compute</w:t>
-      </w:r>
-      <w:proofErr w:type="gramEnd"/>
-      <w:r>
-        <w:t xml:space="preserve"> infrastructure is located and who controls it, but no formal framework links production costs to trade patterns. This section models compute as a tradable good with country-specific production costs, a delivery cost that depends on whether the workload is training (latency-insensitive) or inference (latency-sensitive), and a sovereignty premium reflecting governments’ preference for domestic production.</w:t>
+        <w:t>The existing literature documents where compute infrastructure is located and who controls it, but no formal framework links production costs to trade patterns. This section models compute as a tradable good with country-specific production costs, a delivery cost that depends on whether the workload is training (latency-insensitive) or inference (latency-sensitive), and a sovereignty premium reflecting governments’ preference for domestic production.</w:t>
       </w:r>
     </w:p>
     <w:p>
@@ -984,15 +795,7 @@
         <w:jc w:val="both"/>
       </w:pPr>
       <w:r>
-        <w:t xml:space="preserve">The production of </w:t>
-      </w:r>
-      <w:proofErr w:type="gramStart"/>
-      <w:r>
-        <w:t>compute</w:t>
-      </w:r>
-      <w:proofErr w:type="gramEnd"/>
-      <w:r>
-        <w:t xml:space="preserve"> at scale takes place in data centers that house thousands of GPU-equipped servers. Consider </w:t>
+        <w:t xml:space="preserve">The production of compute at scale takes place in data centers that house thousands of GPU-equipped servers. Consider </w:t>
       </w:r>
       <m:oMath>
         <m:r>
@@ -1003,27 +806,11 @@
         </m:r>
       </m:oMath>
       <w:r>
-        <w:t xml:space="preserve"> countries, each capable of producing </w:t>
-      </w:r>
-      <w:proofErr w:type="gramStart"/>
-      <w:r>
-        <w:t>compute</w:t>
-      </w:r>
-      <w:proofErr w:type="gramEnd"/>
-      <w:r>
-        <w:t xml:space="preserve"> </w:t>
+        <w:t xml:space="preserve"> countries, each capable of producing compute </w:t>
       </w:r>
       <w:r>
         <w:lastRenderedPageBreak/>
-        <w:t xml:space="preserve">services. The unit cost of producing one GPU-hour of </w:t>
-      </w:r>
-      <w:proofErr w:type="gramStart"/>
-      <w:r>
-        <w:t>compute</w:t>
-      </w:r>
-      <w:proofErr w:type="gramEnd"/>
-      <w:r>
-        <w:t xml:space="preserve"> in country </w:t>
+        <w:t xml:space="preserve">services. The unit cost of producing one GPU-hour of compute in country </w:t>
       </w:r>
       <m:oMath>
         <m:r>
@@ -1034,15 +821,7 @@
         </m:r>
       </m:oMath>
       <w:r>
-        <w:t xml:space="preserve"> depends on three </w:t>
-      </w:r>
-      <w:proofErr w:type="gramStart"/>
-      <w:r>
-        <w:t>inputs—</w:t>
-      </w:r>
-      <w:proofErr w:type="gramEnd"/>
-      <w:r>
-        <w:t>electricity, hardware, and data center construction.</w:t>
+        <w:t xml:space="preserve"> depends on three inputs—electricity, hardware, and data center construction.</w:t>
       </w:r>
       <w:r>
         <w:rPr>
@@ -1896,10 +1675,6 @@
       <w:r>
         <w:t xml:space="preserve"> is therefore driven by electricity prices, climate (through PUE), and construction costs.</w:t>
       </w:r>
-      <w:r>
-        <w:lastRenderedPageBreak/>
-        <w:t/>
-      </w:r>
     </w:p>
     <w:p>
       <w:pPr>
@@ -1907,15 +1682,11 @@
         <w:jc w:val="both"/>
       </w:pPr>
       <w:r>
-        <w:t xml:space="preserve">Countries export goods intensive in their abundant factors (Ohlin 1933).</w:t>
-      </w:r>
-      <w:proofErr w:type="gramStart"/>
-      <w:r>
-        <w:t/>
-      </w:r>
-      <w:proofErr w:type="gramEnd"/>
-      <w:r>
-        <w:t xml:space="preserve"> For compute production, the relevant endowment is not electricity per se but the natural resources that generate it—hydropower reservoirs (Kyrgyzstan, Ethiopia, Georgia), oil and gas (Iran, Turkmenistan, Qatar), solar irradiance (North Africa, the Gulf), and geothermal energy (Kenya, Iceland). The electricity price </w:t>
+        <w:t xml:space="preserve">Countries export goods intensive in their abundant factors (Ohlin 1933). For compute production, the relevant endowment is not electricity per se but the natural resources that generate it—hydropower reservoirs (Kyrgyzstan, Ethiopia, Georgia), oil and gas (Iran, </w:t>
+      </w:r>
+      <w:r>
+        <w:lastRenderedPageBreak/>
+        <w:t xml:space="preserve">Turkmenistan, Qatar), solar irradiance (North Africa, the Gulf), and geothermal energy (Kenya, Iceland). The electricity price </w:t>
       </w:r>
       <m:oMath>
         <m:sSub>
@@ -2181,23 +1952,7 @@
         </m:r>
       </m:oMath>
       <w:r>
-        <w:t xml:space="preserve">, which acts as a proportional markup on the cost of foreign-sourced </w:t>
-      </w:r>
-      <w:proofErr w:type="gramStart"/>
-      <w:r>
-        <w:t>compute</w:t>
-      </w:r>
-      <w:proofErr w:type="gramEnd"/>
-      <w:r>
-        <w:t xml:space="preserve">. When a </w:t>
-      </w:r>
-      <w:proofErr w:type="gramStart"/>
-      <w:r>
-        <w:t>country</w:t>
-      </w:r>
-      <w:proofErr w:type="gramEnd"/>
-      <w:r>
-        <w:t xml:space="preserve"> purchases compute from a foreign seller, the effective cost is inflated by the factor </w:t>
+        <w:t xml:space="preserve">, which acts as a proportional markup on the cost of foreign-sourced compute. When a country purchases compute from a foreign seller, the effective cost is inflated by the factor </w:t>
       </w:r>
       <m:oMath>
         <m:r>
@@ -2235,16 +1990,7 @@
         <w:jc w:val="both"/>
       </w:pPr>
       <w:r>
-        <w:lastRenderedPageBreak/>
-        <w:t xml:space="preserve">The </w:t>
-      </w:r>
-      <w:proofErr w:type="gramStart"/>
-      <w:r>
-        <w:t>delivered</w:t>
-      </w:r>
-      <w:proofErr w:type="gramEnd"/>
-      <w:r>
-        <w:t xml:space="preserve"> cost of service </w:t>
+        <w:t xml:space="preserve">The delivered cost of service </w:t>
       </w:r>
       <m:oMath>
         <m:r>
@@ -2783,15 +2529,11 @@
         </m:r>
       </m:oMath>
       <w:r>
-        <w:t xml:space="preserve"> is a reliability index that captures institutional factors, such as grid outages, regulatory unpredictability, and sanctions risk, that reduce effective output. It approaches one for countries with stable institutions and reliable </w:t>
-      </w:r>
-      <w:proofErr w:type="gramStart"/>
-      <w:r>
-        <w:t>power, and</w:t>
-      </w:r>
-      <w:proofErr w:type="gramEnd"/>
-      <w:r>
-        <w:t xml:space="preserve"> falls below one where outages or sanctions reduce effective delivery. The parameter </w:t>
+        <w:t xml:space="preserve"> is a reliability index that captures institutional factors, such as grid outages, regulatory unpredictability, and sanctions risk, that reduce effective output. It approaches one for countries with stable </w:t>
+      </w:r>
+      <w:r>
+        <w:lastRenderedPageBreak/>
+        <w:t xml:space="preserve">institutions and reliable power, and falls below one where outages or sanctions reduce effective delivery. The parameter </w:t>
       </w:r>
       <m:oMath>
         <m:r>
@@ -2912,23 +2654,7 @@
           <w:color w:val="1F3864"/>
           <w:u w:val="single"/>
         </w:rPr>
-        <w:t xml:space="preserve">Hummels and </w:t>
-      </w:r>
-      <w:proofErr w:type="spellStart"/>
-      <w:r>
-        <w:rPr>
-          <w:color w:val="1F3864"/>
-          <w:u w:val="single"/>
-        </w:rPr>
-        <w:t>Schaur</w:t>
-      </w:r>
-      <w:proofErr w:type="spellEnd"/>
-      <w:r>
-        <w:rPr>
-          <w:color w:val="1F3864"/>
-          <w:u w:val="single"/>
-        </w:rPr>
-        <w:t xml:space="preserve"> (2013)</w:t>
+        <w:t>Hummels and Schaur (2013)</w:t>
       </w:r>
       <w:r>
         <w:fldChar w:fldCharType="end"/>
@@ -2974,15 +2700,7 @@
         </m:r>
       </m:oMath>
       <w:r>
-        <w:t xml:space="preserve">), the </w:t>
-      </w:r>
-      <w:proofErr w:type="gramStart"/>
-      <w:r>
-        <w:t>delivered</w:t>
-      </w:r>
-      <w:proofErr w:type="gramEnd"/>
-      <w:r>
-        <w:t xml:space="preserve"> cost reduces to the production cost plus the sovereignty markup; distance plays no role. Inference also faces a hard latency ceiling: beyond a threshold </w:t>
+        <w:t xml:space="preserve">), the delivered cost reduces to the production cost plus the sovereignty markup; distance plays no role. Inference also faces a hard latency ceiling: beyond a threshold </w:t>
       </w:r>
       <m:oMath>
         <m:bar>
@@ -3155,17 +2873,7 @@
         <w:jc w:val="both"/>
       </w:pPr>
       <w:r>
-        <w:t xml:space="preserve">The model is closed by specifying demand for </w:t>
-      </w:r>
-      <w:proofErr w:type="spellStart"/>
-      <w:proofErr w:type="gramStart"/>
-      <w:r>
-        <w:t>compute</w:t>
-      </w:r>
-      <w:proofErr w:type="spellEnd"/>
-      <w:proofErr w:type="gramEnd"/>
-      <w:r>
-        <w:t xml:space="preserve"> services. Let </w:t>
+        <w:t xml:space="preserve">The model is closed by specifying demand for compute services. Let </w:t>
       </w:r>
       <m:oMath>
         <m:sSub>
@@ -3195,15 +2903,7 @@
         </m:sSub>
       </m:oMath>
       <w:r>
-        <w:t xml:space="preserve"> denote the volume of </w:t>
-      </w:r>
-      <w:proofErr w:type="gramStart"/>
-      <w:r>
-        <w:t>compute</w:t>
-      </w:r>
-      <w:proofErr w:type="gramEnd"/>
-      <w:r>
-        <w:t xml:space="preserve"> purchased by buyer </w:t>
+        <w:t xml:space="preserve"> denote the volume of compute purchased by buyer </w:t>
       </w:r>
       <m:oMath>
         <m:r>
@@ -3214,15 +2914,7 @@
         </m:r>
       </m:oMath>
       <w:r>
-        <w:t xml:space="preserve">. The paper measures </w:t>
-      </w:r>
-      <w:proofErr w:type="gramStart"/>
-      <w:r>
-        <w:t>compute</w:t>
-      </w:r>
-      <w:proofErr w:type="gramEnd"/>
-      <w:r>
-        <w:t xml:space="preserve"> demand using installed data center capacity in megawatts (MW), compiled from industry sources as follows:</w:t>
+        <w:t>. The paper measures compute demand using installed data center capacity in megawatts (MW), compiled from industry sources as follows:</w:t>
       </w:r>
     </w:p>
     <w:tbl>
@@ -3577,7 +3269,6 @@
         <w:jc w:val="both"/>
       </w:pPr>
       <w:r>
-        <w:lastRenderedPageBreak/>
         <w:t xml:space="preserve">Demand splits between training and inference. Training demand is </w:t>
       </w:r>
       <m:oMath>
@@ -3767,15 +3458,11 @@
         </m:r>
       </m:oMath>
       <w:r>
-        <w:t xml:space="preserve"> should be interpreted as the share of </w:t>
-      </w:r>
-      <w:proofErr w:type="gramStart"/>
-      <w:r>
-        <w:t>compute</w:t>
-      </w:r>
-      <w:proofErr w:type="gramEnd"/>
-      <w:r>
-        <w:t xml:space="preserve"> that is fully latency-insensitive and freely offshorable; the effective offshorable share may be smaller as intermediate workloads (agentic inference, fine-tuning) grow.</w:t>
+        <w:t xml:space="preserve"> should be interpreted as the share of compute that is fully latency-</w:t>
+      </w:r>
+      <w:r>
+        <w:lastRenderedPageBreak/>
+        <w:t>insensitive and freely offshorable; the effective offshorable share may be smaller as intermediate workloads (agentic inference, fine-tuning) grow.</w:t>
       </w:r>
       <w:r>
         <w:rPr>
@@ -3866,15 +3553,7 @@
         </m:r>
       </m:oMath>
       <w:r>
-        <w:t xml:space="preserve"> chooses the source that minimizes the </w:t>
-      </w:r>
-      <w:proofErr w:type="gramStart"/>
-      <w:r>
-        <w:t>delivered</w:t>
-      </w:r>
-      <w:proofErr w:type="gramEnd"/>
-      <w:r>
-        <w:t xml:space="preserve"> cost:</w:t>
+        <w:t xml:space="preserve"> chooses the source that minimizes the delivered cost:</w:t>
       </w:r>
     </w:p>
     <w:tbl>
@@ -4143,15 +3822,7 @@
         </m:sSub>
       </m:oMath>
       <w:r>
-        <w:t xml:space="preserve">, measured in GPU-hours per period, representing the maximum volume of </w:t>
-      </w:r>
-      <w:proofErr w:type="gramStart"/>
-      <w:r>
-        <w:t>compute</w:t>
-      </w:r>
-      <w:proofErr w:type="gramEnd"/>
-      <w:r>
-        <w:t xml:space="preserve"> the country can supply. This ceiling reflects the joint constraint of grid electricity availability, institutional capacity for data center permitting and construction, and access to GPU financing.</w:t>
+        <w:t>, measured in GPU-hours per period, representing the maximum volume of compute the country can supply. This ceiling reflects the joint constraint of grid electricity availability, institutional capacity for data center permitting and construction, and access to GPU financing.</w:t>
       </w:r>
     </w:p>
     <w:p>
@@ -4334,15 +4005,7 @@
         </m:sSub>
       </m:oMath>
       <w:r>
-        <w:t xml:space="preserve"> is the competitive world training price</w:t>
-      </w:r>
-      <w:proofErr w:type="gramStart"/>
-      <w:r>
-        <w:t>.</w:t>
-      </w:r>
-      <w:proofErr w:type="gramEnd"/>
-      <w:r>
-        <w:t xml:space="preserve"> Following </w:t>
+        <w:t xml:space="preserve"> is the competitive world training price. Following </w:t>
       </w:r>
       <w:bookmarkStart w:id="21" w:name="DFS1977txt"/>
       <w:r>
@@ -4494,15 +4157,7 @@
         </m:sSub>
       </m:oMath>
       <w:r>
-        <w:t xml:space="preserve"> is the index at which cumulative capacity first meets export demand. The equilibrium training price equals the </w:t>
-      </w:r>
-      <w:proofErr w:type="gramStart"/>
-      <w:r>
-        <w:t>marginal exporter’s</w:t>
-      </w:r>
-      <w:proofErr w:type="gramEnd"/>
-      <w:r>
-        <w:t xml:space="preserve"> cost:</w:t>
+        <w:t xml:space="preserve"> is the index at which cumulative capacity first meets export demand. The equilibrium training price equals the marginal exporter’s cost:</w:t>
       </w:r>
     </w:p>
     <w:tbl>
@@ -4665,7 +4320,6 @@
         <w:jc w:val="both"/>
       </w:pPr>
       <w:r>
-        <w:lastRenderedPageBreak/>
         <w:t xml:space="preserve">Without capacity constraints, </w:t>
       </w:r>
       <m:oMath>
@@ -4876,7 +4530,11 @@
         </m:sSub>
       </m:oMath>
       <w:r>
-        <w:t xml:space="preserve">. For a capacity-constrained exporter, the shadow value </w:t>
+        <w:t xml:space="preserve">. For a capacity-constrained exporter, the </w:t>
+      </w:r>
+      <w:r>
+        <w:lastRenderedPageBreak/>
+        <w:t xml:space="preserve">shadow value </w:t>
       </w:r>
       <m:oMath>
         <m:sSub>
@@ -5043,15 +4701,7 @@
         </m:bar>
       </m:oMath>
       <w:r>
-        <w:t xml:space="preserve"> can participate, and each faces a different </w:t>
-      </w:r>
-      <w:proofErr w:type="gramStart"/>
-      <w:r>
-        <w:t>delivered</w:t>
-      </w:r>
-      <w:proofErr w:type="gramEnd"/>
-      <w:r>
-        <w:t xml:space="preserve"> cost. The delivered inference price for buyer </w:t>
+        <w:t xml:space="preserve"> can participate, and each faces a different delivered cost. The delivered inference price for buyer </w:t>
       </w:r>
       <m:oMath>
         <m:r>
@@ -5428,15 +5078,7 @@
         </m:r>
       </m:oMath>
       <w:r>
-        <w:t>’s inference market. Each GPU-</w:t>
-      </w:r>
-      <w:proofErr w:type="gramStart"/>
-      <w:r>
-        <w:t>hour of</w:t>
-      </w:r>
-      <w:proofErr w:type="gramEnd"/>
-      <w:r>
-        <w:t xml:space="preserve"> capacity is allocated to its highest-margin use, whether training exports, inference exports to various destinations, or domestic supply. The aggregate rent function (derived in Appendix B) is concave and piecewise linear in total capacity deployed.</w:t>
+        <w:t>’s inference market. Each GPU-hour of capacity is allocated to its highest-margin use, whether training exports, inference exports to various destinations, or domestic supply. The aggregate rent function (derived in Appendix B) is concave and piecewise linear in total capacity deployed.</w:t>
       </w:r>
     </w:p>
     <w:p>
@@ -5457,15 +5099,7 @@
         <w:jc w:val="both"/>
       </w:pPr>
       <w:r>
-        <w:t xml:space="preserve">This section derives the formal properties of the capacity-constrained equilibrium defined in Section 3. Full derivations appear in Appendix B.</w:t>
-      </w:r>
-      <w:proofErr w:type="gramStart"/>
-      <w:r>
-        <w:t/>
-      </w:r>
-      <w:proofErr w:type="gramEnd"/>
-      <w:r>
-        <w:t xml:space="preserve"/>
+        <w:t>This section derives the formal properties of the capacity-constrained equilibrium defined in Section 3. Full derivations appear in Appendix B.</w:t>
       </w:r>
     </w:p>
     <w:p>
@@ -5480,15 +5114,7 @@
         <w:t xml:space="preserve">Proposition 1 (Country Taxonomy). </w:t>
       </w:r>
       <w:r>
-        <w:t>In equilibrium, each country falls into exactly one of three regimes: (</w:t>
-      </w:r>
-      <w:proofErr w:type="spellStart"/>
-      <w:r>
-        <w:t>i</w:t>
-      </w:r>
-      <w:proofErr w:type="spellEnd"/>
-      <w:r>
-        <w:t>) exporter (</w:t>
+        <w:t>In equilibrium, each country falls into exactly one of three regimes: (i) exporter (</w:t>
       </w:r>
       <m:oMath>
         <m:sSub>
@@ -5756,7 +5382,6 @@
         <w:rPr>
           <w:b/>
         </w:rPr>
-        <w:lastRenderedPageBreak/>
         <w:t xml:space="preserve">Proposition 2 (Capacity Constraints Reduce Concentration). </w:t>
       </w:r>
       <w:r>
@@ -6578,11 +6203,7 @@
         </m:sSub>
       </m:oMath>
       <w:r>
-        <w:t xml:space="preserve">. For inference to proximate demand centers, this cost advantage dominates the latency markup, so the same country wins the inference competition. Since training has no distance penalty while inference does, every </w:t>
-      </w:r>
-      <w:r>
-        <w:lastRenderedPageBreak/>
-        <w:t>country that exports training is also competitive in inference within its geographicneighborhood, but not vice versa.</w:t>
+        <w:t>. For inference to proximate demand centers, this cost advantage dominates the latency markup, so the same country wins the inference competition. Since training has no distance penalty while inference does, every country that exports training is also competitive in inference within its geographicneighborhood, but not vice versa.</w:t>
       </w:r>
     </w:p>
     <w:p>
@@ -6755,7 +6376,11 @@
         </m:sSub>
       </m:oMath>
       <w:r>
-        <w:t xml:space="preserve"> produce domestically at above-world-price costs). Under capacity constraints, both components are smaller than in the unconstrained model because the higher world price narrows the gap between domestic and import costs.</w:t>
+        <w:t xml:space="preserve"> produce domestically at above-world-price costs). Under capacity constraints, both components </w:t>
+      </w:r>
+      <w:r>
+        <w:lastRenderedPageBreak/>
+        <w:t>are smaller than in the unconstrained model because the higher world price narrows the gap between domestic and import costs.</w:t>
       </w:r>
     </w:p>
     <w:p>
@@ -6845,36 +6470,19 @@
       <w:r>
         <w:fldChar w:fldCharType="separate"/>
       </w:r>
-      <w:proofErr w:type="spellStart"/>
       <w:r>
         <w:rPr>
           <w:color w:val="1F3864"/>
           <w:u w:val="single"/>
         </w:rPr>
-        <w:t>GlobalPetrolPrices</w:t>
-      </w:r>
-      <w:proofErr w:type="spellEnd"/>
-      <w:r>
-        <w:rPr>
-          <w:color w:val="1F3864"/>
-          <w:u w:val="single"/>
-        </w:rPr>
-        <w:t xml:space="preserve"> (2025)</w:t>
+        <w:t>GlobalPetrolPrices (2025)</w:t>
       </w:r>
       <w:r>
         <w:fldChar w:fldCharType="end"/>
       </w:r>
       <w:bookmarkEnd w:id="27"/>
       <w:r>
-        <w:t xml:space="preserve"> for remaining countries. All prices are converted to USD/kWh </w:t>
-      </w:r>
-      <w:proofErr w:type="gramStart"/>
-      <w:r>
-        <w:t>at</w:t>
-      </w:r>
-      <w:proofErr w:type="gramEnd"/>
-      <w:r>
-        <w:t xml:space="preserve"> 2024 average exchange rates.</w:t>
+        <w:t xml:space="preserve"> for remaining countries. All prices are converted to USD/kWh at 2024 average exchange rates.</w:t>
       </w:r>
     </w:p>
     <w:p>
@@ -6892,7 +6500,6 @@
         <w:t>Peak summer temperature for each country is computed from ERA5 reanalysis data (</w:t>
       </w:r>
       <w:bookmarkStart w:id="28" w:name="Hersbach2020txt"/>
-      <w:proofErr w:type="spellStart"/>
       <w:r>
         <w:fldChar w:fldCharType="begin"/>
       </w:r>
@@ -6907,15 +6514,7 @@
           <w:color w:val="1F3864"/>
           <w:u w:val="single"/>
         </w:rPr>
-        <w:t>Hersbach</w:t>
-      </w:r>
-      <w:proofErr w:type="spellEnd"/>
-      <w:r>
-        <w:rPr>
-          <w:color w:val="1F3864"/>
-          <w:u w:val="single"/>
-        </w:rPr>
-        <w:t xml:space="preserve"> et al. 2020</w:t>
+        <w:t>Hersbach et al. 2020</w:t>
       </w:r>
       <w:r>
         <w:fldChar w:fldCharType="end"/>
@@ -6997,11 +6596,7 @@
         </m:r>
       </m:oMath>
       <w:r>
-        <w:t xml:space="preserve">). The moderate explanatory power reflects the fact that construction costs depend on factors such as labor markets, building codes, and imported-materials logistics that </w:t>
-      </w:r>
-      <w:r>
-        <w:lastRenderedPageBreak/>
-        <w:t>these variables capture imperfectly. Since construction is only 3–6% of total FLOP costs, imputation error has limited impact on cost rankings.</w:t>
+        <w:t>). The moderate explanatory power reflects the fact that construction costs depend on factors such as labor markets, building codes, and imported-materials logistics that these variables capture imperfectly. Since construction is only 3–6% of total FLOP costs, imputation error has limited impact on cost rankings.</w:t>
       </w:r>
       <w:r>
         <w:rPr>
@@ -7010,7 +6605,11 @@
         <w:footnoteReference w:id="12"/>
       </w:r>
       <w:r>
-        <w:t xml:space="preserve"> Costs are amortized over 15 years. The per-GPU construction cost in </w:t>
+        <w:t xml:space="preserve"> Costs are amortized over 15 years. </w:t>
+      </w:r>
+      <w:r>
+        <w:lastRenderedPageBreak/>
+        <w:t xml:space="preserve">The per-GPU construction cost in </w:t>
       </w:r>
       <w:bookmarkStart w:id="30" w:name="Eq1txt901"/>
       <w:r>
@@ -7049,18 +6648,9 @@
         <w:t xml:space="preserve">Latency. </w:t>
       </w:r>
       <w:r>
-        <w:t xml:space="preserve">Inter-country round-trip latency is measured using </w:t>
-      </w:r>
-      <w:proofErr w:type="spellStart"/>
-      <w:r>
-        <w:t>WonderNetwork’s</w:t>
-      </w:r>
-      <w:proofErr w:type="spellEnd"/>
-      <w:r>
-        <w:t xml:space="preserve"> global ping dataset (</w:t>
+        <w:t>Inter-country round-trip latency is measured using WonderNetwork’s global ping dataset (</w:t>
       </w:r>
       <w:bookmarkStart w:id="31" w:name="WonderNetwork2024txt"/>
-      <w:proofErr w:type="spellStart"/>
       <w:r>
         <w:fldChar w:fldCharType="begin"/>
       </w:r>
@@ -7075,30 +6665,14 @@
           <w:color w:val="1F3864"/>
           <w:u w:val="single"/>
         </w:rPr>
-        <w:t>WonderNetwork</w:t>
-      </w:r>
-      <w:proofErr w:type="spellEnd"/>
-      <w:r>
-        <w:rPr>
-          <w:color w:val="1F3864"/>
-          <w:u w:val="single"/>
-        </w:rPr>
-        <w:t xml:space="preserve"> 2024</w:t>
+        <w:t>WonderNetwork 2024</w:t>
       </w:r>
       <w:r>
         <w:fldChar w:fldCharType="end"/>
       </w:r>
       <w:bookmarkEnd w:id="31"/>
       <w:r>
-        <w:t xml:space="preserve">). For each country pair, the median round-trip time (RTT) in milliseconds is used. Domestic latency defaults to 5 </w:t>
-      </w:r>
-      <w:proofErr w:type="spellStart"/>
-      <w:r>
-        <w:t>ms</w:t>
-      </w:r>
-      <w:proofErr w:type="spellEnd"/>
-      <w:r>
-        <w:t xml:space="preserve"> where no intra-country measurement is available. These measurements reflect today’s network infrastructure. New undersea cables, terrestrial fiber, and CDN expansions could cut bilateral latencies enough to redraw inference trade patterns, opening distant low-cost producers to markets they cannot currently reach. </w:t>
+        <w:t xml:space="preserve">). For each country pair, the median round-trip time (RTT) in milliseconds is used. Domestic latency defaults to 5 ms where no intra-country measurement is available. These measurements reflect today’s network infrastructure. New undersea cables, terrestrial fiber, and CDN expansions could cut bilateral latencies enough to redraw inference trade patterns, opening distant low-cost producers to markets they cannot currently reach. </w:t>
       </w:r>
       <w:r>
         <w:rPr>
@@ -7115,23 +6689,7 @@
             <w:color w:val="1F3864"/>
             <w:u w:val="single"/>
           </w:rPr>
-          <w:t xml:space="preserve">Barroso, </w:t>
-        </w:r>
-        <w:proofErr w:type="spellStart"/>
-        <w:r>
-          <w:rPr>
-            <w:color w:val="1F3864"/>
-            <w:u w:val="single"/>
-          </w:rPr>
-          <w:t>Hölzle</w:t>
-        </w:r>
-        <w:proofErr w:type="spellEnd"/>
-        <w:r>
-          <w:rPr>
-            <w:color w:val="1F3864"/>
-            <w:u w:val="single"/>
-          </w:rPr>
-          <w:t>, and Ranganathan 2018</w:t>
+          <w:t>Barroso, Hölzle, and Ranganathan 2018</w:t>
         </w:r>
       </w:hyperlink>
       <w:r>
@@ -7167,23 +6725,7 @@
             <w:color w:val="1F3864"/>
             <w:u w:val="single"/>
           </w:rPr>
-          <w:t xml:space="preserve">Barroso, </w:t>
-        </w:r>
-        <w:proofErr w:type="spellStart"/>
-        <w:r>
-          <w:rPr>
-            <w:color w:val="1F3864"/>
-            <w:u w:val="single"/>
-          </w:rPr>
-          <w:t>Hölzle</w:t>
-        </w:r>
-        <w:proofErr w:type="spellEnd"/>
-        <w:r>
-          <w:rPr>
-            <w:color w:val="1F3864"/>
-            <w:u w:val="single"/>
-          </w:rPr>
-          <w:t>, and Ranganathan 2018</w:t>
+          <w:t>Barroso, Hölzle, and Ranganathan 2018</w:t>
         </w:r>
       </w:hyperlink>
       <w:r>
@@ -7250,47 +6792,14 @@
           <w:color w:val="1F3864"/>
           <w:u w:val="single"/>
         </w:rPr>
-        <w:t xml:space="preserve">Barroso, </w:t>
-      </w:r>
-      <w:proofErr w:type="spellStart"/>
-      <w:r>
-        <w:rPr>
-          <w:color w:val="1F3864"/>
-          <w:u w:val="single"/>
-        </w:rPr>
-        <w:t>Hölzle</w:t>
-      </w:r>
-      <w:proofErr w:type="spellEnd"/>
-      <w:r>
-        <w:rPr>
-          <w:color w:val="1F3864"/>
-          <w:u w:val="single"/>
-        </w:rPr>
-        <w:t>, and Ranganathan 2018</w:t>
+        <w:t>Barroso, Hölzle, and Ranganathan 2018</w:t>
       </w:r>
       <w:r>
         <w:fldChar w:fldCharType="end"/>
       </w:r>
       <w:bookmarkEnd w:id="33"/>
       <w:r>
-        <w:t>). Like hardware, networking equipment is procured at uniform global prices, so this term does not affect cross-country cost rankings. GPU prices are assumed to be uniform across countries. In practice, export controls, logistics costs, insurance, and local distribution markups can raise effective GPU prices by 5–15% in developing countries. A 10% GPU price premium would add roughly $0.10/</w:t>
-      </w:r>
-      <w:proofErr w:type="spellStart"/>
-      <w:r>
-        <w:t>hr</w:t>
-      </w:r>
-      <w:proofErr w:type="spellEnd"/>
-      <w:r>
-        <w:t xml:space="preserve"> to unit costs, substantially eroding the thin cost advantages documented in Table A2. This assumption thus works in favor of </w:t>
-      </w:r>
-      <w:proofErr w:type="gramStart"/>
-      <w:r>
-        <w:lastRenderedPageBreak/>
-        <w:t>developing-country</w:t>
-      </w:r>
-      <w:proofErr w:type="gramEnd"/>
-      <w:r>
-        <w:t xml:space="preserve"> exporters and should be kept in mind when interpreting the calibration results.</w:t>
+        <w:t>). Like hardware, networking equipment is procured at uniform global prices, so this term does not affect cross-country cost rankings. GPU prices are assumed to be uniform across countries. In practice, export controls, logistics costs, insurance, and local distribution markups can raise effective GPU prices by 5–15% in developing countries. A 10% GPU price premium would add roughly $0.10/hr to unit costs, substantially eroding the thin cost advantages documented in Table A2. This assumption thus works in favor of developing-country exporters and should be kept in mind when interpreting the calibration results.</w:t>
       </w:r>
     </w:p>
     <w:p>
@@ -7345,7 +6854,11 @@
         </m:r>
       </m:oMath>
       <w:r>
-        <w:t>, a latency difference of 100 ms (roughly the intercontinental round-trip between Europe and East Asia) imposes an 8% cost penalty, consistent with industry evidence that web-service revenue declines by 1% per 100 ms of additional latency.</w:t>
+        <w:t xml:space="preserve">, a latency difference of 100 ms (roughly the </w:t>
+      </w:r>
+      <w:r>
+        <w:lastRenderedPageBreak/>
+        <w:t>intercontinental round-trip between Europe and East Asia) imposes an 8% cost penalty, consistent with industry evidence that web-service revenue declines by 1% per 100 ms of additional latency.</w:t>
       </w:r>
       <w:r>
         <w:rPr>
@@ -7660,13 +7173,8 @@
         </w:rPr>
         <w:t xml:space="preserve">Demand. </w:t>
       </w:r>
-      <w:proofErr w:type="gramStart"/>
-      <w:r>
-        <w:t>Compute</w:t>
-      </w:r>
-      <w:proofErr w:type="gramEnd"/>
-      <w:r>
-        <w:t xml:space="preserve"> demand </w:t>
+      <w:r>
+        <w:t xml:space="preserve">Compute demand </w:t>
       </w:r>
       <m:oMath>
         <m:sSub>
@@ -7720,19 +7228,7 @@
       </w:r>
       <w:bookmarkEnd w:id="36"/>
       <w:r>
-        <w:t xml:space="preserve">. For the top 15 markets, capacity estimates come from industry reports (Synergy Research, Cushman &amp; Wakefield, CBRE, Mordor Intelligence). For smaller markets, capacity is estimated from facility counts and regional averages. The five largest demand centers (United States of America (43%), China (26%), India (2.9%), </w:t>
-      </w:r>
-      <w:r>
-        <w:lastRenderedPageBreak/>
-        <w:t xml:space="preserve">Canada (3%), and Australia (2%)) account for 77% of global demand. MW capacity captures the scale of </w:t>
-      </w:r>
-      <w:proofErr w:type="gramStart"/>
-      <w:r>
-        <w:t>compute</w:t>
-      </w:r>
-      <w:proofErr w:type="gramEnd"/>
-      <w:r>
-        <w:t xml:space="preserve"> infrastructure more accurately than facility counts. Chinese data centers, though fewer in number (449 in </w:t>
+        <w:t xml:space="preserve">. For the top 15 markets, capacity estimates come from industry reports (Synergy Research, Cushman &amp; Wakefield, CBRE, Mordor Intelligence). For smaller markets, capacity is estimated from facility counts and regional averages. The five largest demand centers (United States of America (43%), China (26%), India (2.9%), Canada (3%), and Australia (2%)) account for 77% of global demand. MW capacity captures the scale of compute infrastructure more accurately than facility counts. Chinese data centers, though fewer in number (449 in </w:t>
       </w:r>
       <w:bookmarkStart w:id="37" w:name="Cloudscene2025txt"/>
       <w:r>
@@ -7744,7 +7240,6 @@
       <w:r>
         <w:fldChar w:fldCharType="separate"/>
       </w:r>
-      <w:proofErr w:type="spellStart"/>
       <w:r>
         <w:rPr>
           <w:color w:val="1F3864"/>
@@ -7752,7 +7247,6 @@
         </w:rPr>
         <w:t>Cloudscene</w:t>
       </w:r>
-      <w:proofErr w:type="spellEnd"/>
       <w:r>
         <w:fldChar w:fldCharType="end"/>
       </w:r>
@@ -7818,6 +7312,7 @@
           <w:rFonts w:ascii="Times New Roman" w:hAnsi="Times New Roman"/>
           <w:color w:val="2F5496"/>
         </w:rPr>
+        <w:lastRenderedPageBreak/>
         <w:t>6. Calibration and Discussion</w:t>
       </w:r>
     </w:p>
@@ -7859,37 +7354,12 @@
       <w:r>
         <w:fldChar w:fldCharType="separate"/>
       </w:r>
-      <w:proofErr w:type="spellStart"/>
       <w:r>
         <w:rPr>
           <w:color w:val="1F3864"/>
           <w:u w:val="single"/>
         </w:rPr>
-        <w:t>Costinot</w:t>
-      </w:r>
-      <w:proofErr w:type="spellEnd"/>
-      <w:r>
-        <w:rPr>
-          <w:color w:val="1F3864"/>
-          <w:u w:val="single"/>
-        </w:rPr>
-        <w:t xml:space="preserve">, Donaldson, and </w:t>
-      </w:r>
-      <w:proofErr w:type="spellStart"/>
-      <w:r>
-        <w:rPr>
-          <w:color w:val="1F3864"/>
-          <w:u w:val="single"/>
-        </w:rPr>
-        <w:t>Komunjer</w:t>
-      </w:r>
-      <w:proofErr w:type="spellEnd"/>
-      <w:r>
-        <w:rPr>
-          <w:color w:val="1F3864"/>
-          <w:u w:val="single"/>
-        </w:rPr>
-        <w:t xml:space="preserve"> (2012)</w:t>
+        <w:t>Costinot, Donaldson, and Komunjer (2012)</w:t>
       </w:r>
       <w:r>
         <w:fldChar w:fldCharType="end"/>
@@ -8113,51 +7583,7 @@
         </m:r>
       </m:oMath>
       <w:r>
-        <w:t xml:space="preserve"> countries, sorted by unit cost under observed electricity prices. Under observed tariffs, the cheapest producer is Iran ($1.41/hr), followed by Turkmenistan ($1.11/hr) and Kyrgyzstan ($1.13/hr). But this ranking is misleading. Iran’s headline cost rests on electricity priced at $0.005/kWh, a figure sustained by one of the world’s largest fossil fuel subsidies. Turkmenistan, Algeria, Qatar, and several other low-cost producers face similar distortions. Construction costs account for 3–6% of total co</w:t>
-      </w:r>
-      <w:proofErr w:type="spellStart"/>
-      <w:r>
-        <w:t>sts</w:t>
-      </w:r>
-      <w:proofErr w:type="spellEnd"/>
-      <w:r>
-        <w:t>, ranging from $0.033/</w:t>
-      </w:r>
-      <w:proofErr w:type="spellStart"/>
-      <w:r>
-        <w:t>hr</w:t>
-      </w:r>
-      <w:proofErr w:type="spellEnd"/>
-      <w:r>
-        <w:t xml:space="preserve"> (China) to </w:t>
-      </w:r>
-      <w:r>
-        <w:lastRenderedPageBreak/>
-        <w:t>$0.078/</w:t>
-      </w:r>
-      <w:proofErr w:type="spellStart"/>
-      <w:r>
-        <w:t>hr</w:t>
-      </w:r>
-      <w:proofErr w:type="spellEnd"/>
-      <w:r>
-        <w:t xml:space="preserve"> (Japan, Singapore). The Nordics benefit from low PUE (1.08–1.10). At the expensive end, Ireland ($1.28/</w:t>
-      </w:r>
-      <w:proofErr w:type="spellStart"/>
-      <w:r>
-        <w:t>hr</w:t>
-      </w:r>
-      <w:proofErr w:type="spellEnd"/>
-      <w:r>
-        <w:t>) and Greenland ($1.32/</w:t>
-      </w:r>
-      <w:proofErr w:type="spellStart"/>
-      <w:r>
-        <w:t>hr</w:t>
-      </w:r>
-      <w:proofErr w:type="spellEnd"/>
-      <w:r>
-        <w:t>) face high electricity prices.</w:t>
+        <w:t xml:space="preserve"> countries, sorted by unit cost under observed electricity prices. Under observed tariffs, the cheapest producer is Iran ($1.41/hr), followed by Turkmenistan ($1.11/hr) and Kyrgyzstan ($1.13/hr). But this ranking is misleading. Iran’s headline cost rests on electricity priced at $0.005/kWh, a figure sustained by one of the world’s largest fossil fuel subsidies. Turkmenistan, Algeria, Qatar, and several other low-cost producers face similar distortions. Construction costs account for 3–6% of total costs, ranging from $0.033/hr (China) to $0.078/hr (Japan, Singapore). The Nordics benefit from low PUE (1.08–1.10). At the expensive end, Ireland ($1.28/hr) and Greenland ($1.32/hr) face high electricity prices.</w:t>
       </w:r>
     </w:p>
     <w:p>
@@ -8214,53 +7640,17 @@
       </w:r>
       <w:bookmarkEnd w:id="45"/>
       <w:r>
-        <w:t>). This adjustment is applied to 13 countries whose retail electricity prices fall below estimated LRMC. Hydropower producers (Kyrgyzstan, Canada, Norway) are not adjusted because their low prices reflect genuine resource advantages</w:t>
+        <w:t xml:space="preserve">). This adjustment is applied to 13 countries whose retail electricity prices fall below estimated LRMC. Hydropower producers (Kyrgyzstan, Canada, </w:t>
+      </w:r>
+      <w:r>
+        <w:lastRenderedPageBreak/>
+        <w:t>Norway) are not adjusted because their low prices reflect genuine resource advantages</w:t>
       </w:r>
       <w:r>
         <w:t xml:space="preserve"> rather than</w:t>
       </w:r>
       <w:r>
-        <w:t xml:space="preserve"> fiscal transfers. The resulting cost-recovery ranking is the paper’s preferred baseline. The five cheapest producers become Kyrgyzstan ($1.58/</w:t>
-      </w:r>
-      <w:proofErr w:type="spellStart"/>
-      <w:r>
-        <w:t>hr</w:t>
-      </w:r>
-      <w:proofErr w:type="spellEnd"/>
-      <w:r>
-        <w:t>), Canada ($1.59/</w:t>
-      </w:r>
-      <w:proofErr w:type="spellStart"/>
-      <w:r>
-        <w:t>hr</w:t>
-      </w:r>
-      <w:proofErr w:type="spellEnd"/>
-      <w:r>
-        <w:t>), Ethiopia ($1.59/</w:t>
-      </w:r>
-      <w:proofErr w:type="spellStart"/>
-      <w:r>
-        <w:t>hr</w:t>
-      </w:r>
-      <w:proofErr w:type="spellEnd"/>
-      <w:r>
-        <w:t>), Kosovo ($1.60/</w:t>
-      </w:r>
-      <w:proofErr w:type="spellStart"/>
-      <w:r>
-        <w:t>hr</w:t>
-      </w:r>
-      <w:proofErr w:type="spellEnd"/>
-      <w:r>
-        <w:t>), and Tajikistan ($1.60/</w:t>
-      </w:r>
-      <w:proofErr w:type="spellStart"/>
-      <w:r>
-        <w:t>hr</w:t>
-      </w:r>
-      <w:proofErr w:type="spellEnd"/>
-      <w:r>
-        <w:t xml:space="preserve">). A sovereignty premium </w:t>
+        <w:t xml:space="preserve"> fiscal transfers. The resulting cost-recovery ranking is the paper’s preferred baseline. The five cheapest producers become Kyrgyzstan ($1.58/hr), Canada ($1.59/hr), Ethiopia ($1.59/hr), Kosovo ($1.60/hr), and Tajikistan ($1.60/hr). A sovereignty premium </w:t>
       </w:r>
       <m:oMath>
         <m:r>
@@ -8280,15 +7670,7 @@
         </m:r>
       </m:oMath>
       <w:r>
-        <w:t xml:space="preserve"> shifts </w:t>
-      </w:r>
-      <w:proofErr w:type="gramStart"/>
-      <w:r>
-        <w:t>the majority of</w:t>
-      </w:r>
-      <w:proofErr w:type="gramEnd"/>
-      <w:r>
-        <w:t xml:space="preserve"> countries to </w:t>
+        <w:t xml:space="preserve"> shifts the majority of countries to </w:t>
       </w:r>
       <w:r>
         <w:rPr>
@@ -8297,15 +7679,7 @@
         <w:t>domestic</w:t>
       </w:r>
       <w:r>
-        <w:t xml:space="preserve"> production. The sovereignty premium is particularly powerful for inference, since the latency markup within Europe is moderate (10–40 </w:t>
-      </w:r>
-      <w:proofErr w:type="spellStart"/>
-      <w:r>
-        <w:t>ms</w:t>
-      </w:r>
-      <w:proofErr w:type="spellEnd"/>
-      <w:r>
-        <w:t xml:space="preserve">, adding 1–3%), even a small domestic preference tips the decision away from importing. </w:t>
+        <w:t xml:space="preserve"> production. The sovereignty premium is particularly powerful for inference, since the latency markup within Europe is moderate (10–40 ms, adding 1–3%), even a small domestic preference tips the decision away from importing. </w:t>
       </w:r>
       <w:bookmarkStart w:id="46" w:name="_fig1_ref"/>
       <w:r>
@@ -8446,15 +7820,7 @@
         </m:sSubSup>
       </m:oMath>
       <w:r>
-        <w:t xml:space="preserve"> from Section 4 varies widely across the calibration. Near-frontier countries, whose production costs are close to the cheapest global supplier, switch to domestic production with minimal sovereignty </w:t>
-      </w:r>
-      <w:proofErr w:type="gramStart"/>
-      <w:r>
-        <w:t>premia</w:t>
-      </w:r>
-      <w:proofErr w:type="gramEnd"/>
-      <w:r>
-        <w:t xml:space="preserve">. Kyrgyzstan requires only </w:t>
+        <w:t xml:space="preserve"> from Section 4 varies widely across the calibration. Near-frontier countries, whose production costs are close to the cheapest global supplier, switch to domestic production with minimal sovereignty premia. Kyrgyzstan requires only </w:t>
       </w:r>
       <m:oMath>
         <m:sSubSup>
@@ -8494,15 +7860,7 @@
         </m:r>
       </m:oMath>
       <w:r>
-        <w:t xml:space="preserve">, China 0.8%, and the United States 2.6%. High-cost countries require much larger </w:t>
-      </w:r>
-      <w:proofErr w:type="gramStart"/>
-      <w:r>
-        <w:t>premia</w:t>
-      </w:r>
-      <w:proofErr w:type="gramEnd"/>
-      <w:r>
-        <w:t xml:space="preserve">. Germany needs </w:t>
+        <w:t xml:space="preserve">, China 0.8%, and the United States 2.6%. High-cost countries require much larger premia. Germany needs </w:t>
       </w:r>
       <m:oMath>
         <m:sSubSup>
@@ -8542,11 +7900,7 @@
         </m:r>
       </m:oMath>
       <w:r>
-        <w:t xml:space="preserve"> and Japan 6.9%. </w:t>
-      </w:r>
-      <w:r>
-        <w:lastRenderedPageBreak/>
-        <w:t xml:space="preserve">Countries with high </w:t>
+        <w:t xml:space="preserve"> and Japan 6.9%. Countries with high </w:t>
       </w:r>
       <m:oMath>
         <m:sSubSup>
@@ -8595,15 +7949,11 @@
         <w:rPr>
           <w:i/>
         </w:rPr>
+        <w:lastRenderedPageBreak/>
         <w:t xml:space="preserve">Trade flows under capacity constraints. </w:t>
       </w:r>
-      <w:proofErr w:type="gramStart"/>
-      <w:r>
-        <w:t>Weighting</w:t>
-      </w:r>
-      <w:proofErr w:type="gramEnd"/>
-      <w:r>
-        <w:t xml:space="preserve"> the sourcing patterns by demand shares from </w:t>
+      <w:r>
+        <w:t xml:space="preserve">Weighting the sourcing patterns by demand shares from </w:t>
       </w:r>
       <w:bookmarkStart w:id="47" w:name="Eq3txt904"/>
       <w:r>
@@ -8672,15 +8022,7 @@
         <w:t xml:space="preserve">in </w:t>
       </w:r>
       <w:r>
-        <w:t>Kyrgyzstan ($0.014/</w:t>
-      </w:r>
-      <w:proofErr w:type="spellStart"/>
-      <w:r>
-        <w:t>hr</w:t>
-      </w:r>
-      <w:proofErr w:type="spellEnd"/>
-      <w:r>
-        <w:t xml:space="preserve">), consistent with Proposition 4. Inference is more dispersed, with the top five suppliers being Canada (46%), Kyrgyzstan (26%), Kosovo (6%), </w:t>
+        <w:t xml:space="preserve">Kyrgyzstan ($0.014/hr), consistent with Proposition 4. Inference is more dispersed, with the top five suppliers being Canada (46%), Kyrgyzstan (26%), Kosovo (6%), </w:t>
       </w:r>
       <w:r>
         <w:t xml:space="preserve">the United Kingdom (3%), and </w:t>
@@ -8752,19 +8094,7 @@
         <w:jc w:val="both"/>
       </w:pPr>
       <w:r>
-        <w:t xml:space="preserve">Doubling the sovereignty premium to 20% shifts 1 additional country to domestic training production, reducing the share of global training demand available to foreign producers from 0% to 0%. At 20%, nearly all countries produce training domestically, and the export market for training effectively disappears. Inference export revenue is </w:t>
-      </w:r>
-      <w:r>
-        <w:lastRenderedPageBreak/>
-        <w:t xml:space="preserve">more resilient to sovereignty </w:t>
-      </w:r>
-      <w:proofErr w:type="gramStart"/>
-      <w:r>
-        <w:t>premia</w:t>
-      </w:r>
-      <w:proofErr w:type="gramEnd"/>
-      <w:r>
-        <w:t xml:space="preserve"> because the latency advantage of proximity partially insulates regional hubs.</w:t>
+        <w:t>Doubling the sovereignty premium to 20% shifts 1 additional country to domestic training production, reducing the share of global training demand available to foreign producers from 0% to 0%. At 20%, nearly all countries produce training domestically, and the export market for training effectively disappears. Inference export revenue is more resilient to sovereignty premia because the latency advantage of proximity partially insulates regional hubs.</w:t>
       </w:r>
     </w:p>
     <w:p>
@@ -8779,47 +8109,11 @@
         <w:t xml:space="preserve">Major demand centers. </w:t>
       </w:r>
       <w:r>
-        <w:t>The model’s predictions vary across major AI demand centers because each faces a different latency geography. For the United States, the cost-recovery optimum sources training from the cheapest available producer and inference from Canada ($1.66/</w:t>
-      </w:r>
-      <w:proofErr w:type="spellStart"/>
-      <w:r>
-        <w:t>hr</w:t>
-      </w:r>
-      <w:proofErr w:type="spellEnd"/>
-      <w:r>
-        <w:t>). For Germany, inference is sourced from Kosovo (.65/hr) and for France from Kosovo (.66/hr). The United Kingdom produces inference domestically at .66/hr.</w:t>
-      </w:r>
-      <w:proofErr w:type="spellStart"/>
-      <w:r>
-        <w:t/>
-      </w:r>
-      <w:proofErr w:type="spellEnd"/>
-      <w:r>
-        <w:t/>
-      </w:r>
-      <w:proofErr w:type="spellStart"/>
-      <w:r>
-        <w:t/>
-      </w:r>
-      <w:proofErr w:type="spellEnd"/>
-      <w:r>
-        <w:t>66/</w:t>
-      </w:r>
-      <w:proofErr w:type="spellStart"/>
-      <w:r>
-        <w:t>hr</w:t>
-      </w:r>
-      <w:proofErr w:type="spellEnd"/>
-      <w:r>
-        <w:t>). For China, the cheapest inference source is Kyrgyzstan ($1.63/</w:t>
-      </w:r>
-      <w:proofErr w:type="spellStart"/>
-      <w:r>
-        <w:t>hr</w:t>
-      </w:r>
-      <w:proofErr w:type="spellEnd"/>
-      <w:r>
-        <w:t>), a bordering country with hydropower-based electricity. These patterns illustrate the prediction that inference organizes around latency-bounded regional hubs, and each major market has a distinct optimal supplier determined by geography. With a sovereignty premium of 10%, most large economies shift to full domestic production.</w:t>
+        <w:t xml:space="preserve">The model’s predictions vary across major AI demand centers because each faces a different latency geography. For the United States, the cost-recovery optimum sources training from the cheapest available producer and inference from Canada ($1.66/hr). For Germany, inference is sourced from Kosovo (.65/hr) and for </w:t>
+      </w:r>
+      <w:r>
+        <w:lastRenderedPageBreak/>
+        <w:t>France from Kosovo (.66/hr). The United Kingdom produces inference domestically at .66/hr.66/hr). For China, the cheapest inference source is Kyrgyzstan ($1.63/hr), a bordering country with hydropower-based electricity. These patterns illustrate the prediction that inference organizes around latency-bounded regional hubs, and each major market has a distinct optimal supplier determined by geography. With a sovereignty premium of 10%, most large economies shift to full domestic production.</w:t>
       </w:r>
     </w:p>
     <w:p>
@@ -8864,15 +8158,7 @@
         </m:sSub>
       </m:oMath>
       <w:r>
-        <w:t xml:space="preserve"> for Iran, Russia, and Belarus, and grid reliability varies widely. Data center investments are large, long-lived, and immobile, so the viability of a country as a </w:t>
-      </w:r>
-      <w:proofErr w:type="gramStart"/>
-      <w:r>
-        <w:t>compute</w:t>
-      </w:r>
-      <w:proofErr w:type="gramEnd"/>
-      <w:r>
-        <w:t xml:space="preserve"> exporter depends on institutional factors not captured by </w:t>
+        <w:t xml:space="preserve"> for Iran, Russia, and Belarus, and grid reliability varies widely. Data center investments are large, long-lived, and immobile, so the viability of a country as a compute exporter depends on institutional factors not captured by </w:t>
       </w:r>
       <m:oMath>
         <m:sSub>
@@ -8911,15 +8197,7 @@
         <w:jc w:val="both"/>
       </w:pPr>
       <w:r>
-        <w:t xml:space="preserve">The EU’s GDPR and AI Act segment the </w:t>
-      </w:r>
-      <w:proofErr w:type="gramStart"/>
-      <w:r>
-        <w:t>compute</w:t>
-      </w:r>
-      <w:proofErr w:type="gramEnd"/>
-      <w:r>
-        <w:t xml:space="preserve"> market along regulatory lines, reinforcing the sovereignty premium </w:t>
+        <w:t xml:space="preserve">The EU’s GDPR and AI Act segment the compute market along regulatory lines, reinforcing the sovereignty premium </w:t>
       </w:r>
       <m:oMath>
         <m:r>
@@ -8983,11 +8261,7 @@
       </w:r>
       <w:bookmarkEnd w:id="49"/>
       <w:r>
-        <w:t xml:space="preserve"> formalizes these factors. Dividing each </w:t>
-      </w:r>
-      <w:r>
-        <w:lastRenderedPageBreak/>
-        <w:t xml:space="preserve">country’s engineering cost by its reliability score yields the effective cost </w:t>
+        <w:t xml:space="preserve"> formalizes these factors. Dividing each country’s engineering cost by its reliability score yields the effective cost </w:t>
       </w:r>
       <m:oMath>
         <m:sSubSup>
@@ -9093,15 +8367,11 @@
         </m:sSub>
       </m:oMath>
       <w:r>
-        <w:t xml:space="preserve">. Under reliability adjustment, the five cheapest producers become Canada ($1.61/hr), Norway ($1.62/hr), Finland ($1.62/hr), Sweden ($1.63/hr), and Iceland ($1.64/hr). 9 of the top 10 baseline producers fall out of the top 10 after adjustment, </w:t>
-      </w:r>
-      <w:proofErr w:type="gramStart"/>
-      <w:r>
-        <w:t>replaced by</w:t>
-      </w:r>
-      <w:proofErr w:type="gramEnd"/>
-      <w:r>
-        <w:t xml:space="preserve"> countries with stronger institutions and more reliable grids. Although GPUs account for roughly 40 percent of total upfront data center capital expenditure, their short replacement cycle (3 years, compared with 15–25 years for the building shell) means that hardware amortization dominates the per-GPU-hour cost, accounting for over 80 percent of the total. Because hardware amortization accounts for roughly 94% of engineering costs and is identical everywhere, the cross-country cost spread is narrow (about 20%). Even modest institutional penalties are large relative to this thin margin, so governance quality can easily dominate the cost ranking. Engineering cost advantage is therefore necessary but not sufficient for FLOP exporting. </w:t>
+        <w:t xml:space="preserve">. Under reliability adjustment, the five cheapest producers become Canada ($1.61/hr), Norway ($1.62/hr), Finland ($1.62/hr), Sweden ($1.63/hr), and Iceland ($1.64/hr). 9 of the top 10 baseline producers fall out of the top 10 after adjustment, replaced by countries with stronger institutions and more reliable grids. Electricity prices determine the engineering cost ranking, but they are not the dominant factor determining where data centers are actually built. Reliability, sovereignty, and GPU access matter more for actual location decisions. Although GPUs account for roughly 40 percent of total upfront data center capital expenditure, their short replacement cycle (3 </w:t>
+      </w:r>
+      <w:r>
+        <w:lastRenderedPageBreak/>
+        <w:t xml:space="preserve">years, compared with 15–25 years for the building shell) means that hardware amortization dominates the per-GPU-hour cost, accounting for over 80 percent of the total. Because hardware amortization accounts for roughly 94% of engineering costs and is identical everywhere, the cross-country cost spread is narrow (about 20%). Even modest institutional penalties are large relative to this thin margin, so governance quality can easily dominate the cost ranking. Engineering cost advantage is therefore necessary but not sufficient for FLOP exporting. </w:t>
       </w:r>
       <w:bookmarkStart w:id="50" w:name="_fig3_ref"/>
       <w:r>
@@ -9125,15 +8395,7 @@
       </w:r>
       <w:bookmarkEnd w:id="50"/>
       <w:r>
-        <w:t xml:space="preserve"> illustrates the resulting rank reshuffling. These governance factors suggest that viable compute exporters are a strict subset of low-cost producers—those that combine cheap energy with adequate institutional quality, such as the Nordic countries, Canada, and parts of the Gulf and Central Asia. Water is another constraint. Evaporative cooling consumes large volumes, and several of the cheapest producers (Iran, Turkmenistan, Egypt, Saudi Arabia) are </w:t>
-      </w:r>
-      <w:proofErr w:type="gramStart"/>
-      <w:r>
-        <w:t>water-scarce</w:t>
-      </w:r>
-      <w:proofErr w:type="gramEnd"/>
-      <w:r>
-        <w:t>. Liquid cooling reduces water needs but does not eliminate them.</w:t>
+        <w:t xml:space="preserve"> illustrates the resulting rank reshuffling. These governance factors suggest that viable compute exporters are a strict subset of low-cost producers—those that combine cheap energy with adequate institutional quality, such as the Nordic countries, Canada, and parts of the Gulf and Central Asia. Water is another constraint. Evaporative cooling consumes large volumes, and several of the cheapest producers (Iran, Turkmenistan, Egypt, Saudi Arabia) are water-scarce. Liquid cooling reduces water needs but does not eliminate them.</w:t>
       </w:r>
     </w:p>
     <w:p>
@@ -9142,23 +8404,7 @@
         <w:jc w:val="both"/>
       </w:pPr>
       <w:r>
-        <w:t xml:space="preserve">The sovereignty premium deserves scrutiny. Some domestic processing preference is justified for genuinely confidential data (e.g., military intelligence, health records, and national statistical systems). But much of the current policy push, particularly in the EU, extends the sovereignty logic far beyond these cases to cover routine commercial computation that carries no security risk. The welfare cost is not trivial. As shown above, a 10% premium already shifts most countries toward</w:t>
-      </w:r>
-      <w:proofErr w:type="gramStart"/>
-      <w:r>
-        <w:t/>
-      </w:r>
-      <w:proofErr w:type="gramEnd"/>
-      <w:r>
-        <w:t xml:space="preserve"> domestic production, forgoing the cost savings from specialization. Developing countries in Central Asia and Africa are likely to follow the EU template, imposing data localization requirements that their small markets cannot efficiently serve. The irony is that the same countries whose cost advantages make them natural FLOP exporters may simultaneously erect sovereignty barriers against importing </w:t>
-      </w:r>
-      <w:proofErr w:type="gramStart"/>
-      <w:r>
-        <w:t>compute</w:t>
-      </w:r>
-      <w:proofErr w:type="gramEnd"/>
-      <w:r>
-        <w:t xml:space="preserve"> from their neighbors, undermining the regional trade the model predicts would be welfare-improving.</w:t>
+        <w:t>The sovereignty premium deserves scrutiny. Some domestic processing preference is justified for genuinely confidential data (e.g., military intelligence, health records, and national statistical systems). But much of the current policy push, particularly in the EU, extends the sovereignty logic far beyond these cases to cover routine commercial computation that carries no security risk. The welfare cost is not trivial. As shown above, a 10% premium already shifts most countries toward domestic production, forgoing the cost savings from specialization. Developing countries in Central Asia and Africa are likely to follow the EU template, imposing data localization requirements that their small markets cannot efficiently serve. The irony is that the same countries whose cost advantages make them natural FLOP exporters may simultaneously erect sovereignty barriers against importing compute from their neighbors, undermining the regional trade the model predicts would be welfare-improving.</w:t>
       </w:r>
     </w:p>
     <w:p>
@@ -9173,11 +8419,11 @@
         <w:t xml:space="preserve">Subsidy adjustment. </w:t>
       </w:r>
       <w:r>
-        <w:t xml:space="preserve">The cost-recovery prices are derived from country-specific LRMC estimates. For gas exporters (Iran, Turkmenistan, Algeria, Qatar), the calibration uses </w:t>
+        <w:t xml:space="preserve">The cost-recovery prices are derived from country-specific LRMC estimates. For gas exporters (Iran, Turkmenistan, Algeria, Qatar), the calibration uses combined-cycle gas generation at export-parity fuel prices ($0.065–$0.100/kWh). For the Gulf states, it uses the opportunity cost of domestic gas combustion relative to LNG exports. For coal-dependent producers (Kazakhstan, South Africa), the calibration uses </w:t>
       </w:r>
       <w:r>
         <w:lastRenderedPageBreak/>
-        <w:t>combined-cycle gas generation at export-parity fuel prices ($0.065–$0.100/kWh). For the Gulf states, it uses the opportunity cost of domestic gas combustion relative to LNG exports. For coal-dependent producers (Kazakhstan, South Africa), the calibration uses the Eskom-style cost-recovery tariff. For Ethiopia, it uses the IMF’s hydro cost-recovery target ($0.050/kWh).</w:t>
+        <w:t>the Eskom-style cost-recovery tariff. For Ethiopia, it uses the IMF’s hydro cost-recovery target ($0.050/kWh).</w:t>
       </w:r>
       <w:r>
         <w:rPr>
@@ -9192,15 +8438,7 @@
         <w:t>F</w:t>
       </w:r>
       <w:r>
-        <w:t xml:space="preserve">or Iran, a 100 MW data center would receive roughly $70 million per year in implicit fiscal transfer. </w:t>
-      </w:r>
-      <w:proofErr w:type="gramStart"/>
-      <w:r>
-        <w:t>At export</w:t>
-      </w:r>
-      <w:proofErr w:type="gramEnd"/>
-      <w:r>
-        <w:t xml:space="preserve"> scale, this fiscal arithmetic becomes unsustainable. Even cost-recovery prices may understate the true resource cost. Regulated tariffs in many developing countries cover operating expenses but not the full capital cost of generation, transmission, and distribution infrastructure. </w:t>
+        <w:t xml:space="preserve">or Iran, a 100 MW data center would receive roughly $70 million per year in implicit fiscal transfer. At export scale, this fiscal arithmetic becomes unsustainable. Even cost-recovery prices may understate the true resource cost. Regulated tariffs in many developing countries cover operating expenses but not the full capital cost of generation, transmission, and distribution infrastructure. </w:t>
       </w:r>
       <w:r>
         <w:t xml:space="preserve">State-owned enterprises (SOEs) accumulate quasi-fiscal deficits that are </w:t>
@@ -9215,15 +8453,7 @@
         <w:t>questions about</w:t>
       </w:r>
       <w:r>
-        <w:t xml:space="preserve"> the political sustainability of export </w:t>
-      </w:r>
-      <w:proofErr w:type="gramStart"/>
-      <w:r>
-        <w:t>compute</w:t>
-      </w:r>
-      <w:proofErr w:type="gramEnd"/>
-      <w:r>
-        <w:t xml:space="preserve"> in situations where</w:t>
+        <w:t xml:space="preserve"> the political sustainability of export compute in situations where</w:t>
       </w:r>
       <w:r>
         <w:t xml:space="preserve"> the domestic energy sector cannot maintain its capital stock</w:t>
@@ -9283,27 +8513,7 @@
         <w:t>about</w:t>
       </w:r>
       <w:r>
-        <w:t xml:space="preserve"> 5% of national electricity output, and at the multi-facility scale implied by the model’s export predictions, data centers would become the dominant industrial load. At that scale, the assumption of price-taking </w:t>
-      </w:r>
-      <w:proofErr w:type="spellStart"/>
-      <w:r>
-        <w:t>behaviour</w:t>
-      </w:r>
-      <w:proofErr w:type="spellEnd"/>
-      <w:r>
-        <w:t xml:space="preserve"> breaks down. Increased demand would bid up wholesale electricity prices, competing with residential heating in winter (when Kyrgyz hydropower output drops), and likely </w:t>
-      </w:r>
-      <w:proofErr w:type="gramStart"/>
-      <w:r>
-        <w:t>triggering</w:t>
-      </w:r>
-      <w:proofErr w:type="gramEnd"/>
-      <w:r>
-        <w:t xml:space="preserve"> regulatory intervention. The cheap electricity that attracts investment would be </w:t>
-      </w:r>
-      <w:r>
-        <w:lastRenderedPageBreak/>
-        <w:t>partially eroded by the investment itself.</w:t>
+        <w:t xml:space="preserve"> 5% of national electricity output, and at the multi-facility scale implied by the model’s export predictions, data centers would become the dominant industrial load. At that scale, the assumption of price-taking behaviour breaks down. Increased demand would bid up wholesale electricity prices, competing with residential heating in winter (when Kyrgyz hydropower output drops), and likely triggering regulatory intervention. The cheap electricity that attracts investment would be partially eroded by the investment itself.</w:t>
       </w:r>
       <w:r>
         <w:rPr>
@@ -9354,15 +8564,11 @@
         </m:sSub>
       </m:oMath>
       <w:r>
-        <w:t xml:space="preserve"> partially addresses this concern by capping each country’s </w:t>
-      </w:r>
-      <w:proofErr w:type="gramStart"/>
-      <w:r>
-        <w:t>compute</w:t>
-      </w:r>
-      <w:proofErr w:type="gramEnd"/>
-      <w:r>
-        <w:t xml:space="preserve"> output, but within the feasible range, the model’s fixed-price assumption means that the cost advantages in Table A2 are upper bounds. A general equilibrium extension with upward-sloping electricity supply curves would compress these advantages further and narrow the set of viable exporters.</w:t>
+        <w:t xml:space="preserve"> partially addresses this concern by capping each country’s compute output, but within the feasible range, the model’s fixed-price assumption means that the cost advantages in Table A2 are upper </w:t>
+      </w:r>
+      <w:r>
+        <w:lastRenderedPageBreak/>
+        <w:t>bounds. A general equilibrium extension with upward-sloping electricity supply curves would compress these advantages further and narrow the set of viable exporters.</w:t>
       </w:r>
     </w:p>
     <w:p>
@@ -9437,23 +8643,7 @@
         <w:t xml:space="preserve">Agglomeration and market structure. </w:t>
       </w:r>
       <w:r>
-        <w:t xml:space="preserve">The competitive framework abstracts from the industrial organization of the cloud compute market, which is dominated by a small number of </w:t>
-      </w:r>
-      <w:proofErr w:type="spellStart"/>
-      <w:r>
-        <w:t>hyperscalers</w:t>
-      </w:r>
-      <w:proofErr w:type="spellEnd"/>
-      <w:r>
-        <w:t xml:space="preserve"> (AWS, Azure, Google Cloud) with significant scale economies, proprietary networks, and market power. In practice, whether a country becomes a compute exporter depends not only on unit costs but on whether a </w:t>
-      </w:r>
-      <w:proofErr w:type="spellStart"/>
-      <w:r>
-        <w:t>hyperscaler</w:t>
-      </w:r>
-      <w:proofErr w:type="spellEnd"/>
-      <w:r>
-        <w:t xml:space="preserve"> or colocation provider chooses to invest there, a decision shaped by agglomeration economies, institutional quality, and network connectivity (</w:t>
+        <w:t>The competitive framework abstracts from the industrial organization of the cloud compute market, which is dominated by a small number of hyperscalers (AWS, Azure, Google Cloud) with significant scale economies, proprietary networks, and market power. In practice, whether a country becomes a compute exporter depends not only on unit costs but on whether a hyperscaler or colocation provider chooses to invest there, a decision shaped by agglomeration economies, institutional quality, and network connectivity (</w:t>
       </w:r>
       <w:bookmarkStart w:id="51" w:name="Krugman1991txt"/>
       <w:r>
@@ -9486,24 +8676,11 @@
         <w:jc w:val="both"/>
       </w:pPr>
       <w:r>
+        <w:t xml:space="preserve">The model’s contribution is to identify which countries satisfy the necessary cost condition for competitive supply. Even under increasing returns, hyperscalers expanding internationally will favor locations where electricity, cooling, and construction costs are lowest, conditional on meeting minimum infrastructure thresholds. The cost ranking in Table A2 thus identifies the feasibility frontier. countries that are cost-competitive have a </w:t>
+      </w:r>
+      <w:r>
         <w:lastRenderedPageBreak/>
-        <w:t xml:space="preserve">The model’s contribution is to identify which countries satisfy the necessary cost condition for competitive supply. Even under increasing returns, </w:t>
-      </w:r>
-      <w:proofErr w:type="spellStart"/>
-      <w:r>
-        <w:t>hyperscalers</w:t>
-      </w:r>
-      <w:proofErr w:type="spellEnd"/>
-      <w:r>
-        <w:t xml:space="preserve"> expanding internationally will favor locations where electricity, cooling, and construction costs are lowest, conditional on meeting minimum infrastructure thresholds. The cost ranking in Table A2 thus identifies the feasibility frontier. countries that are cost-competitive have a prerequisite for attracting investment, though cost competitiveness alone is not sufficient. The thin margins documented above (a 20% spread between cheapest and most expensive) reinforce this point. Since unit cost advantages are modest, institutional and agglomeration factors are often decisive in determining which cost-competitive countries attract</w:t>
-      </w:r>
-      <w:proofErr w:type="gramStart"/>
-      <w:r>
-        <w:t/>
-      </w:r>
-      <w:proofErr w:type="gramEnd"/>
-      <w:r>
-        <w:t xml:space="preserve"> investment.</w:t>
+        <w:t>prerequisite for attracting investment, though cost competitiveness alone is not sufficient. The thin margins documented above (a 20% spread between cheapest and most expensive) reinforce this point. Since unit cost advantages are modest, institutional and agglomeration factors are often decisive in determining which cost-competitive countries attract investment.</w:t>
       </w:r>
     </w:p>
     <w:p>
@@ -9524,23 +8701,7 @@
         <w:jc w:val="both"/>
       </w:pPr>
       <w:r>
-        <w:t xml:space="preserve">This paper develops a capacity-constrained model of trade in computing services (FLOPs) in which countries </w:t>
-      </w:r>
-      <w:proofErr w:type="gramStart"/>
-      <w:r>
-        <w:t>produce</w:t>
-      </w:r>
-      <w:proofErr w:type="gramEnd"/>
-      <w:r>
-        <w:t xml:space="preserve"> and export computing capacity based on their energy-resource endowments, as reflected in electricity prices, climate, and construction costs. The model distinguishes two service types, latency-insensitive training and latency-sensitive inference, and introduces a sovereignty premium to capture governments’ preference for domestic data processing. Capacity ceilings transform the classical cost-based assignment into a framework with market-clearing prices and scarcity rents. The paper </w:t>
-      </w:r>
-      <w:proofErr w:type="gramStart"/>
-      <w:r>
-        <w:t>calibrates</w:t>
-      </w:r>
-      <w:proofErr w:type="gramEnd"/>
-      <w:r>
-        <w:t xml:space="preserve"> the model for 86 countries using data on electricity prices, temperatures, construction costs, bilateral latencies, and grid capacity.</w:t>
+        <w:t>This paper develops a capacity-constrained model of trade in computing services (FLOPs) in which countries produce and export computing capacity based on their energy-resource endowments, as reflected in electricity prices, climate, and construction costs. The model distinguishes two service types, latency-insensitive training and latency-sensitive inference, and introduces a sovereignty premium to capture governments’ preference for domestic data processing. Capacity ceilings transform the classical cost-based assignment into a framework with market-clearing prices and scarcity rents. The paper calibrates the model for 86 countries using data on electricity prices, temperatures, construction costs, bilateral latencies, and grid capacity.</w:t>
       </w:r>
     </w:p>
     <w:p>
@@ -9549,18 +8710,9 @@
         <w:jc w:val="both"/>
       </w:pPr>
       <w:r>
-        <w:t xml:space="preserve">Across 86 countries, low-energy-cost countries export training </w:t>
-      </w:r>
-      <w:proofErr w:type="gramStart"/>
-      <w:r>
-        <w:t>compute</w:t>
-      </w:r>
-      <w:proofErr w:type="gramEnd"/>
-      <w:r>
-        <w:t>, while inference is served by regional hubs close enough to users to meet latency requirements. The sovereignty premium rationalizes widespread domestic investment, shifting the majority of countries from import to domestic production, at a demand-weighted welfare cost of 6.0% of average compute spending, comparable in magnitude to the 1–10% welfare losses from trade barriers estimated for goods trade (</w:t>
+        <w:t>Across 86 countries, low-energy-cost countries export training compute, while inference is served by regional hubs close enough to users to meet latency requirements. The sovereignty premium rationalizes widespread domestic investment, shifting the majority of countries from import to domestic production, at a demand-weighted welfare cost of 6.0% of average compute spending, comparable in magnitude to the 1–10% welfare losses from trade barriers estimated for goods trade (</w:t>
       </w:r>
       <w:bookmarkStart w:id="52" w:name="ACR2012txt"/>
-      <w:proofErr w:type="spellStart"/>
       <w:r>
         <w:fldChar w:fldCharType="begin"/>
       </w:r>
@@ -9575,83 +8727,38 @@
           <w:color w:val="1F3864"/>
           <w:u w:val="single"/>
         </w:rPr>
-        <w:t>Arkolakis</w:t>
-      </w:r>
-      <w:proofErr w:type="spellEnd"/>
+        <w:t>Arkolakis, Costinot, and Rodríguez-Clare 2012</w:t>
+      </w:r>
+      <w:r>
+        <w:fldChar w:fldCharType="end"/>
+      </w:r>
+      <w:bookmarkEnd w:id="52"/>
+      <w:r>
+        <w:t xml:space="preserve">). The model generates a country taxonomy (full importers, training exporters, inference hubs, and hybrid regimes) that maps onto observed investment patterns. This geographic structure is consistent with </w:t>
+      </w:r>
+      <w:bookmarkStart w:id="53" w:name="Lehdonvirta2024txt"/>
+      <w:r>
+        <w:fldChar w:fldCharType="begin"/>
+      </w:r>
+      <w:r>
+        <w:instrText>HYPERLINK \l "Lehdonvirta2024"</w:instrText>
+      </w:r>
+      <w:r>
+        <w:fldChar w:fldCharType="separate"/>
+      </w:r>
       <w:r>
         <w:rPr>
           <w:color w:val="1F3864"/>
           <w:u w:val="single"/>
         </w:rPr>
-        <w:t xml:space="preserve">, </w:t>
-      </w:r>
-      <w:proofErr w:type="spellStart"/>
-      <w:r>
-        <w:rPr>
-          <w:color w:val="1F3864"/>
-          <w:u w:val="single"/>
-        </w:rPr>
-        <w:t>Costinot</w:t>
-      </w:r>
-      <w:proofErr w:type="spellEnd"/>
-      <w:r>
-        <w:rPr>
-          <w:color w:val="1F3864"/>
-          <w:u w:val="single"/>
-        </w:rPr>
-        <w:t>, and Rodríguez-Clare 2012</w:t>
+        <w:t>Lehdonvirta, Wu, and Hawkins (2024)</w:t>
       </w:r>
       <w:r>
         <w:fldChar w:fldCharType="end"/>
       </w:r>
-      <w:bookmarkEnd w:id="52"/>
-      <w:r>
-        <w:t xml:space="preserve">). The model generates a </w:t>
-      </w:r>
-      <w:proofErr w:type="gramStart"/>
-      <w:r>
-        <w:t>country</w:t>
-      </w:r>
-      <w:proofErr w:type="gramEnd"/>
-      <w:r>
-        <w:t xml:space="preserve"> taxonomy (full importers, training exporters, inference hubs, and hybrid regimes) that maps onto observed investment patterns. This geographic structure is consistent with </w:t>
-      </w:r>
-      <w:bookmarkStart w:id="53" w:name="Lehdonvirta2024txt"/>
-      <w:r>
-        <w:fldChar w:fldCharType="begin"/>
-      </w:r>
-      <w:r>
-        <w:instrText>HYPERLINK \l "Lehdonvirta2024"</w:instrText>
-      </w:r>
-      <w:r>
-        <w:fldChar w:fldCharType="separate"/>
-      </w:r>
-      <w:proofErr w:type="spellStart"/>
-      <w:r>
-        <w:rPr>
-          <w:color w:val="1F3864"/>
-          <w:u w:val="single"/>
-        </w:rPr>
-        <w:t>Lehdonvirta</w:t>
-      </w:r>
-      <w:proofErr w:type="spellEnd"/>
-      <w:r>
-        <w:rPr>
-          <w:color w:val="1F3864"/>
-          <w:u w:val="single"/>
-        </w:rPr>
-        <w:t>, Wu, and Hawkins (2024)</w:t>
-      </w:r>
-      <w:r>
-        <w:fldChar w:fldCharType="end"/>
-      </w:r>
       <w:bookmarkEnd w:id="53"/>
       <w:r>
-        <w:t xml:space="preserve">, who </w:t>
-      </w:r>
-      <w:r>
-        <w:lastRenderedPageBreak/>
-        <w:t>independently find that training-capable GPU infrastructure is concentrated in roughly 30 countries while the rest are limited to inference-grade hardware.</w:t>
+        <w:t>, who independently find that training-capable GPU infrastructure is concentrated in roughly 30 countries while the rest are limited to inference-grade hardware. A central finding is that electricity costs, while the main source of cross-country cost variation, are not the dominant determinant of actual data center location. Because hardware amortization is uniform and accounts for 94% of per-GPU-hour costs, the cost spread across countries is narrow—about 20%. Institutional quality, sovereignty preferences, and access to GPU hardware frequently outweigh these thin cost margins.</w:t>
       </w:r>
     </w:p>
     <w:p>
@@ -9666,7 +8773,11 @@
         <w:t xml:space="preserve">use </w:t>
       </w:r>
       <w:r>
-        <w:t>their energy resource endowments—hydropower, natural gas, and solar irradiance—to convert cheap electricity into a high-value digital export without building a domestic AI research ecosystem. FLOP exporting is the digital equivalent of resource-based industrialization, but with the advantage that the underlying resource (electricity) need not deplete a finite reserve and the product (compute) serves the fastest-growing sector of the world economy. That said, the resource curse literature (</w:t>
+        <w:t xml:space="preserve">their energy resource </w:t>
+      </w:r>
+      <w:r>
+        <w:lastRenderedPageBreak/>
+        <w:t>endowments—hydropower, natural gas, and solar irradiance—to convert cheap electricity into a high-value digital export without building a domestic AI research ecosystem. FLOP exporting is the digital equivalent of resource-based industrialization, but with the advantage that the underlying resource (electricity) need not deplete a finite reserve and the product (compute) serves the fastest-growing sector of the world economy. That said, the resource curse literature (</w:t>
       </w:r>
       <w:bookmarkStart w:id="54" w:name="vanderPloeg2011txt"/>
       <w:r>
@@ -9699,15 +8810,7 @@
         <w:jc w:val="both"/>
       </w:pPr>
       <w:r>
-        <w:t xml:space="preserve">The policy implications are asymmetric across training and inference. Training workloads tolerate high latency, so restricting training imports raises costs without offsetting proximity gains. Inference, by contrast, is latency-sensitive, giving domestic production a genuine quality-of-service advantage—though this rationale weakens for countries close to low-cost neighbors. For developing countries seeking to enter the </w:t>
-      </w:r>
-      <w:proofErr w:type="gramStart"/>
-      <w:r>
-        <w:t>compute</w:t>
-      </w:r>
-      <w:proofErr w:type="gramEnd"/>
-      <w:r>
-        <w:t xml:space="preserve"> export market, the binding constraints are not technological but institutional. Reliable power grids, political stability, data governance frameworks, and international connectivity determine whether cost advantages translate into actual exports.</w:t>
+        <w:t>The policy implications are asymmetric across training and inference. Training workloads tolerate high latency, so restricting training imports raises costs without offsetting proximity gains. Inference, by contrast, is latency-sensitive, giving domestic production a genuine quality-of-service advantage—though this rationale weakens for countries close to low-cost neighbors. For developing countries seeking to enter the compute export market, the binding constraints are not technological but institutional. Reliable power grids, political stability, data governance frameworks, and international connectivity determine whether cost advantages translate into actual exports.</w:t>
       </w:r>
     </w:p>
     <w:p/>
@@ -9746,23 +8849,7 @@
           <w:color w:val="1F3864"/>
           <w:u w:val="single"/>
         </w:rPr>
-        <w:t xml:space="preserve">Arkolakis, C., A. </w:t>
-      </w:r>
-      <w:proofErr w:type="spellStart"/>
-      <w:r>
-        <w:rPr>
-          <w:color w:val="1F3864"/>
-          <w:u w:val="single"/>
-        </w:rPr>
-        <w:t>Costinot</w:t>
-      </w:r>
-      <w:proofErr w:type="spellEnd"/>
-      <w:r>
-        <w:rPr>
-          <w:color w:val="1F3864"/>
-          <w:u w:val="single"/>
-        </w:rPr>
-        <w:t xml:space="preserve">, and A. Rodríguez-Clare. (2012). </w:t>
+        <w:t xml:space="preserve">Arkolakis, C., A. Costinot, and A. Rodríguez-Clare. (2012). </w:t>
       </w:r>
       <w:r>
         <w:fldChar w:fldCharType="end"/>
@@ -9802,23 +8889,7 @@
           <w:color w:val="1F3864"/>
           <w:u w:val="single"/>
         </w:rPr>
-        <w:t xml:space="preserve">Barroso, L., U. </w:t>
-      </w:r>
-      <w:proofErr w:type="spellStart"/>
-      <w:r>
-        <w:rPr>
-          <w:color w:val="1F3864"/>
-          <w:u w:val="single"/>
-        </w:rPr>
-        <w:t>Hölzle</w:t>
-      </w:r>
-      <w:proofErr w:type="spellEnd"/>
-      <w:r>
-        <w:rPr>
-          <w:color w:val="1F3864"/>
-          <w:u w:val="single"/>
-        </w:rPr>
-        <w:t xml:space="preserve">, and P. Ranganathan. </w:t>
+        <w:t xml:space="preserve">Barroso, L., U. Hölzle, and P. Ranganathan. </w:t>
       </w:r>
       <w:r>
         <w:fldChar w:fldCharType="end"/>
@@ -9893,21 +8964,12 @@
       <w:r>
         <w:fldChar w:fldCharType="separate"/>
       </w:r>
-      <w:proofErr w:type="spellStart"/>
       <w:r>
         <w:rPr>
           <w:color w:val="1F3864"/>
           <w:u w:val="single"/>
         </w:rPr>
-        <w:t>Cloudscene</w:t>
-      </w:r>
-      <w:proofErr w:type="spellEnd"/>
-      <w:r>
-        <w:rPr>
-          <w:color w:val="1F3864"/>
-          <w:u w:val="single"/>
-        </w:rPr>
-        <w:t xml:space="preserve">. </w:t>
+        <w:t xml:space="preserve">Cloudscene. </w:t>
       </w:r>
       <w:r>
         <w:fldChar w:fldCharType="end"/>
@@ -9942,37 +9004,12 @@
       <w:r>
         <w:fldChar w:fldCharType="separate"/>
       </w:r>
-      <w:proofErr w:type="spellStart"/>
       <w:r>
         <w:rPr>
           <w:color w:val="1F3864"/>
           <w:u w:val="single"/>
         </w:rPr>
-        <w:t>Costinot</w:t>
-      </w:r>
-      <w:proofErr w:type="spellEnd"/>
-      <w:r>
-        <w:rPr>
-          <w:color w:val="1F3864"/>
-          <w:u w:val="single"/>
-        </w:rPr>
-        <w:t xml:space="preserve">, A., J. Donaldson, and I. </w:t>
-      </w:r>
-      <w:proofErr w:type="spellStart"/>
-      <w:r>
-        <w:rPr>
-          <w:color w:val="1F3864"/>
-          <w:u w:val="single"/>
-        </w:rPr>
-        <w:t>Komunjer</w:t>
-      </w:r>
-      <w:proofErr w:type="spellEnd"/>
-      <w:r>
-        <w:rPr>
-          <w:color w:val="1F3864"/>
-          <w:u w:val="single"/>
-        </w:rPr>
-        <w:t xml:space="preserve">. (2012). </w:t>
+        <w:t xml:space="preserve">Costinot, A., J. Donaldson, and I. Komunjer. (2012). </w:t>
       </w:r>
       <w:r>
         <w:fldChar w:fldCharType="end"/>
@@ -10119,14 +9156,12 @@
       <w:r>
         <w:t xml:space="preserve">“Technology, Geography, and Trade.” </w:t>
       </w:r>
-      <w:proofErr w:type="spellStart"/>
       <w:r>
         <w:rPr>
           <w:i/>
         </w:rPr>
         <w:t>Econometrica</w:t>
       </w:r>
-      <w:proofErr w:type="spellEnd"/>
       <w:r>
         <w:t>, 70(5): 1741–1779.</w:t>
       </w:r>
@@ -10349,21 +9384,12 @@
       <w:r>
         <w:fldChar w:fldCharType="separate"/>
       </w:r>
-      <w:proofErr w:type="spellStart"/>
       <w:r>
         <w:rPr>
           <w:color w:val="1F3864"/>
           <w:u w:val="single"/>
         </w:rPr>
-        <w:t>GlobalPetrolPrices</w:t>
-      </w:r>
-      <w:proofErr w:type="spellEnd"/>
-      <w:r>
-        <w:rPr>
-          <w:color w:val="1F3864"/>
-          <w:u w:val="single"/>
-        </w:rPr>
-        <w:t xml:space="preserve">. </w:t>
+        <w:t xml:space="preserve">GlobalPetrolPrices. </w:t>
       </w:r>
       <w:r>
         <w:fldChar w:fldCharType="end"/>
@@ -10403,23 +9429,7 @@
           <w:color w:val="1F3864"/>
           <w:u w:val="single"/>
         </w:rPr>
-        <w:t xml:space="preserve">Goldfarb, A., and D. </w:t>
-      </w:r>
-      <w:proofErr w:type="spellStart"/>
-      <w:r>
-        <w:rPr>
-          <w:color w:val="1F3864"/>
-          <w:u w:val="single"/>
-        </w:rPr>
-        <w:t>Trefler</w:t>
-      </w:r>
-      <w:proofErr w:type="spellEnd"/>
-      <w:r>
-        <w:rPr>
-          <w:color w:val="1F3864"/>
-          <w:u w:val="single"/>
-        </w:rPr>
-        <w:t xml:space="preserve">. (2018). </w:t>
+        <w:t xml:space="preserve">Goldfarb, A., and D. Trefler. (2018). </w:t>
       </w:r>
       <w:r>
         <w:fldChar w:fldCharType="end"/>
@@ -10534,21 +9544,12 @@
       <w:r>
         <w:fldChar w:fldCharType="separate"/>
       </w:r>
-      <w:proofErr w:type="spellStart"/>
       <w:r>
         <w:rPr>
           <w:color w:val="1F3864"/>
           <w:u w:val="single"/>
         </w:rPr>
-        <w:t>Helpman</w:t>
-      </w:r>
-      <w:proofErr w:type="spellEnd"/>
-      <w:r>
-        <w:rPr>
-          <w:color w:val="1F3864"/>
-          <w:u w:val="single"/>
-        </w:rPr>
-        <w:t xml:space="preserve">, E., M. Melitz, and S. Yeaple. (2004). </w:t>
+        <w:t xml:space="preserve">Helpman, E., M. Melitz, and S. Yeaple. (2004). </w:t>
       </w:r>
       <w:r>
         <w:fldChar w:fldCharType="end"/>
@@ -10583,21 +9584,12 @@
       <w:r>
         <w:fldChar w:fldCharType="separate"/>
       </w:r>
-      <w:proofErr w:type="spellStart"/>
       <w:r>
         <w:rPr>
           <w:color w:val="1F3864"/>
           <w:u w:val="single"/>
         </w:rPr>
-        <w:t>Hersbach</w:t>
-      </w:r>
-      <w:proofErr w:type="spellEnd"/>
-      <w:r>
-        <w:rPr>
-          <w:color w:val="1F3864"/>
-          <w:u w:val="single"/>
-        </w:rPr>
-        <w:t xml:space="preserve">, H., et al. (2020). </w:t>
+        <w:t xml:space="preserve">Hersbach, H., et al. (2020). </w:t>
       </w:r>
       <w:r>
         <w:fldChar w:fldCharType="end"/>
@@ -10638,23 +9630,7 @@
           <w:color w:val="1F3864"/>
           <w:u w:val="single"/>
         </w:rPr>
-        <w:t xml:space="preserve">Hummels, D., and G. </w:t>
-      </w:r>
-      <w:proofErr w:type="spellStart"/>
-      <w:r>
-        <w:rPr>
-          <w:color w:val="1F3864"/>
-          <w:u w:val="single"/>
-        </w:rPr>
-        <w:t>Schaur</w:t>
-      </w:r>
-      <w:proofErr w:type="spellEnd"/>
-      <w:r>
-        <w:rPr>
-          <w:color w:val="1F3864"/>
-          <w:u w:val="single"/>
-        </w:rPr>
-        <w:t xml:space="preserve">. (2013). </w:t>
+        <w:t xml:space="preserve">Hummels, D., and G. Schaur. (2013). </w:t>
       </w:r>
       <w:r>
         <w:fldChar w:fldCharType="end"/>
@@ -10880,21 +9856,12 @@
       <w:r>
         <w:fldChar w:fldCharType="separate"/>
       </w:r>
-      <w:proofErr w:type="spellStart"/>
       <w:r>
         <w:rPr>
           <w:color w:val="1F3864"/>
           <w:u w:val="single"/>
         </w:rPr>
-        <w:t>Lehdonvirta</w:t>
-      </w:r>
-      <w:proofErr w:type="spellEnd"/>
-      <w:r>
-        <w:rPr>
-          <w:color w:val="1F3864"/>
-          <w:u w:val="single"/>
-        </w:rPr>
-        <w:t xml:space="preserve">, V., B. Wu, and Z. Hawkins. (2024). </w:t>
+        <w:t xml:space="preserve">Lehdonvirta, V., B. Wu, and Z. Hawkins. (2024). </w:t>
       </w:r>
       <w:r>
         <w:fldChar w:fldCharType="end"/>
@@ -10929,21 +9896,12 @@
       <w:r>
         <w:fldChar w:fldCharType="separate"/>
       </w:r>
-      <w:proofErr w:type="spellStart"/>
       <w:r>
         <w:rPr>
           <w:color w:val="1F3864"/>
           <w:u w:val="single"/>
         </w:rPr>
-        <w:t>Limão</w:t>
-      </w:r>
-      <w:proofErr w:type="spellEnd"/>
-      <w:r>
-        <w:rPr>
-          <w:color w:val="1F3864"/>
-          <w:u w:val="single"/>
-        </w:rPr>
-        <w:t xml:space="preserve">, N., and A. Venables. (2001). </w:t>
+        <w:t xml:space="preserve">Limão, N., and A. Venables. (2001). </w:t>
       </w:r>
       <w:r>
         <w:fldChar w:fldCharType="end"/>
@@ -11085,23 +10043,7 @@
           <w:color w:val="1F3864"/>
           <w:u w:val="single"/>
         </w:rPr>
-        <w:t xml:space="preserve">Oltmanns, J., D. </w:t>
-      </w:r>
-      <w:proofErr w:type="spellStart"/>
-      <w:r>
-        <w:rPr>
-          <w:color w:val="1F3864"/>
-          <w:u w:val="single"/>
-        </w:rPr>
-        <w:t>Krcmarik</w:t>
-      </w:r>
-      <w:proofErr w:type="spellEnd"/>
-      <w:r>
-        <w:rPr>
-          <w:color w:val="1F3864"/>
-          <w:u w:val="single"/>
-        </w:rPr>
-        <w:t xml:space="preserve">, and R. Gatti. (2021). </w:t>
+        <w:t xml:space="preserve">Oltmanns, J., D. Krcmarik, and R. Gatti. (2021). </w:t>
       </w:r>
       <w:r>
         <w:fldChar w:fldCharType="end"/>
@@ -11417,21 +10359,12 @@
       <w:r>
         <w:fldChar w:fldCharType="separate"/>
       </w:r>
-      <w:proofErr w:type="spellStart"/>
       <w:r>
         <w:rPr>
           <w:color w:val="1F3864"/>
           <w:u w:val="single"/>
         </w:rPr>
-        <w:t>WonderNetwork</w:t>
-      </w:r>
-      <w:proofErr w:type="spellEnd"/>
-      <w:r>
-        <w:rPr>
-          <w:color w:val="1F3864"/>
-          <w:u w:val="single"/>
-        </w:rPr>
-        <w:t xml:space="preserve">. </w:t>
+        <w:t xml:space="preserve">WonderNetwork. </w:t>
       </w:r>
       <w:r>
         <w:fldChar w:fldCharType="end"/>
@@ -11589,35 +10522,7 @@
         <w:rPr>
           <w:sz w:val="20"/>
         </w:rPr>
-        <w:t xml:space="preserve">Each country is shaded by its all-in cost of one GPU-hour of training </w:t>
-      </w:r>
-      <w:proofErr w:type="gramStart"/>
-      <w:r>
-        <w:rPr>
-          <w:sz w:val="20"/>
-        </w:rPr>
-        <w:t>compute</w:t>
-      </w:r>
-      <w:proofErr w:type="gramEnd"/>
-      <w:r>
-        <w:rPr>
-          <w:sz w:val="20"/>
-        </w:rPr>
-        <w:t xml:space="preserve"> ($/GPU-</w:t>
-      </w:r>
-      <w:proofErr w:type="spellStart"/>
-      <w:r>
-        <w:rPr>
-          <w:sz w:val="20"/>
-        </w:rPr>
-        <w:t>hr</w:t>
-      </w:r>
-      <w:proofErr w:type="spellEnd"/>
-      <w:r>
-        <w:rPr>
-          <w:sz w:val="20"/>
-        </w:rPr>
-        <w:t>), after adjusting subsidized electricity prices to cost-recovery levels. The cost includes hardware amortization, electricity, networking, and construction. Countries in gray are not in the calibration sample.</w:t>
+        <w:t>Each country is shaded by its all-in cost of one GPU-hour of training compute ($/GPU-hr), after adjusting subsidized electricity prices to cost-recovery levels. The cost includes hardware amortization, electricity, networking, and construction. Countries in gray are not in the calibration sample.</w:t>
       </w:r>
     </w:p>
     <w:bookmarkStart w:id="100" w:name="_fig2"/>
@@ -12417,21 +11322,7 @@
               <w:rPr>
                 <w:sz w:val="16"/>
               </w:rPr>
-              <w:t xml:space="preserve">8766 </w:t>
-            </w:r>
-            <w:proofErr w:type="spellStart"/>
-            <w:r>
-              <w:rPr>
-                <w:sz w:val="16"/>
-              </w:rPr>
-              <w:t>hr</w:t>
-            </w:r>
-            <w:proofErr w:type="spellEnd"/>
-            <w:r>
-              <w:rPr>
-                <w:sz w:val="16"/>
-              </w:rPr>
-              <w:t>/yr</w:t>
+              <w:t>8766 hr/yr</w:t>
             </w:r>
           </w:p>
         </w:tc>
@@ -12519,16 +11410,8 @@
               <w:rPr>
                 <w:sz w:val="16"/>
               </w:rPr>
-              <w:t>$1.36/</w:t>
-            </w:r>
-            <w:proofErr w:type="spellStart"/>
-            <w:r>
-              <w:rPr>
-                <w:sz w:val="16"/>
-              </w:rPr>
-              <w:t>hr</w:t>
-            </w:r>
-            <w:proofErr w:type="spellEnd"/>
+              <w:t>$1.36/hr</w:t>
+            </w:r>
           </w:p>
         </w:tc>
         <w:tc>
@@ -12615,16 +11498,8 @@
               <w:rPr>
                 <w:sz w:val="16"/>
               </w:rPr>
-              <w:t>$0.15/</w:t>
-            </w:r>
-            <w:proofErr w:type="spellStart"/>
-            <w:r>
-              <w:rPr>
-                <w:sz w:val="16"/>
-              </w:rPr>
-              <w:t>hr</w:t>
-            </w:r>
-            <w:proofErr w:type="spellEnd"/>
+              <w:t>$0.15/hr</w:t>
+            </w:r>
           </w:p>
         </w:tc>
         <w:tc>
@@ -13024,21 +11899,7 @@
               <w:rPr>
                 <w:sz w:val="16"/>
               </w:rPr>
-              <w:t xml:space="preserve">Latency degradation per </w:t>
-            </w:r>
-            <w:proofErr w:type="spellStart"/>
-            <w:r>
-              <w:rPr>
-                <w:sz w:val="16"/>
-              </w:rPr>
-              <w:t>ms</w:t>
-            </w:r>
-            <w:proofErr w:type="spellEnd"/>
-            <w:r>
-              <w:rPr>
-                <w:sz w:val="16"/>
-              </w:rPr>
-              <w:t xml:space="preserve"> of RTT</w:t>
+              <w:t>Latency degradation per ms of RTT</w:t>
             </w:r>
           </w:p>
         </w:tc>
@@ -13089,16 +11950,8 @@
               <w:rPr>
                 <w:sz w:val="16"/>
               </w:rPr>
-              <w:t xml:space="preserve">0.0008 per </w:t>
-            </w:r>
-            <w:proofErr w:type="spellStart"/>
-            <w:r>
-              <w:rPr>
-                <w:sz w:val="16"/>
-              </w:rPr>
-              <w:t>ms</w:t>
-            </w:r>
-            <w:proofErr w:type="spellEnd"/>
+              <w:t>0.0008 per ms</w:t>
+            </w:r>
           </w:p>
         </w:tc>
         <w:tc>
@@ -13226,21 +12079,7 @@
               <w:rPr>
                 <w:sz w:val="16"/>
               </w:rPr>
-              <w:t xml:space="preserve">Training share of </w:t>
-            </w:r>
-            <w:proofErr w:type="gramStart"/>
-            <w:r>
-              <w:rPr>
-                <w:sz w:val="16"/>
-              </w:rPr>
-              <w:t>compute</w:t>
-            </w:r>
-            <w:proofErr w:type="gramEnd"/>
-            <w:r>
-              <w:rPr>
-                <w:sz w:val="16"/>
-              </w:rPr>
-              <w:t xml:space="preserve"> demand</w:t>
+              <w:t>Training share of compute demand</w:t>
             </w:r>
           </w:p>
         </w:tc>
@@ -13383,21 +12222,7 @@
               <w:rPr>
                 <w:sz w:val="16"/>
               </w:rPr>
-              <w:t>6×10¹⁰ GPU-</w:t>
-            </w:r>
-            <w:proofErr w:type="spellStart"/>
-            <w:r>
-              <w:rPr>
-                <w:sz w:val="16"/>
-              </w:rPr>
-              <w:t>hr</w:t>
-            </w:r>
-            <w:proofErr w:type="spellEnd"/>
-            <w:r>
-              <w:rPr>
-                <w:sz w:val="16"/>
-              </w:rPr>
-              <w:t>/yr</w:t>
+              <w:t>6×10¹⁰ GPU-hr/yr</w:t>
             </w:r>
           </w:p>
         </w:tc>
@@ -13546,21 +12371,7 @@
         <w:rPr>
           <w:sz w:val="20"/>
         </w:rPr>
-        <w:t xml:space="preserve">Hardware cost ρ = Pᴳᴘᴜ / (L · H · β). PUE(θ) = φ + δ · </w:t>
-      </w:r>
-      <w:proofErr w:type="gramStart"/>
-      <w:r>
-        <w:rPr>
-          <w:sz w:val="20"/>
-        </w:rPr>
-        <w:t>max(</w:t>
-      </w:r>
-      <w:proofErr w:type="gramEnd"/>
-      <w:r>
-        <w:rPr>
-          <w:sz w:val="20"/>
-        </w:rPr>
-        <w:t>0, θ − θ̄). RTT = round-trip time, the network delay for a data packet to travel from client to server and back, measured in milliseconds. The reliability index ξⱼ combines governance quality, grid reliability, and sanctions exposure (equation 2). The baseline calibration sets ξⱼ = 1 for all countries.</w:t>
+        <w:t>Hardware cost ρ = Pᴳᴘᴜ / (L · H · β). PUE(θ) = φ + δ · max(0, θ − θ̄). RTT = round-trip time, the network delay for a data packet to travel from client to server and back, measured in milliseconds. The reliability index ξⱼ combines governance quality, grid reliability, and sanctions exposure (equation 2). The baseline calibration sets ξⱼ = 1 for all countries.</w:t>
       </w:r>
     </w:p>
     <w:p>
@@ -13908,23 +12719,7 @@
                 <w:sz w:val="16"/>
               </w:rPr>
               <w:br/>
-              <w:t>($/</w:t>
-            </w:r>
-            <w:proofErr w:type="spellStart"/>
-            <w:r>
-              <w:rPr>
-                <w:b/>
-                <w:sz w:val="16"/>
-              </w:rPr>
-              <w:t>hr</w:t>
-            </w:r>
-            <w:proofErr w:type="spellEnd"/>
-            <w:r>
-              <w:rPr>
-                <w:b/>
-                <w:sz w:val="16"/>
-              </w:rPr>
-              <w:t>)</w:t>
+              <w:t>($/hr)</w:t>
             </w:r>
           </w:p>
         </w:tc>
@@ -31644,21 +30439,7 @@
         <w:rPr>
           <w:sz w:val="20"/>
         </w:rPr>
-        <w:t xml:space="preserve">Countries sorted by cost-recovery adjusted rank (ascending). pᴱ = national electricity price for industrial/data center consumers ($/kWh). θⱼ = peak summer temperature (°C). PUE = Power Usage Effectiveness. Constr. = predicted data center construction cost ($/W of IT load). k̄ⱼ = installed data center power capacity (MW). ωⱼ = country share of global </w:t>
-      </w:r>
-      <w:proofErr w:type="gramStart"/>
-      <w:r>
-        <w:rPr>
-          <w:sz w:val="20"/>
-        </w:rPr>
-        <w:t>compute</w:t>
-      </w:r>
-      <w:proofErr w:type="gramEnd"/>
-      <w:r>
-        <w:rPr>
-          <w:sz w:val="20"/>
-        </w:rPr>
-        <w:t xml:space="preserve"> demand from </w:t>
+        <w:t xml:space="preserve">Countries sorted by cost-recovery adjusted rank (ascending). pᴱ = national electricity price for industrial/data center consumers ($/kWh). θⱼ = peak summer temperature (°C). PUE = Power Usage Effectiveness. Constr. = predicted data center construction cost ($/W of IT load). k̄ⱼ = installed data center power capacity (MW). ωⱼ = country share of global compute demand from </w:t>
       </w:r>
       <w:bookmarkStart w:id="103" w:name="Eq3txt906"/>
       <w:r>
@@ -31703,35 +30484,7 @@
         <w:rPr>
           <w:sz w:val="20"/>
         </w:rPr>
-        <w:t>. ξⱼ = reliability index combining governance quality, grid reliability, and sanctions exposure. cⱼ = total hourly cost of operating one H100 GPU (electricity + hardware at $1.36/</w:t>
-      </w:r>
-      <w:proofErr w:type="spellStart"/>
-      <w:r>
-        <w:rPr>
-          <w:sz w:val="20"/>
-        </w:rPr>
-        <w:t>hr</w:t>
-      </w:r>
-      <w:proofErr w:type="spellEnd"/>
-      <w:r>
-        <w:rPr>
-          <w:sz w:val="20"/>
-        </w:rPr>
-        <w:t xml:space="preserve"> + networking at $0.15/</w:t>
-      </w:r>
-      <w:proofErr w:type="spellStart"/>
-      <w:r>
-        <w:rPr>
-          <w:sz w:val="20"/>
-        </w:rPr>
-        <w:t>hr</w:t>
-      </w:r>
-      <w:proofErr w:type="spellEnd"/>
-      <w:r>
-        <w:rPr>
-          <w:sz w:val="20"/>
-        </w:rPr>
-        <w:t xml:space="preserve"> + amortized construction). Cost-Rec. pᴱ = cost-recovery electricity price. For 13 countries with subsidized tariffs, this is the estimated long-run marginal cost of electricity generation (shown in bold). For all other countries, the cost-recovery price equals the observed tariff. Regime = optimal sourcing strategy from equation (4) without sovereignty premium.</w:t>
+        <w:t>. ξⱼ = reliability index combining governance quality, grid reliability, and sanctions exposure. cⱼ = total hourly cost of operating one H100 GPU (electricity + hardware at $1.36/hr + networking at $0.15/hr + amortized construction). Cost-Rec. pᴱ = cost-recovery electricity price. For 13 countries with subsidized tariffs, this is the estimated long-run marginal cost of electricity generation (shown in bold). For all other countries, the cost-recovery price equals the observed tariff. Regime = optimal sourcing strategy from equation (4) without sovereignty premium.</w:t>
       </w:r>
     </w:p>
     <w:p>
@@ -31831,23 +30584,7 @@
         </m:sSub>
       </m:oMath>
       <w:r>
-        <w:t xml:space="preserve"> (GPU-</w:t>
-      </w:r>
-      <w:proofErr w:type="gramStart"/>
-      <w:r>
-        <w:t>hours</w:t>
-      </w:r>
-      <w:proofErr w:type="gramEnd"/>
-      <w:r>
-        <w:t xml:space="preserve"> per period), representing the maximum volume of </w:t>
-      </w:r>
-      <w:proofErr w:type="gramStart"/>
-      <w:r>
-        <w:t>compute</w:t>
-      </w:r>
-      <w:proofErr w:type="gramEnd"/>
-      <w:r>
-        <w:t xml:space="preserve"> it can supply. Country </w:t>
+        <w:t xml:space="preserve"> (GPU-hours per period), representing the maximum volume of compute it can supply. Country </w:t>
       </w:r>
       <m:oMath>
         <m:r>
@@ -31912,15 +30649,7 @@
       </w:r>
       <w:bookmarkEnd w:id="104"/>
       <w:r>
-        <w:t xml:space="preserve">. On the demand side, total </w:t>
-      </w:r>
-      <w:proofErr w:type="gramStart"/>
-      <w:r>
-        <w:t>compute</w:t>
-      </w:r>
-      <w:proofErr w:type="gramEnd"/>
-      <w:r>
-        <w:t xml:space="preserve"> demand from country </w:t>
+        <w:t xml:space="preserve">. On the demand side, total compute demand from country </w:t>
       </w:r>
       <m:oMath>
         <m:r>
@@ -33793,15 +32522,7 @@
         <w:jc w:val="both"/>
       </w:pPr>
       <w:r>
-        <w:t xml:space="preserve">Each GPU-hour is allocated to its </w:t>
-      </w:r>
-      <w:proofErr w:type="gramStart"/>
-      <w:r>
-        <w:t>highest-margin</w:t>
-      </w:r>
-      <w:proofErr w:type="gramEnd"/>
-      <w:r>
-        <w:t xml:space="preserve"> use. The margins per GPU-hour are: training exports </w:t>
+        <w:t xml:space="preserve">Each GPU-hour is allocated to its highest-margin use. The margins per GPU-hour are: training exports </w:t>
       </w:r>
       <m:oMath>
         <m:sSub>
@@ -35474,15 +34195,7 @@
         <w:jc w:val="both"/>
       </w:pPr>
       <w:r>
-        <w:t xml:space="preserve">Table A3 reports equilibrium outcomes under five parameter perturbations. Rankings are robust because hardware amortization accounts for approximately 94 percent of total cost and is identical across countries. Only the electricity and construction components vary </w:t>
-      </w:r>
-      <w:proofErr w:type="gramStart"/>
-      <w:r>
-        <w:t>cross-country</w:t>
-      </w:r>
-      <w:proofErr w:type="gramEnd"/>
-      <w:r>
-        <w:t>, and their combined share is too small for plausible perturbations to overturn the ordering.</w:t>
+        <w:t>Table A3 reports equilibrium outcomes under five parameter perturbations. Rankings are robust because hardware amortization accounts for approximately 94 percent of total cost and is identical across countries. Only the electricity and construction components vary cross-country, and their combined share is too small for plausible perturbations to overturn the ordering.</w:t>
       </w:r>
     </w:p>
     <w:p>
@@ -35589,23 +34302,7 @@
                 <w:b/>
                 <w:sz w:val="16"/>
               </w:rPr>
-              <w:t>pₜ ($/</w:t>
-            </w:r>
-            <w:proofErr w:type="spellStart"/>
-            <w:r>
-              <w:rPr>
-                <w:b/>
-                <w:sz w:val="16"/>
-              </w:rPr>
-              <w:t>hr</w:t>
-            </w:r>
-            <w:proofErr w:type="spellEnd"/>
-            <w:r>
-              <w:rPr>
-                <w:b/>
-                <w:sz w:val="16"/>
-              </w:rPr>
-              <w:t>)</w:t>
+              <w:t>pₜ ($/hr)</w:t>
             </w:r>
           </w:p>
         </w:tc>
@@ -36823,21 +35520,7 @@
               <w:rPr>
                 <w:sz w:val="16"/>
               </w:rPr>
-              <w:t>$2.00/GPU-</w:t>
-            </w:r>
-            <w:proofErr w:type="spellStart"/>
-            <w:r>
-              <w:rPr>
-                <w:sz w:val="16"/>
-              </w:rPr>
-              <w:t>hr</w:t>
-            </w:r>
-            <w:proofErr w:type="spellEnd"/>
-            <w:r>
-              <w:rPr>
-                <w:sz w:val="16"/>
-              </w:rPr>
-              <w:t xml:space="preserve"> (wholesale)</w:t>
+              <w:t>$2.00/GPU-hr (wholesale)</w:t>
             </w:r>
           </w:p>
         </w:tc>
@@ -36874,21 +35557,7 @@
               <w:rPr>
                 <w:sz w:val="16"/>
               </w:rPr>
-              <w:t xml:space="preserve">70% </w:t>
-            </w:r>
-            <w:proofErr w:type="gramStart"/>
-            <w:r>
-              <w:rPr>
-                <w:sz w:val="16"/>
-              </w:rPr>
-              <w:t>steady-state</w:t>
-            </w:r>
-            <w:proofErr w:type="gramEnd"/>
-            <w:r>
-              <w:rPr>
-                <w:sz w:val="16"/>
-              </w:rPr>
-              <w:t xml:space="preserve"> (40% yr 1, 60% yr 2)</w:t>
+              <w:t>70% steady-state (40% yr 1, 60% yr 2)</w:t>
             </w:r>
           </w:p>
         </w:tc>
@@ -36960,21 +35629,7 @@
           <w:b/>
         </w:rPr>
         <w:lastRenderedPageBreak/>
-        <w:t xml:space="preserve">Table A5. Year-by-year cash flow ($ </w:t>
-      </w:r>
-      <w:proofErr w:type="gramStart"/>
-      <w:r>
-        <w:rPr>
-          <w:b/>
-        </w:rPr>
-        <w:t>millions</w:t>
-      </w:r>
-      <w:proofErr w:type="gramEnd"/>
-      <w:r>
-        <w:rPr>
-          <w:b/>
-        </w:rPr>
-        <w:t>)</w:t>
+        <w:t>Table A5. Year-by-year cash flow ($ millions)</w:t>
       </w:r>
     </w:p>
     <w:tbl>
@@ -39256,15 +37911,7 @@
         <w:jc w:val="both"/>
       </w:pPr>
       <w:r>
-        <w:t xml:space="preserve">The project yields an NPV of $353M at </w:t>
-      </w:r>
-      <w:proofErr w:type="gramStart"/>
-      <w:r>
-        <w:t>a 12.6</w:t>
-      </w:r>
-      <w:proofErr w:type="gramEnd"/>
-      <w:r>
-        <w:t>% WACC, an IRR of 17.6%, and a simple payback in year 6. GPU hardware accounts for $5850M of the $6506M total CAPEX (90%), and electricity represents 53% of operating costs.</w:t>
+        <w:t>The project yields an NPV of $353M at a 12.6% WACC, an IRR of 17.6%, and a simple payback in year 6. GPU hardware accounts for $5850M of the $6506M total CAPEX (90%), and electricity represents 53% of operating costs.</w:t>
       </w:r>
     </w:p>
     <w:p>
@@ -39988,15 +38635,7 @@
         <w:t xml:space="preserve">Risks. </w:t>
       </w:r>
       <w:r>
-        <w:t xml:space="preserve">Kyrgyzstan depends on the </w:t>
-      </w:r>
-      <w:proofErr w:type="spellStart"/>
-      <w:r>
-        <w:t>Toktogul</w:t>
-      </w:r>
-      <w:proofErr w:type="spellEnd"/>
-      <w:r>
-        <w:t xml:space="preserve"> reservoir for over 80% of electricity; seasonal drawdowns and drought years create acute power shortages. GPU procurement faces US export-control uncertainty. The reliability index assigns Kyrgyzstan a governance score of 0.50, reflecting underdeveloped contract enforcement and regulatory frameworks. Despite these risks, the engineering economics are clear: electricity at $0.038/kWh and a PUE of 1.08 yield production costs well below the global median, and the positive NPV survives all single-parameter perturbations in Table A6.</w:t>
+        <w:t>Kyrgyzstan depends on the Toktogul reservoir for over 80% of electricity; seasonal drawdowns and drought years create acute power shortages. GPU procurement faces US export-control uncertainty. The reliability index assigns Kyrgyzstan a governance score of 0.50, reflecting underdeveloped contract enforcement and regulatory frameworks. Despite these risks, the engineering economics are clear: electricity at $0.038/kWh and a PUE of 1.08 yield production costs well below the global median, and the positive NPV survives all single-parameter perturbations in Table A6.</w:t>
       </w:r>
     </w:p>
     <w:sectPr>

</xml_diff>

<commit_message>
v20: Fix grammar errors and garbled text
- Fix missing spaces (asFLOP, geographicneighborhood)
- Fix comma splice in sovereignty/inference sentence
- Fix garbled dollar signs in Kosovo/UK inference costs
- Fix capitalization after period (countries -> Countries)
- Fix wrong cost figures for Turkmenistan ($1.42) and Kyrgyzstan ($1.43)
- Remove uninformative "from 0% to 0%" clause
- Revise abstract: "implying that...outweigh" wording

Co-Authored-By: Claude Opus 4.6 <noreply@anthropic.com>
</commit_message>
<xml_diff>
--- a/Documents/flop_trade_model_v20.docx
+++ b/Documents/flop_trade_model_v20.docx
@@ -48,7 +48,7 @@
           <w:color w:val="808080"/>
           <w:sz w:val="18"/>
         </w:rPr>
-        <w:t>v20  —  February 18, 2026  00:43</w:t>
+        <w:t>v20  —  February 18, 2026  00:54</w:t>
       </w:r>
     </w:p>
     <w:p>
@@ -63,7 +63,7 @@
         <w:t>Abstract</w:t>
       </w:r>
       <w:r>
-        <w:t>: This paper develops a trade model in which countries produce and export computing services (FLOPs), with costs determined by electricity prices, climate, and construction costs. The model distinguishes two services, AI training, which is latency-insensitive and can be offshored to the cheapest producer, and AI inference, which degrades with distance and favors proximity to users. A sovereignty premium captures governments’ preference for domestic data processing. Calibrating the model for 86 countries, the paper finds that many cheap-energy economies, including several low-income countries, could serve the world’s training needs, while regional inference hubs emerge around major demand centers. However, because hardware costs are uniform worldwide, the cross-country cost spread is narrow, and institutional quality, sovereignty preferences, and GPU access often matter more than electricity prices for actual location decisions. For developing countries with abundant energy but narrow export baskets, exporting compute opens a</w:t>
+        <w:t>: This paper develops a trade model in which countries produce and export computing services (FLOPs), with costs determined by electricity prices, climate, and construction costs. The model distinguishes two services, AI training, which is latency-insensitive and can be offshored to the cheapest producer, and AI inference, which degrades with distance and favors proximity to users. A sovereignty premium captures governments’ preference for domestic data processing. Calibrating the model for 86 countries, the paper finds that many cheap-energy economies, including several low-income countries, could serve the world’s training needs, while regional inference hubs emerge around major demand centers. However, because hardware costs are uniform worldwide, the cross-country cost spread is narrow, implying that institutional quality, sovereignty preferences, and GPU access often outweigh electricity prices for actual location decisions. For developing countries with abundant energy but narrow export baskets, exporting compute opens a</w:t>
       </w:r>
       <w:r>
         <w:t>n</w:t>
@@ -210,13 +210,13 @@
         <w:jc w:val="both"/>
       </w:pPr>
       <w:r>
-        <w:t>This surge in demand for computation creates a new type of export opportunity. This paper refers to converting cheap electricity into exportable compute services as</w:t>
+        <w:t>This surge in demand for computation creates a new type of export opportunity. This paper refers to converting cheap electricity into exportable compute services as FLOP</w:t>
       </w:r>
       <w:r>
         <w:rPr>
           <w:i/>
         </w:rPr>
-        <w:t>FLOP exporting</w:t>
+        <w:t> exporting</w:t>
       </w:r>
       <w:r>
         <w:t>—the production of compute services in one country for consumption in another. FLOP exporting is a form of value chain upgrading—moving from low-value to higher-value activities within an industry. Rather than exporting raw energy resources as primary commodities, countries can convert cheap electricity into a higher value-added digital service. For energy-rich developing countries, FLOP exporting offers a route up the value chain without the heavy industrialization traditionally required for such upgrading (</w:t>
@@ -6203,7 +6203,7 @@
         </m:sSub>
       </m:oMath>
       <w:r>
-        <w:t>. For inference to proximate demand centers, this cost advantage dominates the latency markup, so the same country wins the inference competition. Since training has no distance penalty while inference does, every country that exports training is also competitive in inference within its geographicneighborhood, but not vice versa.</w:t>
+        <w:t>. For inference to proximate demand centers, this cost advantage dominates the latency markup, so the same country wins the inference competition. Since training has no distance penalty while inference does, every country that exports training is also competitive in inference within its geographic neighborhood, but not vice versa.</w:t>
       </w:r>
     </w:p>
     <w:p>
@@ -7583,7 +7583,7 @@
         </m:r>
       </m:oMath>
       <w:r>
-        <w:t xml:space="preserve"> countries, sorted by unit cost under observed electricity prices. Under observed tariffs, the cheapest producer is Iran ($1.41/hr), followed by Turkmenistan ($1.11/hr) and Kyrgyzstan ($1.13/hr). But this ranking is misleading. Iran’s headline cost rests on electricity priced at $0.005/kWh, a figure sustained by one of the world’s largest fossil fuel subsidies. Turkmenistan, Algeria, Qatar, and several other low-cost producers face similar distortions. Construction costs account for 3–6% of total costs, ranging from $0.033/hr (China) to $0.078/hr (Japan, Singapore). The Nordics benefit from low PUE (1.08–1.10). At the expensive end, Ireland ($1.28/hr) and Greenland ($1.32/hr) face high electricity prices.</w:t>
+        <w:t xml:space="preserve"> countries, sorted by unit cost under observed electricity prices. Under observed tariffs, the cheapest producer is Iran ($1.41/hr), followed by Turkmenistan ($1.42/hr) and Kyrgyzstan ($1.43/hr). But this ranking is misleading. Iran’s headline cost rests on electricity priced at $0.005/kWh, a figure sustained by one of the world’s largest fossil fuel subsidies. Turkmenistan, Algeria, Qatar, and several other low-cost producers face similar distortions. Construction costs account for 3–6% of total costs, ranging from $0.033/hr (China) to $0.078/hr (Japan, Singapore). The Nordics benefit from low PUE (1.08–1.10). At the expensive end, Ireland ($1.28/hr) and Greenland ($1.32/hr) face high electricity prices.</w:t>
       </w:r>
     </w:p>
     <w:p>
@@ -7679,7 +7679,7 @@
         <w:t>domestic</w:t>
       </w:r>
       <w:r>
-        <w:t xml:space="preserve"> production. The sovereignty premium is particularly powerful for inference, since the latency markup within Europe is moderate (10–40 ms, adding 1–3%), even a small domestic preference tips the decision away from importing. </w:t>
+        <w:t xml:space="preserve"> production. The sovereignty premium is particularly powerful for inference, since the latency markup within Europe is moderate (10–40 ms, adding 1–3%); even a small domestic preference tips the decision away from importing. </w:t>
       </w:r>
       <w:bookmarkStart w:id="46" w:name="_fig1_ref"/>
       <w:r>
@@ -8094,7 +8094,7 @@
         <w:jc w:val="both"/>
       </w:pPr>
       <w:r>
-        <w:t>Doubling the sovereignty premium to 20% shifts 1 additional country to domestic training production, reducing the share of global training demand available to foreign producers from 0% to 0%. At 20%, nearly all countries produce training domestically, and the export market for training effectively disappears. Inference export revenue is more resilient to sovereignty premia because the latency advantage of proximity partially insulates regional hubs.</w:t>
+        <w:t>Doubling the sovereignty premium to 20% shifts 1 additional country to domestic training production. At 20%, nearly all countries produce training domestically, and the export market for training effectively disappears. Inference export revenue is more resilient to sovereignty premia because the latency advantage of proximity partially insulates regional hubs.</w:t>
       </w:r>
     </w:p>
     <w:p>
@@ -8109,11 +8109,11 @@
         <w:t xml:space="preserve">Major demand centers. </w:t>
       </w:r>
       <w:r>
-        <w:t xml:space="preserve">The model’s predictions vary across major AI demand centers because each faces a different latency geography. For the United States, the cost-recovery optimum sources training from the cheapest available producer and inference from Canada ($1.66/hr). For Germany, inference is sourced from Kosovo (.65/hr) and for </w:t>
+        <w:t xml:space="preserve">The model’s predictions vary across major AI demand centers because each faces a different latency geography. For the United States, the cost-recovery optimum sources training from the cheapest available producer and inference from Canada ($1.66/hr). For Germany, inference is sourced from Kosovo ($1.65/hr) and for </w:t>
       </w:r>
       <w:r>
         <w:lastRenderedPageBreak/>
-        <w:t>France from Kosovo (.66/hr). The United Kingdom produces inference domestically at .66/hr.66/hr). For China, the cheapest inference source is Kyrgyzstan ($1.63/hr), a bordering country with hydropower-based electricity. These patterns illustrate the prediction that inference organizes around latency-bounded regional hubs, and each major market has a distinct optimal supplier determined by geography. With a sovereignty premium of 10%, most large economies shift to full domestic production.</w:t>
+        <w:t>France from Kosovo ($1.66/hr). The United Kingdom produces inference domestically ($1.66/hr). For China, the cheapest inference source is Kyrgyzstan ($1.63/hr), a bordering country with hydropower-based electricity. These patterns illustrate the prediction that inference organizes around latency-bounded regional hubs, and each major market has a distinct optimal supplier determined by geography. With a sovereignty premium of 10%, most large economies shift to full domestic production.</w:t>
       </w:r>
     </w:p>
     <w:p>
@@ -8676,7 +8676,7 @@
         <w:jc w:val="both"/>
       </w:pPr>
       <w:r>
-        <w:t xml:space="preserve">The model’s contribution is to identify which countries satisfy the necessary cost condition for competitive supply. Even under increasing returns, hyperscalers expanding internationally will favor locations where electricity, cooling, and construction costs are lowest, conditional on meeting minimum infrastructure thresholds. The cost ranking in Table A2 thus identifies the feasibility frontier. countries that are cost-competitive have a </w:t>
+        <w:t xml:space="preserve">The model’s contribution is to identify which countries satisfy the necessary cost condition for competitive supply. Even under increasing returns, hyperscalers expanding internationally will favor locations where electricity, cooling, and construction costs are lowest, conditional on meeting minimum infrastructure thresholds. The cost ranking in Table A2 thus identifies the feasibility frontier. Countries that are cost-competitive have a </w:t>
       </w:r>
       <w:r>
         <w:lastRenderedPageBreak/>

</xml_diff>

<commit_message>
v20: Add citations — DPTR 2025, Stojkoski et al., Biglaiser et al. 2024
Literature review: add World Bank DPTR 2025 and Stojkoski et al. (2024) on
global compute divide; add Biglaiser, Crémer, and Mantovani (2024) on IO of
cloud markets. Introduction and governance sections cite DPTR for descriptive
evidence. Contributions paragraph edited for concision. Proposition 2 gets
economic interpretation. Minor prose edits: neutral academic language for
sovereignty discussion, abstract list shortened, redundant conclusion clause
removed. Three new literature PDFs added.

Co-Authored-By: Claude Opus 4.6 <noreply@anthropic.com>
</commit_message>
<xml_diff>
--- a/Documents/flop_trade_model_v20.docx
+++ b/Documents/flop_trade_model_v20.docx
@@ -48,7 +48,7 @@
           <w:color w:val="808080"/>
           <w:sz w:val="18"/>
         </w:rPr>
-        <w:t>v20  —  February 18, 2026  00:54</w:t>
+        <w:t>v20  —  February 18, 2026  01:31</w:t>
       </w:r>
     </w:p>
     <w:p>
@@ -63,7 +63,7 @@
         <w:t>Abstract</w:t>
       </w:r>
       <w:r>
-        <w:t>: This paper develops a trade model in which countries produce and export computing services (FLOPs), with costs determined by electricity prices, climate, and construction costs. The model distinguishes two services, AI training, which is latency-insensitive and can be offshored to the cheapest producer, and AI inference, which degrades with distance and favors proximity to users. A sovereignty premium captures governments’ preference for domestic data processing. Calibrating the model for 86 countries, the paper finds that many cheap-energy economies, including several low-income countries, could serve the world’s training needs, while regional inference hubs emerge around major demand centers. However, because hardware costs are uniform worldwide, the cross-country cost spread is narrow, implying that institutional quality, sovereignty preferences, and GPU access often outweigh electricity prices for actual location decisions. For developing countries with abundant energy but narrow export baskets, exporting compute opens a</w:t>
+        <w:t>: This paper develops a trade model in which countries produce and export computing services (FLOPs), with costs determined by electricity prices, climate, and construction costs. The model distinguishes two services, AI training, which is latency-insensitive and can be offshored to the cheapest producer, and AI inference, which degrades with distance and favors proximity to users. A sovereignty premium captures governments’ preference for domestic data processing. Calibrating the model for 86 countries, the paper finds that many cheap-energy economies, including several low-income countries, could serve the world’s training needs, while regional inference hubs emerge around major demand centers. However, because hardware costs are uniform worldwide, the cross-country cost spread is narrow, implying that institutional quality and policy constraints become decisive for actual location decisions. For developing countries with abundant energy but narrow export baskets, exporting compute opens a</w:t>
       </w:r>
       <w:r>
         <w:t>n</w:t>
@@ -319,7 +319,7 @@
       </w:r>
       <w:bookmarkEnd w:id="2"/>
       <w:r>
-        <w:t>), while Kenya, Saudi Arabia, Morocco, Malaysia, and Indonesia have each attracted billion-dollar data center commitments.</w:t>
+        <w:t>), while Kenya, Saudi Arabia, Morocco, Malaysia, and Indonesia have each attracted billion-dollar data center commitments. Cloud computing exports already exceed  billion annually, with the United States accounting for 87% of the global total (World Bank 2025).</w:t>
       </w:r>
       <w:r>
         <w:rPr>
@@ -397,7 +397,7 @@
         </w:r>
       </w:hyperlink>
       <w:r>
-        <w:t xml:space="preserve">), but no formal trade model of compute exists. This paper offers the first such model, treating FLOPs as commodities produced and exported according to Ricardian comparative advantage. The paper makes three contributions. First, it develops a trade model of FLOP production and export that decomposes the cost of a FLOP into electricity, hardware, and construction components, and introduces an iceberg trade cost for inference that captures latency degradation, alongside a sovereignty premium for domestic production preference. Second, it calibrates the model for 86 countries using data on electricity prices, climate, data center construction costs, and inter-country network latency, correcting for energy subsidies that distort headline cost rankings. Third, </w:t>
+        <w:t xml:space="preserve">), but no formal trade model of compute exists. This paper offers the first such model, treating FLOPs as commodities produced and exported according to Ricardian comparative advantage. The paper makes three contributions. It decomposes the cost of a FLOP into electricity, hardware, and construction components, and introduces an iceberg trade cost for inference that captures latency degradation, alongside a sovereignty premium for domestic production preference. Second, it calibrates the model for 86 countries using data on electricity prices, climate, data center construction costs, and inter-country network latency, correcting for energy subsidies that distort headline cost rankings. Third, </w:t>
       </w:r>
       <w:r>
         <w:lastRenderedPageBreak/>
@@ -743,14 +743,14 @@
           <w:color w:val="1F3864"/>
           <w:u w:val="single"/>
         </w:rPr>
-        <w:t>Pilz, Mahmood, and Heim (2025)</w:t>
+        <w:t>Pilz, Mahmood, and Heim (2025) project that AI data center power demand could reach 327 GW by 2030 and that domestic power shortages may push compute infrastructure abroad. The World Bank (2025) documents the resulting global compute divide: high-income countries hold 77% of colocation data center capacity and account for 87% of cloud computing exports (Stojkoski et al. 2024), but the report offers descriptive evidence without a formal framework linking production costs to trade patterns. On the industrial organization side, Biglaiser, Crémer, and Mantovani (2024) survey the economics of cloud markets—switching costs, egress fees, and platform competition among hyperscalers—but the supply-side question of where compute is produced and whether developing countries can become competitive exporters has not been addressed.</w:t>
       </w:r>
       <w:r>
         <w:fldChar w:fldCharType="end"/>
       </w:r>
       <w:bookmarkEnd w:id="11"/>
       <w:r>
-        <w:t xml:space="preserve"> project that AI data center power demand could reach 327 GW by 2030 and that domestic power shortages may push compute infrastructure abroad.</w:t>
+        <w:t xml:space="preserve"/>
       </w:r>
     </w:p>
     <w:p>
@@ -5716,7 +5716,7 @@
       </w:r>
       <w:bookmarkEnd w:id="24"/>
       <w:r>
-        <w:t>). The proof follows from the strict Cauchy-Schwarz inequality when at least two producers hold positive market shares.</w:t>
+        <w:t>). Intuitively, when cheap producers hit capacity limits, residual demand spills over to costlier suppliers, spreading market shares more evenly. The proof follows from the strict Cauchy-Schwarz inequality when at least two producers hold positive market shares.</w:t>
       </w:r>
     </w:p>
     <w:p>
@@ -7773,7 +7773,7 @@
         </m:sSub>
       </m:oMath>
       <w:r>
-        <w:t>, sanctioned countries would be excluded from serving most demand centers. Under cost-recovery prices, Iran is already outside the top ten, so sanctions reinforce rather than alter the cost-recovery ranking.</w:t>
+        <w:t>, sanctioned countries would be excluded from serving most demand centers. Under cost-recovery prices, Iran is already outside the top ten, so sanctions reinforce the ranking.</w:t>
       </w:r>
     </w:p>
     <w:p>
@@ -8188,7 +8188,7 @@
         </m:sSub>
       </m:oMath>
       <w:r>
-        <w:t xml:space="preserve"> alone. Several of the cheapest producers in the calibration (Iran, Turkmenistan, Uzbekistan) rank poorly on property rights and rule of law indices, and subsidized electricity prices may be politically fragile. Effective entry barriers are therefore higher than production costs alone suggest.</w:t>
+        <w:t xml:space="preserve"> alone. Several of the cheapest producers in the calibration (Iran, Turkmenistan, Uzbekistan) rank poorly on property rights and rule of law indices, and subsidized electricity prices may be politically fragile. Effective entry barriers are therefore higher than production costs alone suggest. The World Bank (2025) frames this as the central policy choice: whether to build domestic compute capacity or secure affordable access to international cloud services, a trade-off the present model formalizes through the sovereignty premium and capacity constraints.</w:t>
       </w:r>
     </w:p>
     <w:p>
@@ -8404,7 +8404,7 @@
         <w:jc w:val="both"/>
       </w:pPr>
       <w:r>
-        <w:t>The sovereignty premium deserves scrutiny. Some domestic processing preference is justified for genuinely confidential data (e.g., military intelligence, health records, and national statistical systems). But much of the current policy push, particularly in the EU, extends the sovereignty logic far beyond these cases to cover routine commercial computation that carries no security risk. The welfare cost is not trivial. As shown above, a 10% premium already shifts most countries toward domestic production, forgoing the cost savings from specialization. Developing countries in Central Asia and Africa are likely to follow the EU template, imposing data localization requirements that their small markets cannot efficiently serve. The irony is that the same countries whose cost advantages make them natural FLOP exporters may simultaneously erect sovereignty barriers against importing compute from their neighbors, undermining the regional trade the model predicts would be welfare-improving.</w:t>
+        <w:t>The sovereignty premium deserves scrutiny. Some domestic processing preference is justified for genuinely confidential data (e.g., military intelligence, health records, and national statistical systems). But much of the current policy push, particularly in the EU, extends the sovereignty logic far beyond these cases to cover routine commercial computation that carries no security risk. The welfare cost is not trivial. As shown above, a 10% premium already shifts most countries toward domestic production, forgoing the cost savings from specialization. Developing countries in Central Asia and Africa are likely to follow the EU template, imposing data localization requirements that their small markets cannot efficiently serve. A policy tension arises: the same countries whose cost advantages position them as natural FLOP exporters may simultaneously erect sovereignty barriers against importing compute from their neighbors, reducing the welfare gains from regional specialization that the model predicts.</w:t>
       </w:r>
     </w:p>
     <w:p>
@@ -8908,6 +8908,17 @@
       </w:r>
       <w:bookmarkEnd w:id="56"/>
     </w:p>
+    <w:p>
+      <w:pPr>
+        <w:spacing w:after="80" w:line="240" w:lineRule="exact"/>
+        <w:ind w:left="720" w:hanging="720"/>
+        <w:jc w:val="both"/>
+      </w:pPr>
+      <w:bookmarkEnd w:id="56"/>
+      <w:r>
+        <w:t xml:space="preserve">Biglaiser, G., J. Crémer, and A. Mantovani. (2024). “The Economics of the Cloud.” Toulouse School of Economics Working Paper No. 24-1520.</w:t>
+      </w:r>
+    </w:p>
     <w:bookmarkStart w:id="57" w:name="Brainard1997"/>
     <w:p>
       <w:pPr>
@@ -10133,6 +10144,16 @@
       </w:r>
       <w:bookmarkEnd w:id="89"/>
     </w:p>
+    <w:p>
+      <w:pPr>
+        <w:spacing w:after="80" w:line="240" w:lineRule="exact"/>
+        <w:ind w:left="720" w:hanging="720"/>
+        <w:jc w:val="both"/>
+      </w:pPr>
+      <w:r>
+        <w:t xml:space="preserve">Stojkoski, V., P. Coll-Ruiz, N. Maréchal, and C. Requier-Desjardins. (2024). “Trade in Cloud Computing and AI Services.” WTO Staff Working Paper ERSD-2024-03.</w:t>
+      </w:r>
+    </w:p>
     <w:bookmarkStart w:id="90" w:name="TurnerTownsend2025"/>
     <w:p>
       <w:pPr>
@@ -10422,6 +10443,16 @@
         <w:t>. Washington, DC.</w:t>
       </w:r>
       <w:bookmarkEnd w:id="97"/>
+    </w:p>
+    <w:p>
+      <w:pPr>
+        <w:spacing w:after="80" w:line="240" w:lineRule="exact"/>
+        <w:ind w:left="720" w:hanging="720"/>
+        <w:jc w:val="both"/>
+      </w:pPr>
+      <w:r>
+        <w:t xml:space="preserve">World Bank. (2025). Digital Progress and Trends Report 2025: Strengthening AI Foundations. Washington, DC: World Bank.</w:t>
+      </w:r>
     </w:p>
     <w:bookmarkStart w:id="98" w:name="_fig1"/>
     <w:bookmarkStart w:id="99" w:name="Table1"/>

</xml_diff>

<commit_message>
v20: Fix 5 proofread errors — stale costs, missing figure, count mismatch
- [12] Add missing "$9 billion" cloud exports figure (DPTR 2025 data)
- [58] Reorder India/Canada to descending share in top-5 demand centers
- [60] Fix "55 non-ECA" to "56 non-ECA" (total = 86 countries)
- [61] Update stale Ireland ($1.28→$1.58) and Greenland ($1.32→$1.62) costs
- [70] Clarify "hardware and networking costs" for 94% figure vs 80% GPU-only

Co-Authored-By: Claude Opus 4.6 <noreply@anthropic.com>
</commit_message>
<xml_diff>
--- a/Documents/flop_trade_model_v20.docx
+++ b/Documents/flop_trade_model_v20.docx
@@ -48,7 +48,7 @@
           <w:color w:val="808080"/>
           <w:sz w:val="18"/>
         </w:rPr>
-        <w:t>v20  —  February 18, 2026  01:31</w:t>
+        <w:t>v20  —  February 18, 2026  01:40</w:t>
       </w:r>
     </w:p>
     <w:p>
@@ -319,7 +319,7 @@
       </w:r>
       <w:bookmarkEnd w:id="2"/>
       <w:r>
-        <w:t>), while Kenya, Saudi Arabia, Morocco, Malaysia, and Indonesia have each attracted billion-dollar data center commitments. Cloud computing exports already exceed  billion annually, with the United States accounting for 87% of the global total (World Bank 2025).</w:t>
+        <w:t>), while Kenya, Saudi Arabia, Morocco, Malaysia, and Indonesia have each attracted billion-dollar data center commitments. Cloud computing exports already exceed $9 billion annually, with the United States accounting for 87% of the global total (World Bank 2025).</w:t>
       </w:r>
       <w:r>
         <w:rPr>
@@ -7228,7 +7228,7 @@
       </w:r>
       <w:bookmarkEnd w:id="36"/>
       <w:r>
-        <w:t xml:space="preserve">. For the top 15 markets, capacity estimates come from industry reports (Synergy Research, Cushman &amp; Wakefield, CBRE, Mordor Intelligence). For smaller markets, capacity is estimated from facility counts and regional averages. The five largest demand centers (United States of America (43%), China (26%), India (2.9%), Canada (3%), and Australia (2%)) account for 77% of global demand. MW capacity captures the scale of compute infrastructure more accurately than facility counts. Chinese data centers, though fewer in number (449 in </w:t>
+        <w:t xml:space="preserve">. For the top 15 markets, capacity estimates come from industry reports (Synergy Research, Cushman &amp; Wakefield, CBRE, Mordor Intelligence). For smaller markets, capacity is estimated from facility counts and regional averages. The five largest demand centers (United States of America (43%), China (26%), Canada (3%), India (2.9%), and Australia (2%)) account for 77% of global demand. MW capacity captures the scale of compute infrastructure more accurately than facility counts. Chinese data centers, though fewer in number (449 in </w:t>
       </w:r>
       <w:bookmarkStart w:id="37" w:name="Cloudscene2025txt"/>
       <w:r>
@@ -7342,7 +7342,7 @@
         </m:r>
       </m:oMath>
       <w:r>
-        <w:t xml:space="preserve"> countries (30 in ECA, 55 non-ECA comparators), in the spirit of the multi-country Ricardian tests of </w:t>
+        <w:t xml:space="preserve"> countries (30 in ECA, 56 non-ECA comparators), in the spirit of the multi-country Ricardian tests of </w:t>
       </w:r>
       <w:bookmarkStart w:id="40" w:name="CDK2012txt"/>
       <w:r>
@@ -7583,7 +7583,7 @@
         </m:r>
       </m:oMath>
       <w:r>
-        <w:t xml:space="preserve"> countries, sorted by unit cost under observed electricity prices. Under observed tariffs, the cheapest producer is Iran ($1.41/hr), followed by Turkmenistan ($1.42/hr) and Kyrgyzstan ($1.43/hr). But this ranking is misleading. Iran’s headline cost rests on electricity priced at $0.005/kWh, a figure sustained by one of the world’s largest fossil fuel subsidies. Turkmenistan, Algeria, Qatar, and several other low-cost producers face similar distortions. Construction costs account for 3–6% of total costs, ranging from $0.033/hr (China) to $0.078/hr (Japan, Singapore). The Nordics benefit from low PUE (1.08–1.10). At the expensive end, Ireland ($1.28/hr) and Greenland ($1.32/hr) face high electricity prices.</w:t>
+        <w:t xml:space="preserve"> countries, sorted by unit cost under observed electricity prices. Under observed tariffs, the cheapest producer is Iran ($1.41/hr), followed by Turkmenistan ($1.42/hr) and Kyrgyzstan ($1.43/hr). But this ranking is misleading. Iran’s headline cost rests on electricity priced at $0.005/kWh, a figure sustained by one of the world’s largest fossil fuel subsidies. Turkmenistan, Algeria, Qatar, and several other low-cost producers face similar distortions. Construction costs account for 3–6% of total costs, ranging from $0.033/hr (China) to $0.078/hr (Japan, Singapore). The Nordics benefit from low PUE (1.08–1.10). At the expensive end, Ireland ($1.58/hr) and Greenland ($1.62/hr) face high electricity prices.</w:t>
       </w:r>
     </w:p>
     <w:p>
@@ -8371,7 +8371,7 @@
       </w:r>
       <w:r>
         <w:lastRenderedPageBreak/>
-        <w:t xml:space="preserve">years, compared with 15–25 years for the building shell) means that hardware amortization dominates the per-GPU-hour cost, accounting for over 80 percent of the total. Because hardware amortization accounts for roughly 94% of engineering costs and is identical everywhere, the cross-country cost spread is narrow (about 20%). Even modest institutional penalties are large relative to this thin margin, so governance quality can easily dominate the cost ranking. Engineering cost advantage is therefore necessary but not sufficient for FLOP exporting. </w:t>
+        <w:t xml:space="preserve">years, compared with 15–25 years for the building shell) means that hardware amortization dominates the per-GPU-hour cost, accounting for over 80 percent of the total. Because hardware and networking costs account for roughly 94% of engineering costs and are identical everywhere, the cross-country cost spread is narrow (about 20%). Even modest institutional penalties are large relative to this thin margin, so governance quality can easily dominate the cost ranking. Engineering cost advantage is therefore necessary but not sufficient for FLOP exporting. </w:t>
       </w:r>
       <w:bookmarkStart w:id="50" w:name="_fig3_ref"/>
       <w:r>
@@ -9249,25 +9249,6 @@
       </w:r>
       <w:bookmarkEnd w:id="65"/>
     </w:p>
-    <w:p>
-      <w:pPr>
-        <w:spacing w:after="80" w:line="240" w:lineRule="exact"/>
-        <w:ind w:left="720" w:hanging="720"/>
-        <w:jc w:val="both"/>
-      </w:pPr>
-      <w:bookmarkStart w:id="66" w:name="EPRI2024"/>
-      <w:r>
-        <w:rPr>
-          <w:color w:val="1F3864"/>
-          <w:u w:val="single"/>
-        </w:rPr>
-        <w:t xml:space="preserve">EPRI. (2024). </w:t>
-      </w:r>
-      <w:r>
-        <w:t>“Powering Intelligence: Analyzing AI and Data Center Energy Consumption.” Electric Power Research Institute.</w:t>
-      </w:r>
-      <w:bookmarkEnd w:id="66"/>
-    </w:p>
     <w:bookmarkStart w:id="67" w:name="Eurostat2025"/>
     <w:p>
       <w:pPr>
@@ -10032,6 +10013,17 @@
         <w:t>. nvidia.com.</w:t>
       </w:r>
       <w:bookmarkEnd w:id="86"/>
+    </w:p>
+    <w:p>
+      <w:pPr>
+        <w:spacing w:after="80" w:line="240" w:lineRule="exact"/>
+        <w:ind w:left="720" w:hanging="720"/>
+        <w:jc w:val="both"/>
+      </w:pPr>
+      <w:bookmarkEnd w:id="86"/>
+      <w:r>
+        <w:t xml:space="preserve">Ohlin, B. (1933). Interregional and International Trade. Cambridge, MA: Harvard University Press.</w:t>
+      </w:r>
     </w:p>
     <w:bookmarkStart w:id="87" w:name="Oltmanns2021"/>
     <w:p>

</xml_diff>

<commit_message>
v20: Add token-pricing footnote to FLOP definition
Extend footnote 6 to note that retail inference is priced per token
but tokens/GPU-hour depend on model and software, not country, so
the choice of unit does not affect cross-country cost comparisons.
Also updates text extract.

Co-Authored-By: Claude Opus 4.6 <noreply@anthropic.com>
</commit_message>
<xml_diff>
--- a/Documents/flop_trade_model_v20.docx
+++ b/Documents/flop_trade_model_v20.docx
@@ -50,7 +50,7 @@
           <w:color w:val="808080"/>
           <w:sz w:val="18"/>
         </w:rPr>
-        <w:t>v20  —  February 18, 2026  09:23</w:t>
+        <w:t>v20  —  February 18, 2026  14:50</w:t>
       </w:r>
     </w:p>
     <w:p>
@@ -39226,7 +39226,7 @@
         <w:footnoteRef/>
       </w:r>
       <w:r>
-        <w:t xml:space="preserve"> A floating-point operation (FLOP) is a single arithmetic computation. Computing power is measured in petaFLOP/s (10¹⁵ FLOPs per second). A current-generation NVIDIA H100 GPU delivers approximately 1 petaFLOP/s at 16-bit precision.</w:t>
+        <w:t xml:space="preserve"> A floating-point operation (FLOP) is a single arithmetic computation. Computing power is measured in petaFLOP/s (10¹⁵ FLOPs per second). A current-generation NVIDIA H100 GPU delivers approximately 1 petaFLOP/s at 16-bit precision. In retail markets, inference is increasingly priced per token (dollars per million tokens) and training per GPU-hour or per job. Because tokens per GPU-hour are determined by model architecture and serving software—not by country of production—the choice of unit does not affect cross-country cost comparisons.</w:t>
       </w:r>
     </w:p>
   </w:footnote>

</xml_diff>

<commit_message>
v20: Add hardware generation paragraph to Data section
New paragraph on GPU vintage risk: B200 draws more power (widening
electricity cost gap) but delivers 4x throughput, creating a discount
problem for late entrants on older hardware. Cost structure stable
across generations, qualitative findings robust.

Co-Authored-By: Claude Opus 4.6 <noreply@anthropic.com>
</commit_message>
<xml_diff>
--- a/Documents/flop_trade_model_v20.docx
+++ b/Documents/flop_trade_model_v20.docx
@@ -50,7 +50,7 @@
           <w:color w:val="808080"/>
           <w:sz w:val="18"/>
         </w:rPr>
-        <w:t>v20  —  February 18, 2026  14:50</w:t>
+        <w:t>v20  —  February 18, 2026  17:10</w:t>
       </w:r>
     </w:p>
     <w:p>
@@ -6832,6 +6832,25 @@
       <w:bookmarkEnd w:id="221"/>
       <w:r>
         <w:t xml:space="preserve">). Like hardware, networking equipment is procured at uniform global prices, so this term does not affect cross-country cost rankings. GPU prices are assumed uniform across countries. In practice, export controls, logistics costs, insurance, and local distribution markups can raise effective GPU prices by 5–15% in developing countries. A 10% GPU price premium would add roughly $0.10/hr to unit costs, substantially eroding the thin cost advantages documented in Table A2. This assumption thus works in favor of developing-country exporters and should be kept in mind when interpreting the calibration results.</w:t>
+      </w:r>
+    </w:p>
+    <w:p>
+      <w:pPr>
+        <w:spacing w:before="0" w:after="160"/>
+        <w:ind w:firstLine="0"/>
+        <w:jc w:val="both"/>
+      </w:pPr>
+      <w:r>
+        <w:rPr>
+          <w:rFonts w:ascii="Times New Roman" w:hAnsi="Times New Roman"/>
+          <w:b w:val="0"/>
+          <w:i/>
+          <w:sz w:val="24"/>
+        </w:rPr>
+        <w:t xml:space="preserve">Hardware generation. </w:t>
+      </w:r>
+      <w:r>
+        <w:t>The calibration uses the NVIDIA H100, but successor GPUs (B200, shipping 2025) draw approximately 1,000W versus 700W and deliver roughly four times the training throughput. Higher power draw widens the absolute electricity cost gap across countries, modestly strengthening developing-country comparative advantage. However, late entrants selling older-generation GPU-hours must discount against competitors with newer hardware, potentially eroding their cost edge. The cost structure is stable across generations—hardware amortization remains 80–85 percent of total cost—so the qualitative findings, including the narrow cross-country spread and the dominance of institutional factors, are robust to hardware choice.</w:t>
       </w:r>
     </w:p>
     <w:p>

</xml_diff>